<commit_message>
update usecase after removing "CRUD Ratings"
</commit_message>
<xml_diff>
--- a/Usecase/Usecase Specification/Đặc tả usecase.docx
+++ b/Usecase/Usecase Specification/Đặc tả usecase.docx
@@ -15678,16 +15678,8 @@
               <w:rPr>
                 <w:sz w:val="18"/>
               </w:rPr>
-              <w:t>Siêu anh hùng, Khoa học viễn tưởng, Bi kịch, Thảm kịch</w:t>
-            </w:r>
-            <w:proofErr w:type="gramStart"/>
-            <w:r>
-              <w:rPr>
-                <w:sz w:val="18"/>
-              </w:rPr>
-              <w:t>,…</w:t>
-            </w:r>
-            <w:proofErr w:type="gramEnd"/>
+              <w:t>Siêu anh hùng, Khoa học viễn tưởng, Bi kịch, Thảm kịch,…</w:t>
+            </w:r>
           </w:p>
         </w:tc>
       </w:tr>
@@ -15808,16 +15800,8 @@
               <w:rPr>
                 <w:sz w:val="18"/>
               </w:rPr>
-              <w:t>RDJ, Chris Evan, Chris Hemsworth</w:t>
-            </w:r>
-            <w:proofErr w:type="gramStart"/>
-            <w:r>
-              <w:rPr>
-                <w:sz w:val="18"/>
-              </w:rPr>
-              <w:t>,…</w:t>
-            </w:r>
-            <w:proofErr w:type="gramEnd"/>
+              <w:t>RDJ, Chris Evan, Chris Hemsworth,…</w:t>
+            </w:r>
           </w:p>
         </w:tc>
       </w:tr>
@@ -17978,1288 +17962,13 @@
         <w:pStyle w:val="Heading2"/>
       </w:pPr>
       <w:r>
-        <w:t>Đặc tả use case UC009</w:t>
+        <w:t>Đặc tả use case UC0</w:t>
       </w:r>
       <w:r>
-        <w:t xml:space="preserve"> “CRUD </w:t>
+        <w:t>09</w:t>
       </w:r>
       <w:r>
-        <w:t>Rating</w:t>
-      </w:r>
-      <w:r>
-        <w:t>s”</w:t>
-      </w:r>
-    </w:p>
-    <w:p>
-      <w:r>
-        <w:t>Tương tự usecase UC006</w:t>
-      </w:r>
-    </w:p>
-    <w:p/>
-    <w:p>
-      <w:r>
-        <w:t>* Dữ liệu đầu ra khi hiển thị danh sách Rating</w:t>
-      </w:r>
-      <w:r>
-        <w:t>:</w:t>
-      </w:r>
-    </w:p>
-    <w:tbl>
-      <w:tblPr>
-        <w:tblW w:w="8653" w:type="dxa"/>
-        <w:jc w:val="center"/>
-        <w:tblBorders>
-          <w:top w:val="single" w:sz="4" w:space="0" w:color="auto"/>
-          <w:left w:val="single" w:sz="4" w:space="0" w:color="auto"/>
-          <w:bottom w:val="single" w:sz="4" w:space="0" w:color="auto"/>
-          <w:right w:val="single" w:sz="4" w:space="0" w:color="auto"/>
-          <w:insideH w:val="single" w:sz="4" w:space="0" w:color="auto"/>
-          <w:insideV w:val="single" w:sz="4" w:space="0" w:color="auto"/>
-        </w:tblBorders>
-        <w:tblLayout w:type="fixed"/>
-        <w:tblLook w:val="01E0"/>
-      </w:tblPr>
-      <w:tblGrid>
-        <w:gridCol w:w="638"/>
-        <w:gridCol w:w="1194"/>
-        <w:gridCol w:w="2315"/>
-        <w:gridCol w:w="2070"/>
-        <w:gridCol w:w="2436"/>
-      </w:tblGrid>
-      <w:tr>
-        <w:trPr>
-          <w:jc w:val="center"/>
-        </w:trPr>
-        <w:tc>
-          <w:tcPr>
-            <w:tcW w:w="638" w:type="dxa"/>
-            <w:shd w:val="clear" w:color="auto" w:fill="FFCC99"/>
-            <w:vAlign w:val="center"/>
-          </w:tcPr>
-          <w:p>
-            <w:pPr>
-              <w:widowControl w:val="0"/>
-              <w:ind w:left="4"/>
-              <w:jc w:val="center"/>
-              <w:rPr>
-                <w:b/>
-                <w:bCs/>
-                <w:sz w:val="18"/>
-              </w:rPr>
-            </w:pPr>
-            <w:r>
-              <w:rPr>
-                <w:b/>
-                <w:bCs/>
-                <w:sz w:val="18"/>
-              </w:rPr>
-              <w:t>STT</w:t>
-            </w:r>
-          </w:p>
-        </w:tc>
-        <w:tc>
-          <w:tcPr>
-            <w:tcW w:w="1194" w:type="dxa"/>
-            <w:shd w:val="clear" w:color="auto" w:fill="FFCC99"/>
-            <w:vAlign w:val="center"/>
-          </w:tcPr>
-          <w:p>
-            <w:pPr>
-              <w:widowControl w:val="0"/>
-              <w:ind w:firstLine="12"/>
-              <w:jc w:val="center"/>
-              <w:rPr>
-                <w:b/>
-                <w:bCs/>
-                <w:sz w:val="18"/>
-              </w:rPr>
-            </w:pPr>
-            <w:r>
-              <w:rPr>
-                <w:b/>
-                <w:bCs/>
-                <w:sz w:val="18"/>
-              </w:rPr>
-              <w:t>Trường    dữ liệu</w:t>
-            </w:r>
-          </w:p>
-        </w:tc>
-        <w:tc>
-          <w:tcPr>
-            <w:tcW w:w="2315" w:type="dxa"/>
-            <w:shd w:val="clear" w:color="auto" w:fill="FFCC99"/>
-            <w:vAlign w:val="center"/>
-          </w:tcPr>
-          <w:p>
-            <w:pPr>
-              <w:widowControl w:val="0"/>
-              <w:ind w:firstLine="12"/>
-              <w:jc w:val="center"/>
-              <w:rPr>
-                <w:b/>
-                <w:bCs/>
-                <w:sz w:val="18"/>
-              </w:rPr>
-            </w:pPr>
-            <w:r>
-              <w:rPr>
-                <w:b/>
-                <w:bCs/>
-                <w:sz w:val="18"/>
-              </w:rPr>
-              <w:t>Mô tả</w:t>
-            </w:r>
-          </w:p>
-        </w:tc>
-        <w:tc>
-          <w:tcPr>
-            <w:tcW w:w="2070" w:type="dxa"/>
-            <w:shd w:val="clear" w:color="auto" w:fill="FFCC99"/>
-            <w:vAlign w:val="center"/>
-          </w:tcPr>
-          <w:p>
-            <w:pPr>
-              <w:widowControl w:val="0"/>
-              <w:ind w:firstLine="12"/>
-              <w:jc w:val="center"/>
-              <w:rPr>
-                <w:b/>
-                <w:bCs/>
-                <w:sz w:val="18"/>
-              </w:rPr>
-            </w:pPr>
-            <w:r>
-              <w:rPr>
-                <w:b/>
-                <w:bCs/>
-                <w:sz w:val="18"/>
-              </w:rPr>
-              <w:t>Định dạng hiển thị</w:t>
-            </w:r>
-          </w:p>
-        </w:tc>
-        <w:tc>
-          <w:tcPr>
-            <w:tcW w:w="2436" w:type="dxa"/>
-            <w:shd w:val="clear" w:color="auto" w:fill="FFCC99"/>
-            <w:vAlign w:val="center"/>
-          </w:tcPr>
-          <w:p>
-            <w:pPr>
-              <w:widowControl w:val="0"/>
-              <w:ind w:firstLine="12"/>
-              <w:jc w:val="center"/>
-              <w:rPr>
-                <w:b/>
-                <w:bCs/>
-                <w:sz w:val="18"/>
-              </w:rPr>
-            </w:pPr>
-            <w:r>
-              <w:rPr>
-                <w:b/>
-                <w:bCs/>
-                <w:sz w:val="18"/>
-              </w:rPr>
-              <w:t>Ví dụ</w:t>
-            </w:r>
-          </w:p>
-        </w:tc>
-      </w:tr>
-      <w:tr>
-        <w:trPr>
-          <w:jc w:val="center"/>
-        </w:trPr>
-        <w:tc>
-          <w:tcPr>
-            <w:tcW w:w="638" w:type="dxa"/>
-            <w:vAlign w:val="center"/>
-          </w:tcPr>
-          <w:p>
-            <w:pPr>
-              <w:pStyle w:val="ListParagraph"/>
-              <w:widowControl w:val="0"/>
-              <w:numPr>
-                <w:ilvl w:val="0"/>
-                <w:numId w:val="35"/>
-              </w:numPr>
-              <w:spacing w:before="0"/>
-              <w:jc w:val="left"/>
-              <w:rPr>
-                <w:sz w:val="18"/>
-              </w:rPr>
-            </w:pPr>
-          </w:p>
-        </w:tc>
-        <w:tc>
-          <w:tcPr>
-            <w:tcW w:w="1194" w:type="dxa"/>
-            <w:vAlign w:val="center"/>
-          </w:tcPr>
-          <w:p>
-            <w:pPr>
-              <w:widowControl w:val="0"/>
-              <w:ind w:firstLine="12"/>
-              <w:jc w:val="left"/>
-              <w:rPr>
-                <w:sz w:val="18"/>
-              </w:rPr>
-            </w:pPr>
-            <w:r>
-              <w:rPr>
-                <w:sz w:val="18"/>
-              </w:rPr>
-              <w:t>STT</w:t>
-            </w:r>
-          </w:p>
-        </w:tc>
-        <w:tc>
-          <w:tcPr>
-            <w:tcW w:w="2315" w:type="dxa"/>
-            <w:vAlign w:val="center"/>
-          </w:tcPr>
-          <w:p>
-            <w:pPr>
-              <w:widowControl w:val="0"/>
-              <w:ind w:firstLine="12"/>
-              <w:jc w:val="left"/>
-              <w:rPr>
-                <w:sz w:val="18"/>
-              </w:rPr>
-            </w:pPr>
-          </w:p>
-        </w:tc>
-        <w:tc>
-          <w:tcPr>
-            <w:tcW w:w="2070" w:type="dxa"/>
-            <w:vAlign w:val="center"/>
-          </w:tcPr>
-          <w:p>
-            <w:pPr>
-              <w:widowControl w:val="0"/>
-              <w:ind w:firstLine="12"/>
-              <w:jc w:val="left"/>
-              <w:rPr>
-                <w:sz w:val="18"/>
-              </w:rPr>
-            </w:pPr>
-          </w:p>
-        </w:tc>
-        <w:tc>
-          <w:tcPr>
-            <w:tcW w:w="2436" w:type="dxa"/>
-            <w:vAlign w:val="center"/>
-          </w:tcPr>
-          <w:p>
-            <w:pPr>
-              <w:widowControl w:val="0"/>
-              <w:ind w:right="-51" w:firstLine="12"/>
-              <w:jc w:val="left"/>
-              <w:rPr>
-                <w:sz w:val="18"/>
-              </w:rPr>
-            </w:pPr>
-            <w:r>
-              <w:rPr>
-                <w:sz w:val="18"/>
-              </w:rPr>
-              <w:t>1</w:t>
-            </w:r>
-          </w:p>
-        </w:tc>
-      </w:tr>
-      <w:tr>
-        <w:trPr>
-          <w:jc w:val="center"/>
-        </w:trPr>
-        <w:tc>
-          <w:tcPr>
-            <w:tcW w:w="638" w:type="dxa"/>
-            <w:vAlign w:val="center"/>
-          </w:tcPr>
-          <w:p>
-            <w:pPr>
-              <w:pStyle w:val="ListParagraph"/>
-              <w:widowControl w:val="0"/>
-              <w:numPr>
-                <w:ilvl w:val="0"/>
-                <w:numId w:val="35"/>
-              </w:numPr>
-              <w:spacing w:before="0"/>
-              <w:jc w:val="left"/>
-              <w:rPr>
-                <w:sz w:val="18"/>
-              </w:rPr>
-            </w:pPr>
-          </w:p>
-        </w:tc>
-        <w:tc>
-          <w:tcPr>
-            <w:tcW w:w="1194" w:type="dxa"/>
-            <w:vAlign w:val="center"/>
-          </w:tcPr>
-          <w:p>
-            <w:pPr>
-              <w:widowControl w:val="0"/>
-              <w:ind w:firstLine="12"/>
-              <w:jc w:val="left"/>
-              <w:rPr>
-                <w:sz w:val="18"/>
-              </w:rPr>
-            </w:pPr>
-            <w:r>
-              <w:rPr>
-                <w:sz w:val="18"/>
-              </w:rPr>
-              <w:t>Tên người đánh giá</w:t>
-            </w:r>
-          </w:p>
-        </w:tc>
-        <w:tc>
-          <w:tcPr>
-            <w:tcW w:w="2315" w:type="dxa"/>
-            <w:vAlign w:val="center"/>
-          </w:tcPr>
-          <w:p>
-            <w:pPr>
-              <w:widowControl w:val="0"/>
-              <w:ind w:firstLine="12"/>
-              <w:jc w:val="left"/>
-              <w:rPr>
-                <w:sz w:val="18"/>
-              </w:rPr>
-            </w:pPr>
-          </w:p>
-        </w:tc>
-        <w:tc>
-          <w:tcPr>
-            <w:tcW w:w="2070" w:type="dxa"/>
-            <w:vAlign w:val="center"/>
-          </w:tcPr>
-          <w:p>
-            <w:pPr>
-              <w:widowControl w:val="0"/>
-              <w:ind w:firstLine="12"/>
-              <w:jc w:val="left"/>
-              <w:rPr>
-                <w:sz w:val="18"/>
-              </w:rPr>
-            </w:pPr>
-          </w:p>
-        </w:tc>
-        <w:tc>
-          <w:tcPr>
-            <w:tcW w:w="2436" w:type="dxa"/>
-            <w:vAlign w:val="center"/>
-          </w:tcPr>
-          <w:p>
-            <w:pPr>
-              <w:widowControl w:val="0"/>
-              <w:ind w:right="-51" w:firstLine="12"/>
-              <w:jc w:val="left"/>
-              <w:rPr>
-                <w:sz w:val="18"/>
-              </w:rPr>
-            </w:pPr>
-            <w:r>
-              <w:rPr>
-                <w:sz w:val="18"/>
-              </w:rPr>
-              <w:t>SpQuyt</w:t>
-            </w:r>
-          </w:p>
-        </w:tc>
-      </w:tr>
-      <w:tr>
-        <w:trPr>
-          <w:jc w:val="center"/>
-        </w:trPr>
-        <w:tc>
-          <w:tcPr>
-            <w:tcW w:w="638" w:type="dxa"/>
-            <w:vAlign w:val="center"/>
-          </w:tcPr>
-          <w:p>
-            <w:pPr>
-              <w:pStyle w:val="ListParagraph"/>
-              <w:widowControl w:val="0"/>
-              <w:numPr>
-                <w:ilvl w:val="0"/>
-                <w:numId w:val="35"/>
-              </w:numPr>
-              <w:spacing w:before="0"/>
-              <w:jc w:val="left"/>
-              <w:rPr>
-                <w:sz w:val="18"/>
-              </w:rPr>
-            </w:pPr>
-          </w:p>
-        </w:tc>
-        <w:tc>
-          <w:tcPr>
-            <w:tcW w:w="1194" w:type="dxa"/>
-            <w:vAlign w:val="center"/>
-          </w:tcPr>
-          <w:p>
-            <w:pPr>
-              <w:widowControl w:val="0"/>
-              <w:ind w:firstLine="12"/>
-              <w:jc w:val="left"/>
-              <w:rPr>
-                <w:sz w:val="18"/>
-              </w:rPr>
-            </w:pPr>
-            <w:r>
-              <w:rPr>
-                <w:sz w:val="18"/>
-              </w:rPr>
-              <w:t>Giá trị</w:t>
-            </w:r>
-          </w:p>
-        </w:tc>
-        <w:tc>
-          <w:tcPr>
-            <w:tcW w:w="2315" w:type="dxa"/>
-            <w:vAlign w:val="center"/>
-          </w:tcPr>
-          <w:p>
-            <w:pPr>
-              <w:widowControl w:val="0"/>
-              <w:ind w:firstLine="12"/>
-              <w:jc w:val="left"/>
-              <w:rPr>
-                <w:sz w:val="18"/>
-              </w:rPr>
-            </w:pPr>
-          </w:p>
-        </w:tc>
-        <w:tc>
-          <w:tcPr>
-            <w:tcW w:w="2070" w:type="dxa"/>
-            <w:vAlign w:val="center"/>
-          </w:tcPr>
-          <w:p>
-            <w:pPr>
-              <w:widowControl w:val="0"/>
-              <w:ind w:firstLine="12"/>
-              <w:jc w:val="left"/>
-              <w:rPr>
-                <w:sz w:val="18"/>
-              </w:rPr>
-            </w:pPr>
-          </w:p>
-        </w:tc>
-        <w:tc>
-          <w:tcPr>
-            <w:tcW w:w="2436" w:type="dxa"/>
-            <w:vAlign w:val="center"/>
-          </w:tcPr>
-          <w:p>
-            <w:pPr>
-              <w:widowControl w:val="0"/>
-              <w:ind w:right="-51" w:firstLine="12"/>
-              <w:jc w:val="left"/>
-              <w:rPr>
-                <w:sz w:val="18"/>
-              </w:rPr>
-            </w:pPr>
-            <w:r>
-              <w:rPr>
-                <w:sz w:val="18"/>
-              </w:rPr>
-              <w:t>3</w:t>
-            </w:r>
-          </w:p>
-        </w:tc>
-      </w:tr>
-      <w:tr>
-        <w:trPr>
-          <w:jc w:val="center"/>
-        </w:trPr>
-        <w:tc>
-          <w:tcPr>
-            <w:tcW w:w="638" w:type="dxa"/>
-            <w:vAlign w:val="center"/>
-          </w:tcPr>
-          <w:p>
-            <w:pPr>
-              <w:pStyle w:val="ListParagraph"/>
-              <w:widowControl w:val="0"/>
-              <w:numPr>
-                <w:ilvl w:val="0"/>
-                <w:numId w:val="35"/>
-              </w:numPr>
-              <w:spacing w:before="0"/>
-              <w:jc w:val="left"/>
-              <w:rPr>
-                <w:sz w:val="18"/>
-              </w:rPr>
-            </w:pPr>
-          </w:p>
-        </w:tc>
-        <w:tc>
-          <w:tcPr>
-            <w:tcW w:w="1194" w:type="dxa"/>
-            <w:vAlign w:val="center"/>
-          </w:tcPr>
-          <w:p>
-            <w:pPr>
-              <w:widowControl w:val="0"/>
-              <w:ind w:firstLine="12"/>
-              <w:jc w:val="left"/>
-              <w:rPr>
-                <w:sz w:val="18"/>
-              </w:rPr>
-            </w:pPr>
-            <w:r>
-              <w:rPr>
-                <w:sz w:val="18"/>
-              </w:rPr>
-              <w:t>Nhận xét</w:t>
-            </w:r>
-          </w:p>
-        </w:tc>
-        <w:tc>
-          <w:tcPr>
-            <w:tcW w:w="2315" w:type="dxa"/>
-            <w:vAlign w:val="center"/>
-          </w:tcPr>
-          <w:p>
-            <w:pPr>
-              <w:widowControl w:val="0"/>
-              <w:ind w:firstLine="12"/>
-              <w:jc w:val="left"/>
-              <w:rPr>
-                <w:sz w:val="18"/>
-              </w:rPr>
-            </w:pPr>
-          </w:p>
-        </w:tc>
-        <w:tc>
-          <w:tcPr>
-            <w:tcW w:w="2070" w:type="dxa"/>
-            <w:vAlign w:val="center"/>
-          </w:tcPr>
-          <w:p>
-            <w:pPr>
-              <w:widowControl w:val="0"/>
-              <w:jc w:val="left"/>
-              <w:rPr>
-                <w:sz w:val="18"/>
-              </w:rPr>
-            </w:pPr>
-          </w:p>
-        </w:tc>
-        <w:tc>
-          <w:tcPr>
-            <w:tcW w:w="2436" w:type="dxa"/>
-            <w:vAlign w:val="center"/>
-          </w:tcPr>
-          <w:p>
-            <w:pPr>
-              <w:widowControl w:val="0"/>
-              <w:ind w:right="-51" w:firstLine="12"/>
-              <w:jc w:val="left"/>
-              <w:rPr>
-                <w:sz w:val="18"/>
-              </w:rPr>
-            </w:pPr>
-            <w:r>
-              <w:rPr>
-                <w:sz w:val="18"/>
-              </w:rPr>
-              <w:t>Cho 3 sao vì Ironman chết</w:t>
-            </w:r>
-          </w:p>
-        </w:tc>
-      </w:tr>
-      <w:tr>
-        <w:trPr>
-          <w:jc w:val="center"/>
-        </w:trPr>
-        <w:tc>
-          <w:tcPr>
-            <w:tcW w:w="638" w:type="dxa"/>
-            <w:vAlign w:val="center"/>
-          </w:tcPr>
-          <w:p>
-            <w:pPr>
-              <w:pStyle w:val="ListParagraph"/>
-              <w:widowControl w:val="0"/>
-              <w:numPr>
-                <w:ilvl w:val="0"/>
-                <w:numId w:val="35"/>
-              </w:numPr>
-              <w:spacing w:before="0"/>
-              <w:jc w:val="left"/>
-              <w:rPr>
-                <w:sz w:val="18"/>
-              </w:rPr>
-            </w:pPr>
-          </w:p>
-        </w:tc>
-        <w:tc>
-          <w:tcPr>
-            <w:tcW w:w="1194" w:type="dxa"/>
-            <w:vAlign w:val="center"/>
-          </w:tcPr>
-          <w:p>
-            <w:pPr>
-              <w:widowControl w:val="0"/>
-              <w:ind w:firstLine="12"/>
-              <w:jc w:val="left"/>
-              <w:rPr>
-                <w:sz w:val="18"/>
-              </w:rPr>
-            </w:pPr>
-            <w:r>
-              <w:rPr>
-                <w:sz w:val="18"/>
-              </w:rPr>
-              <w:t>Thời gian</w:t>
-            </w:r>
-          </w:p>
-        </w:tc>
-        <w:tc>
-          <w:tcPr>
-            <w:tcW w:w="2315" w:type="dxa"/>
-            <w:vAlign w:val="center"/>
-          </w:tcPr>
-          <w:p>
-            <w:pPr>
-              <w:widowControl w:val="0"/>
-              <w:ind w:firstLine="12"/>
-              <w:jc w:val="left"/>
-              <w:rPr>
-                <w:sz w:val="18"/>
-              </w:rPr>
-            </w:pPr>
-          </w:p>
-        </w:tc>
-        <w:tc>
-          <w:tcPr>
-            <w:tcW w:w="2070" w:type="dxa"/>
-            <w:vAlign w:val="center"/>
-          </w:tcPr>
-          <w:p>
-            <w:pPr>
-              <w:widowControl w:val="0"/>
-              <w:ind w:firstLine="12"/>
-              <w:jc w:val="left"/>
-              <w:rPr>
-                <w:sz w:val="18"/>
-              </w:rPr>
-            </w:pPr>
-            <w:r>
-              <w:rPr>
-                <w:sz w:val="18"/>
-              </w:rPr>
-              <w:t>hh:mm:ss dd/mm/yyyy</w:t>
-            </w:r>
-          </w:p>
-        </w:tc>
-        <w:tc>
-          <w:tcPr>
-            <w:tcW w:w="2436" w:type="dxa"/>
-            <w:vAlign w:val="center"/>
-          </w:tcPr>
-          <w:p>
-            <w:pPr>
-              <w:widowControl w:val="0"/>
-              <w:jc w:val="left"/>
-              <w:rPr>
-                <w:sz w:val="18"/>
-              </w:rPr>
-            </w:pPr>
-            <w:r>
-              <w:rPr>
-                <w:sz w:val="18"/>
-              </w:rPr>
-              <w:t>15:30:39 27/04/2019</w:t>
-            </w:r>
-          </w:p>
-        </w:tc>
-      </w:tr>
-    </w:tbl>
-    <w:p>
-      <w:r>
-        <w:t>** Dữ liệu đầu vào khi thêm/sửa Rating:</w:t>
-      </w:r>
-    </w:p>
-    <w:tbl>
-      <w:tblPr>
-        <w:tblW w:w="8639" w:type="dxa"/>
-        <w:jc w:val="center"/>
-        <w:tblBorders>
-          <w:top w:val="single" w:sz="4" w:space="0" w:color="auto"/>
-          <w:left w:val="single" w:sz="4" w:space="0" w:color="auto"/>
-          <w:bottom w:val="single" w:sz="4" w:space="0" w:color="auto"/>
-          <w:right w:val="single" w:sz="4" w:space="0" w:color="auto"/>
-          <w:insideH w:val="single" w:sz="4" w:space="0" w:color="auto"/>
-          <w:insideV w:val="single" w:sz="4" w:space="0" w:color="auto"/>
-        </w:tblBorders>
-        <w:tblLayout w:type="fixed"/>
-        <w:tblLook w:val="01E0"/>
-      </w:tblPr>
-      <w:tblGrid>
-        <w:gridCol w:w="638"/>
-        <w:gridCol w:w="1194"/>
-        <w:gridCol w:w="2203"/>
-        <w:gridCol w:w="808"/>
-        <w:gridCol w:w="1743"/>
-        <w:gridCol w:w="2053"/>
-      </w:tblGrid>
-      <w:tr>
-        <w:trPr>
-          <w:jc w:val="center"/>
-        </w:trPr>
-        <w:tc>
-          <w:tcPr>
-            <w:tcW w:w="638" w:type="dxa"/>
-            <w:shd w:val="clear" w:color="auto" w:fill="FFCC99"/>
-            <w:vAlign w:val="center"/>
-          </w:tcPr>
-          <w:p>
-            <w:pPr>
-              <w:widowControl w:val="0"/>
-              <w:ind w:left="4"/>
-              <w:jc w:val="center"/>
-              <w:rPr>
-                <w:b/>
-                <w:bCs/>
-                <w:sz w:val="18"/>
-              </w:rPr>
-            </w:pPr>
-            <w:r>
-              <w:rPr>
-                <w:b/>
-                <w:bCs/>
-                <w:sz w:val="18"/>
-              </w:rPr>
-              <w:t>STT</w:t>
-            </w:r>
-          </w:p>
-        </w:tc>
-        <w:tc>
-          <w:tcPr>
-            <w:tcW w:w="1194" w:type="dxa"/>
-            <w:shd w:val="clear" w:color="auto" w:fill="FFCC99"/>
-            <w:vAlign w:val="center"/>
-          </w:tcPr>
-          <w:p>
-            <w:pPr>
-              <w:widowControl w:val="0"/>
-              <w:ind w:firstLine="12"/>
-              <w:jc w:val="center"/>
-              <w:rPr>
-                <w:b/>
-                <w:bCs/>
-                <w:sz w:val="18"/>
-              </w:rPr>
-            </w:pPr>
-            <w:r>
-              <w:rPr>
-                <w:b/>
-                <w:bCs/>
-                <w:sz w:val="18"/>
-              </w:rPr>
-              <w:t>Trường    dữ liệu</w:t>
-            </w:r>
-          </w:p>
-        </w:tc>
-        <w:tc>
-          <w:tcPr>
-            <w:tcW w:w="2203" w:type="dxa"/>
-            <w:shd w:val="clear" w:color="auto" w:fill="FFCC99"/>
-            <w:vAlign w:val="center"/>
-          </w:tcPr>
-          <w:p>
-            <w:pPr>
-              <w:widowControl w:val="0"/>
-              <w:ind w:firstLine="12"/>
-              <w:jc w:val="center"/>
-              <w:rPr>
-                <w:b/>
-                <w:bCs/>
-                <w:sz w:val="18"/>
-              </w:rPr>
-            </w:pPr>
-            <w:r>
-              <w:rPr>
-                <w:b/>
-                <w:bCs/>
-                <w:sz w:val="18"/>
-              </w:rPr>
-              <w:t>Mô tả</w:t>
-            </w:r>
-          </w:p>
-        </w:tc>
-        <w:tc>
-          <w:tcPr>
-            <w:tcW w:w="808" w:type="dxa"/>
-            <w:shd w:val="clear" w:color="auto" w:fill="FFCC99"/>
-            <w:vAlign w:val="center"/>
-          </w:tcPr>
-          <w:p>
-            <w:pPr>
-              <w:widowControl w:val="0"/>
-              <w:ind w:firstLine="12"/>
-              <w:jc w:val="center"/>
-              <w:rPr>
-                <w:b/>
-                <w:bCs/>
-                <w:sz w:val="18"/>
-              </w:rPr>
-            </w:pPr>
-            <w:r>
-              <w:rPr>
-                <w:b/>
-                <w:bCs/>
-                <w:sz w:val="18"/>
-              </w:rPr>
-              <w:t>Bắt buộc?</w:t>
-            </w:r>
-          </w:p>
-        </w:tc>
-        <w:tc>
-          <w:tcPr>
-            <w:tcW w:w="1743" w:type="dxa"/>
-            <w:shd w:val="clear" w:color="auto" w:fill="FFCC99"/>
-            <w:vAlign w:val="center"/>
-          </w:tcPr>
-          <w:p>
-            <w:pPr>
-              <w:widowControl w:val="0"/>
-              <w:ind w:firstLine="12"/>
-              <w:jc w:val="center"/>
-              <w:rPr>
-                <w:b/>
-                <w:bCs/>
-                <w:sz w:val="18"/>
-              </w:rPr>
-            </w:pPr>
-            <w:r>
-              <w:rPr>
-                <w:b/>
-                <w:bCs/>
-                <w:sz w:val="18"/>
-              </w:rPr>
-              <w:t>Điều kiện hợp lệ</w:t>
-            </w:r>
-          </w:p>
-        </w:tc>
-        <w:tc>
-          <w:tcPr>
-            <w:tcW w:w="2053" w:type="dxa"/>
-            <w:shd w:val="clear" w:color="auto" w:fill="FFCC99"/>
-            <w:vAlign w:val="center"/>
-          </w:tcPr>
-          <w:p>
-            <w:pPr>
-              <w:widowControl w:val="0"/>
-              <w:ind w:firstLine="12"/>
-              <w:jc w:val="center"/>
-              <w:rPr>
-                <w:b/>
-                <w:bCs/>
-                <w:sz w:val="18"/>
-              </w:rPr>
-            </w:pPr>
-            <w:r>
-              <w:rPr>
-                <w:b/>
-                <w:bCs/>
-                <w:sz w:val="18"/>
-              </w:rPr>
-              <w:t>Ví dụ</w:t>
-            </w:r>
-          </w:p>
-        </w:tc>
-      </w:tr>
-      <w:tr>
-        <w:trPr>
-          <w:jc w:val="center"/>
-        </w:trPr>
-        <w:tc>
-          <w:tcPr>
-            <w:tcW w:w="638" w:type="dxa"/>
-            <w:vAlign w:val="center"/>
-          </w:tcPr>
-          <w:p>
-            <w:pPr>
-              <w:widowControl w:val="0"/>
-              <w:numPr>
-                <w:ilvl w:val="0"/>
-                <w:numId w:val="42"/>
-              </w:numPr>
-              <w:spacing w:before="0"/>
-              <w:jc w:val="left"/>
-              <w:rPr>
-                <w:sz w:val="18"/>
-              </w:rPr>
-            </w:pPr>
-          </w:p>
-        </w:tc>
-        <w:tc>
-          <w:tcPr>
-            <w:tcW w:w="1194" w:type="dxa"/>
-            <w:vAlign w:val="center"/>
-          </w:tcPr>
-          <w:p>
-            <w:pPr>
-              <w:widowControl w:val="0"/>
-              <w:ind w:firstLine="12"/>
-              <w:jc w:val="left"/>
-              <w:rPr>
-                <w:sz w:val="18"/>
-              </w:rPr>
-            </w:pPr>
-            <w:r>
-              <w:rPr>
-                <w:sz w:val="18"/>
-              </w:rPr>
-              <w:t>Tên người đánh giá</w:t>
-            </w:r>
-          </w:p>
-        </w:tc>
-        <w:tc>
-          <w:tcPr>
-            <w:tcW w:w="2203" w:type="dxa"/>
-            <w:vAlign w:val="center"/>
-          </w:tcPr>
-          <w:p>
-            <w:pPr>
-              <w:widowControl w:val="0"/>
-              <w:ind w:firstLine="12"/>
-              <w:jc w:val="left"/>
-              <w:rPr>
-                <w:sz w:val="18"/>
-              </w:rPr>
-            </w:pPr>
-            <w:r>
-              <w:rPr>
-                <w:sz w:val="18"/>
-              </w:rPr>
-              <w:t>Có thể nhập tên, hoặc không cần nhập</w:t>
-            </w:r>
-          </w:p>
-        </w:tc>
-        <w:tc>
-          <w:tcPr>
-            <w:tcW w:w="808" w:type="dxa"/>
-            <w:vAlign w:val="center"/>
-          </w:tcPr>
-          <w:p>
-            <w:pPr>
-              <w:widowControl w:val="0"/>
-              <w:ind w:firstLine="12"/>
-              <w:jc w:val="left"/>
-              <w:rPr>
-                <w:sz w:val="18"/>
-              </w:rPr>
-            </w:pPr>
-            <w:r>
-              <w:rPr>
-                <w:sz w:val="18"/>
-              </w:rPr>
-              <w:t>Không</w:t>
-            </w:r>
-          </w:p>
-        </w:tc>
-        <w:tc>
-          <w:tcPr>
-            <w:tcW w:w="1743" w:type="dxa"/>
-            <w:vAlign w:val="center"/>
-          </w:tcPr>
-          <w:p>
-            <w:pPr>
-              <w:widowControl w:val="0"/>
-              <w:ind w:firstLine="12"/>
-              <w:jc w:val="left"/>
-              <w:rPr>
-                <w:sz w:val="18"/>
-              </w:rPr>
-            </w:pPr>
-          </w:p>
-        </w:tc>
-        <w:tc>
-          <w:tcPr>
-            <w:tcW w:w="2053" w:type="dxa"/>
-            <w:vAlign w:val="center"/>
-          </w:tcPr>
-          <w:p>
-            <w:pPr>
-              <w:widowControl w:val="0"/>
-              <w:ind w:right="-51" w:firstLine="12"/>
-              <w:jc w:val="left"/>
-              <w:rPr>
-                <w:sz w:val="18"/>
-              </w:rPr>
-            </w:pPr>
-            <w:r>
-              <w:rPr>
-                <w:sz w:val="18"/>
-              </w:rPr>
-              <w:t>SpQuyt</w:t>
-            </w:r>
-          </w:p>
-        </w:tc>
-      </w:tr>
-      <w:tr>
-        <w:trPr>
-          <w:jc w:val="center"/>
-        </w:trPr>
-        <w:tc>
-          <w:tcPr>
-            <w:tcW w:w="638" w:type="dxa"/>
-            <w:vAlign w:val="center"/>
-          </w:tcPr>
-          <w:p>
-            <w:pPr>
-              <w:widowControl w:val="0"/>
-              <w:numPr>
-                <w:ilvl w:val="0"/>
-                <w:numId w:val="42"/>
-              </w:numPr>
-              <w:spacing w:before="0"/>
-              <w:jc w:val="left"/>
-              <w:rPr>
-                <w:sz w:val="18"/>
-              </w:rPr>
-            </w:pPr>
-          </w:p>
-        </w:tc>
-        <w:tc>
-          <w:tcPr>
-            <w:tcW w:w="1194" w:type="dxa"/>
-            <w:vAlign w:val="center"/>
-          </w:tcPr>
-          <w:p>
-            <w:pPr>
-              <w:widowControl w:val="0"/>
-              <w:ind w:firstLine="12"/>
-              <w:jc w:val="left"/>
-              <w:rPr>
-                <w:sz w:val="18"/>
-              </w:rPr>
-            </w:pPr>
-            <w:r>
-              <w:rPr>
-                <w:sz w:val="18"/>
-              </w:rPr>
-              <w:t>Giá trị</w:t>
-            </w:r>
-          </w:p>
-        </w:tc>
-        <w:tc>
-          <w:tcPr>
-            <w:tcW w:w="2203" w:type="dxa"/>
-            <w:vAlign w:val="center"/>
-          </w:tcPr>
-          <w:p>
-            <w:pPr>
-              <w:widowControl w:val="0"/>
-              <w:ind w:firstLine="12"/>
-              <w:jc w:val="left"/>
-              <w:rPr>
-                <w:sz w:val="18"/>
-              </w:rPr>
-            </w:pPr>
-          </w:p>
-        </w:tc>
-        <w:tc>
-          <w:tcPr>
-            <w:tcW w:w="808" w:type="dxa"/>
-            <w:vAlign w:val="center"/>
-          </w:tcPr>
-          <w:p>
-            <w:pPr>
-              <w:widowControl w:val="0"/>
-              <w:ind w:firstLine="12"/>
-              <w:jc w:val="left"/>
-              <w:rPr>
-                <w:sz w:val="18"/>
-              </w:rPr>
-            </w:pPr>
-            <w:r>
-              <w:rPr>
-                <w:sz w:val="18"/>
-              </w:rPr>
-              <w:t>Có</w:t>
-            </w:r>
-          </w:p>
-        </w:tc>
-        <w:tc>
-          <w:tcPr>
-            <w:tcW w:w="1743" w:type="dxa"/>
-            <w:vAlign w:val="center"/>
-          </w:tcPr>
-          <w:p>
-            <w:pPr>
-              <w:widowControl w:val="0"/>
-              <w:ind w:firstLine="12"/>
-              <w:jc w:val="left"/>
-              <w:rPr>
-                <w:sz w:val="18"/>
-              </w:rPr>
-            </w:pPr>
-          </w:p>
-        </w:tc>
-        <w:tc>
-          <w:tcPr>
-            <w:tcW w:w="2053" w:type="dxa"/>
-            <w:vAlign w:val="center"/>
-          </w:tcPr>
-          <w:p>
-            <w:pPr>
-              <w:widowControl w:val="0"/>
-              <w:ind w:right="-51" w:firstLine="12"/>
-              <w:jc w:val="left"/>
-              <w:rPr>
-                <w:sz w:val="18"/>
-              </w:rPr>
-            </w:pPr>
-            <w:r>
-              <w:rPr>
-                <w:sz w:val="18"/>
-              </w:rPr>
-              <w:t>3</w:t>
-            </w:r>
-          </w:p>
-        </w:tc>
-      </w:tr>
-      <w:tr>
-        <w:trPr>
-          <w:jc w:val="center"/>
-        </w:trPr>
-        <w:tc>
-          <w:tcPr>
-            <w:tcW w:w="638" w:type="dxa"/>
-            <w:vAlign w:val="center"/>
-          </w:tcPr>
-          <w:p>
-            <w:pPr>
-              <w:widowControl w:val="0"/>
-              <w:numPr>
-                <w:ilvl w:val="0"/>
-                <w:numId w:val="42"/>
-              </w:numPr>
-              <w:spacing w:before="0"/>
-              <w:jc w:val="left"/>
-              <w:rPr>
-                <w:sz w:val="18"/>
-              </w:rPr>
-            </w:pPr>
-          </w:p>
-        </w:tc>
-        <w:tc>
-          <w:tcPr>
-            <w:tcW w:w="1194" w:type="dxa"/>
-            <w:vAlign w:val="center"/>
-          </w:tcPr>
-          <w:p>
-            <w:pPr>
-              <w:widowControl w:val="0"/>
-              <w:ind w:firstLine="12"/>
-              <w:jc w:val="left"/>
-              <w:rPr>
-                <w:sz w:val="18"/>
-              </w:rPr>
-            </w:pPr>
-            <w:r>
-              <w:rPr>
-                <w:sz w:val="18"/>
-              </w:rPr>
-              <w:t>Nhận xét</w:t>
-            </w:r>
-          </w:p>
-        </w:tc>
-        <w:tc>
-          <w:tcPr>
-            <w:tcW w:w="2203" w:type="dxa"/>
-            <w:vAlign w:val="center"/>
-          </w:tcPr>
-          <w:p>
-            <w:pPr>
-              <w:widowControl w:val="0"/>
-              <w:ind w:firstLine="12"/>
-              <w:jc w:val="left"/>
-              <w:rPr>
-                <w:sz w:val="18"/>
-              </w:rPr>
-            </w:pPr>
-          </w:p>
-        </w:tc>
-        <w:tc>
-          <w:tcPr>
-            <w:tcW w:w="808" w:type="dxa"/>
-            <w:vAlign w:val="center"/>
-          </w:tcPr>
-          <w:p>
-            <w:pPr>
-              <w:widowControl w:val="0"/>
-              <w:ind w:firstLine="12"/>
-              <w:jc w:val="left"/>
-              <w:rPr>
-                <w:sz w:val="18"/>
-              </w:rPr>
-            </w:pPr>
-            <w:r>
-              <w:rPr>
-                <w:sz w:val="18"/>
-              </w:rPr>
-              <w:t>Có</w:t>
-            </w:r>
-          </w:p>
-        </w:tc>
-        <w:tc>
-          <w:tcPr>
-            <w:tcW w:w="1743" w:type="dxa"/>
-            <w:vAlign w:val="center"/>
-          </w:tcPr>
-          <w:p>
-            <w:pPr>
-              <w:widowControl w:val="0"/>
-              <w:ind w:firstLine="12"/>
-              <w:jc w:val="left"/>
-              <w:rPr>
-                <w:sz w:val="18"/>
-              </w:rPr>
-            </w:pPr>
-          </w:p>
-        </w:tc>
-        <w:tc>
-          <w:tcPr>
-            <w:tcW w:w="2053" w:type="dxa"/>
-            <w:vAlign w:val="center"/>
-          </w:tcPr>
-          <w:p>
-            <w:pPr>
-              <w:widowControl w:val="0"/>
-              <w:ind w:right="-51" w:firstLine="12"/>
-              <w:jc w:val="left"/>
-              <w:rPr>
-                <w:sz w:val="18"/>
-              </w:rPr>
-            </w:pPr>
-            <w:r>
-              <w:rPr>
-                <w:sz w:val="18"/>
-              </w:rPr>
-              <w:t>Cho 3 sao vì Ironman chết</w:t>
-            </w:r>
-          </w:p>
-        </w:tc>
-      </w:tr>
-    </w:tbl>
-    <w:p/>
-    <w:p>
-      <w:pPr>
-        <w:pStyle w:val="Heading2"/>
-      </w:pPr>
-      <w:r>
-        <w:lastRenderedPageBreak/>
-        <w:t>Đặc tả use case UC010 “CRUD Comments”</w:t>
+        <w:t xml:space="preserve"> “CRUD Comments”</w:t>
       </w:r>
     </w:p>
     <w:p>
@@ -19645,7 +18354,7 @@
               <w:rPr>
                 <w:sz w:val="18"/>
               </w:rPr>
-              <w:t>Ad ơi Thor có đóng cùng với GOTG phần sau không?</w:t>
+              <w:t>3 sao vì Ironman chết</w:t>
             </w:r>
           </w:p>
         </w:tc>
@@ -19763,10 +18472,129 @@
           </w:p>
         </w:tc>
       </w:tr>
+      <w:tr>
+        <w:trPr>
+          <w:jc w:val="center"/>
+        </w:trPr>
+        <w:tc>
+          <w:tcPr>
+            <w:tcW w:w="638" w:type="dxa"/>
+            <w:vAlign w:val="center"/>
+          </w:tcPr>
+          <w:p>
+            <w:pPr>
+              <w:pStyle w:val="ListParagraph"/>
+              <w:widowControl w:val="0"/>
+              <w:numPr>
+                <w:ilvl w:val="0"/>
+                <w:numId w:val="36"/>
+              </w:numPr>
+              <w:spacing w:before="0"/>
+              <w:jc w:val="left"/>
+              <w:rPr>
+                <w:sz w:val="18"/>
+              </w:rPr>
+            </w:pPr>
+          </w:p>
+        </w:tc>
+        <w:tc>
+          <w:tcPr>
+            <w:tcW w:w="1194" w:type="dxa"/>
+            <w:vAlign w:val="center"/>
+          </w:tcPr>
+          <w:p>
+            <w:pPr>
+              <w:widowControl w:val="0"/>
+              <w:ind w:firstLine="12"/>
+              <w:jc w:val="left"/>
+              <w:rPr>
+                <w:sz w:val="18"/>
+              </w:rPr>
+            </w:pPr>
+            <w:r>
+              <w:rPr>
+                <w:sz w:val="18"/>
+              </w:rPr>
+              <w:t>Rating</w:t>
+            </w:r>
+          </w:p>
+        </w:tc>
+        <w:tc>
+          <w:tcPr>
+            <w:tcW w:w="2315" w:type="dxa"/>
+            <w:vAlign w:val="center"/>
+          </w:tcPr>
+          <w:p>
+            <w:pPr>
+              <w:widowControl w:val="0"/>
+              <w:ind w:firstLine="12"/>
+              <w:jc w:val="left"/>
+              <w:rPr>
+                <w:sz w:val="18"/>
+              </w:rPr>
+            </w:pPr>
+          </w:p>
+        </w:tc>
+        <w:tc>
+          <w:tcPr>
+            <w:tcW w:w="2070" w:type="dxa"/>
+            <w:vAlign w:val="center"/>
+          </w:tcPr>
+          <w:p>
+            <w:pPr>
+              <w:widowControl w:val="0"/>
+              <w:ind w:firstLine="12"/>
+              <w:jc w:val="left"/>
+              <w:rPr>
+                <w:sz w:val="18"/>
+              </w:rPr>
+            </w:pPr>
+            <w:r>
+              <w:rPr>
+                <w:sz w:val="18"/>
+              </w:rPr>
+              <w:t>x/5</w:t>
+            </w:r>
+          </w:p>
+        </w:tc>
+        <w:tc>
+          <w:tcPr>
+            <w:tcW w:w="2436" w:type="dxa"/>
+            <w:vAlign w:val="center"/>
+          </w:tcPr>
+          <w:p>
+            <w:pPr>
+              <w:widowControl w:val="0"/>
+              <w:jc w:val="left"/>
+              <w:rPr>
+                <w:sz w:val="18"/>
+              </w:rPr>
+            </w:pPr>
+            <w:r>
+              <w:rPr>
+                <w:sz w:val="18"/>
+              </w:rPr>
+              <w:t>3</w:t>
+            </w:r>
+            <w:r>
+              <w:rPr>
+                <w:sz w:val="18"/>
+              </w:rPr>
+              <w:t>/5</w:t>
+            </w:r>
+          </w:p>
+        </w:tc>
+      </w:tr>
     </w:tbl>
     <w:p>
       <w:r>
-        <w:t>** Dữ liệu đầu vào khi thêm/sửa Rating:</w:t>
+        <w:t xml:space="preserve">** Dữ liệu đầu vào khi thêm/sửa </w:t>
+      </w:r>
+      <w:r>
+        <w:t>Comment</w:t>
+      </w:r>
+      <w:r>
+        <w:t>:</w:t>
       </w:r>
     </w:p>
     <w:tbl>
@@ -20206,19 +19034,25 @@
               <w:rPr>
                 <w:sz w:val="18"/>
               </w:rPr>
-              <w:t>Ad ơi Thor có đóng cùng với GOTG phần sau không?</w:t>
+              <w:t>3 sao vì Ironman chết</w:t>
             </w:r>
           </w:p>
         </w:tc>
       </w:tr>
     </w:tbl>
     <w:p/>
+    <w:p/>
+    <w:p/>
     <w:p>
       <w:pPr>
         <w:pStyle w:val="Heading2"/>
       </w:pPr>
       <w:r>
-        <w:t>Đặc tả use case UC011 “CRUD Showtime”</w:t>
+        <w:lastRenderedPageBreak/>
+        <w:t>Đặc tả use case UC010</w:t>
+      </w:r>
+      <w:r>
+        <w:t xml:space="preserve"> “CRUD Showtime”</w:t>
       </w:r>
     </w:p>
     <w:p>

</xml_diff>

<commit_message>
remove UC "Create Menu"
</commit_message>
<xml_diff>
--- a/Usecase/Usecase Specification/Đặc tả usecase.docx
+++ b/Usecase/Usecase Specification/Đặc tả usecase.docx
@@ -1470,6 +1470,92 @@
                 <w:p>
                   <w:pPr>
                     <w:widowControl w:val="0"/>
+                    <w:spacing w:after="40"/>
+                    <w:ind w:left="105"/>
+                    <w:jc w:val="left"/>
+                    <w:rPr>
+                      <w:sz w:val="19"/>
+                      <w:lang w:val="vi-VN"/>
+                    </w:rPr>
+                  </w:pPr>
+                  <w:r>
+                    <w:rPr>
+                      <w:sz w:val="19"/>
+                    </w:rPr>
+                    <w:t>nếu Guest đăng nhập thành Admin</w:t>
+                  </w:r>
+                  <w:r>
+                    <w:rPr>
+                      <w:sz w:val="19"/>
+                    </w:rPr>
+                    <w:t xml:space="preserve">, </w:t>
+                  </w:r>
+                  <w:r>
+                    <w:rPr>
+                      <w:sz w:val="19"/>
+                      <w:lang w:val="vi-VN"/>
+                    </w:rPr>
+                    <w:t xml:space="preserve">hiển thị giao diện Xem danh sách </w:t>
+                  </w:r>
+                  <w:r>
+                    <w:rPr>
+                      <w:sz w:val="19"/>
+                    </w:rPr>
+                    <w:t>Movies</w:t>
+                  </w:r>
+                  <w:r>
+                    <w:rPr>
+                      <w:sz w:val="19"/>
+                      <w:lang w:val="vi-VN"/>
+                    </w:rPr>
+                    <w:t xml:space="preserve"> gồm:</w:t>
+                  </w:r>
+                </w:p>
+                <w:p>
+                  <w:pPr>
+                    <w:widowControl w:val="0"/>
+                    <w:numPr>
+                      <w:ilvl w:val="0"/>
+                      <w:numId w:val="12"/>
+                    </w:numPr>
+                    <w:spacing w:after="40"/>
+                    <w:rPr>
+                      <w:sz w:val="19"/>
+                      <w:lang w:val="vi-VN"/>
+                    </w:rPr>
+                  </w:pPr>
+                  <w:r>
+                    <w:rPr>
+                      <w:sz w:val="19"/>
+                      <w:lang w:val="vi-VN"/>
+                    </w:rPr>
+                    <w:t xml:space="preserve">Phía trên: Danh sách nhóm </w:t>
+                  </w:r>
+                  <w:r>
+                    <w:rPr>
+                      <w:sz w:val="19"/>
+                      <w:lang w:val="vi-VN"/>
+                    </w:rPr>
+                    <w:t>Movies</w:t>
+                  </w:r>
+                  <w:r>
+                    <w:rPr>
+                      <w:sz w:val="19"/>
+                      <w:lang w:val="vi-VN"/>
+                    </w:rPr>
+                    <w:t xml:space="preserve"> để người dùng có thể lọc chức năng theo nhóm</w:t>
+                  </w:r>
+                  <w:r>
+                    <w:rPr>
+                      <w:sz w:val="19"/>
+                      <w:lang w:val="vi-VN"/>
+                    </w:rPr>
+                    <w:t xml:space="preserve"> (Thể loại)</w:t>
+                  </w:r>
+                </w:p>
+                <w:p>
+                  <w:pPr>
+                    <w:widowControl w:val="0"/>
                     <w:ind w:left="113"/>
                     <w:rPr>
                       <w:sz w:val="19"/>
@@ -1478,38 +1564,23 @@
                   <w:r>
                     <w:rPr>
                       <w:sz w:val="19"/>
-                    </w:rPr>
-                    <w:t>gọi use case</w:t>
-                  </w:r>
-                  <w:r>
-                    <w:rPr>
-                      <w:sz w:val="19"/>
-                    </w:rPr>
-                    <w:t xml:space="preserve"> UC002</w:t>
-                  </w:r>
-                  <w:r>
-                    <w:rPr>
-                      <w:sz w:val="19"/>
-                    </w:rPr>
-                    <w:t xml:space="preserve"> “</w:t>
-                  </w:r>
-                  <w:r>
-                    <w:rPr>
-                      <w:sz w:val="19"/>
-                    </w:rPr>
-                    <w:t>Create Menu</w:t>
-                  </w:r>
-                  <w:r>
-                    <w:rPr>
-                      <w:sz w:val="19"/>
-                    </w:rPr>
-                    <w:t>”</w:t>
-                  </w:r>
-                  <w:r>
-                    <w:rPr>
-                      <w:sz w:val="19"/>
-                    </w:rPr>
-                    <w:t xml:space="preserve"> nếu Guest đăng nhập thành Admin</w:t>
+                      <w:lang w:val="vi-VN"/>
+                    </w:rPr>
+                    <w:lastRenderedPageBreak/>
+                    <w:t xml:space="preserve">Trung tâm: Danh sách </w:t>
+                  </w:r>
+                  <w:r>
+                    <w:rPr>
+                      <w:sz w:val="19"/>
+                    </w:rPr>
+                    <w:t>Movies</w:t>
+                  </w:r>
+                  <w:r>
+                    <w:rPr>
+                      <w:sz w:val="19"/>
+                      <w:lang w:val="vi-VN"/>
+                    </w:rPr>
+                    <w:t xml:space="preserve"> (mô tả phía dưới *)</w:t>
                   </w:r>
                 </w:p>
               </w:tc>
@@ -1531,7 +1602,6 @@
     <w:p/>
     <w:p>
       <w:r>
-        <w:lastRenderedPageBreak/>
         <w:t>* Dữ liệu đầu vào của thông tin cá nhân gồm các trường dữ liệu sau:</w:t>
       </w:r>
     </w:p>
@@ -1956,877 +2026,22 @@
     <w:p>
       <w:pPr>
         <w:pStyle w:val="Heading2"/>
-      </w:pPr>
-      <w:bookmarkStart w:id="2" w:name="_Toc366943734"/>
-      <w:r>
-        <w:t>Đặc tả use case UC002 “</w:t>
-      </w:r>
-      <w:r>
-        <w:t>Create Menu</w:t>
-      </w:r>
-      <w:r>
-        <w:t>”</w:t>
-      </w:r>
-      <w:bookmarkEnd w:id="2"/>
-    </w:p>
-    <w:p/>
-    <w:tbl>
-      <w:tblPr>
-        <w:tblW w:w="9039" w:type="dxa"/>
-        <w:jc w:val="center"/>
-        <w:tblBorders>
-          <w:top w:val="single" w:sz="4" w:space="0" w:color="auto"/>
-          <w:left w:val="single" w:sz="4" w:space="0" w:color="auto"/>
-          <w:bottom w:val="single" w:sz="4" w:space="0" w:color="auto"/>
-          <w:right w:val="single" w:sz="4" w:space="0" w:color="auto"/>
-          <w:insideH w:val="single" w:sz="4" w:space="0" w:color="auto"/>
-          <w:insideV w:val="single" w:sz="4" w:space="0" w:color="auto"/>
-        </w:tblBorders>
-        <w:tblLook w:val="01E0"/>
-      </w:tblPr>
-      <w:tblGrid>
-        <w:gridCol w:w="2376"/>
-        <w:gridCol w:w="2124"/>
-        <w:gridCol w:w="2660"/>
-        <w:gridCol w:w="1879"/>
-      </w:tblGrid>
-      <w:tr>
-        <w:trPr>
-          <w:jc w:val="center"/>
-        </w:trPr>
-        <w:tc>
-          <w:tcPr>
-            <w:tcW w:w="2376" w:type="dxa"/>
-            <w:shd w:val="clear" w:color="auto" w:fill="C5F1E3"/>
-          </w:tcPr>
-          <w:p>
-            <w:pPr>
-              <w:pStyle w:val="TableCaption"/>
-              <w:rPr>
-                <w:sz w:val="18"/>
-                <w:szCs w:val="18"/>
-              </w:rPr>
-            </w:pPr>
-            <w:r>
-              <w:rPr>
-                <w:sz w:val="18"/>
-                <w:szCs w:val="18"/>
-              </w:rPr>
-              <w:t>Mã Use case</w:t>
-            </w:r>
-          </w:p>
-        </w:tc>
-        <w:tc>
-          <w:tcPr>
-            <w:tcW w:w="2124" w:type="dxa"/>
-          </w:tcPr>
-          <w:p>
-            <w:pPr>
-              <w:pStyle w:val="Bang"/>
-              <w:widowControl w:val="0"/>
-              <w:rPr>
-                <w:sz w:val="19"/>
-              </w:rPr>
-            </w:pPr>
-            <w:r>
-              <w:rPr>
-                <w:sz w:val="19"/>
-              </w:rPr>
-              <w:t>UC00</w:t>
-            </w:r>
-            <w:r>
-              <w:rPr>
-                <w:sz w:val="19"/>
-              </w:rPr>
-              <w:t>2</w:t>
-            </w:r>
-          </w:p>
-        </w:tc>
-        <w:tc>
-          <w:tcPr>
-            <w:tcW w:w="2660" w:type="dxa"/>
-          </w:tcPr>
-          <w:p>
-            <w:pPr>
-              <w:pStyle w:val="TableCaption"/>
-              <w:rPr>
-                <w:sz w:val="19"/>
-              </w:rPr>
-            </w:pPr>
-            <w:r>
-              <w:rPr>
-                <w:sz w:val="19"/>
-              </w:rPr>
-              <w:t>Tên Use case</w:t>
-            </w:r>
-          </w:p>
-        </w:tc>
-        <w:tc>
-          <w:tcPr>
-            <w:tcW w:w="1879" w:type="dxa"/>
-          </w:tcPr>
-          <w:p>
-            <w:pPr>
-              <w:pStyle w:val="Bang"/>
-              <w:widowControl w:val="0"/>
-              <w:rPr>
-                <w:sz w:val="19"/>
-              </w:rPr>
-            </w:pPr>
-            <w:r>
-              <w:rPr>
-                <w:sz w:val="19"/>
-              </w:rPr>
-              <w:t>Create Menu</w:t>
-            </w:r>
-          </w:p>
-        </w:tc>
-      </w:tr>
-      <w:tr>
-        <w:trPr>
-          <w:jc w:val="center"/>
-        </w:trPr>
-        <w:tc>
-          <w:tcPr>
-            <w:tcW w:w="2376" w:type="dxa"/>
-            <w:shd w:val="clear" w:color="auto" w:fill="C5F1E3"/>
-          </w:tcPr>
-          <w:p>
-            <w:pPr>
-              <w:pStyle w:val="TableCaption"/>
-              <w:rPr>
-                <w:sz w:val="18"/>
-                <w:szCs w:val="18"/>
-              </w:rPr>
-            </w:pPr>
-            <w:r>
-              <w:rPr>
-                <w:sz w:val="18"/>
-                <w:szCs w:val="18"/>
-              </w:rPr>
-              <w:t>Mục đích sử dụng</w:t>
-            </w:r>
-          </w:p>
-        </w:tc>
-        <w:tc>
-          <w:tcPr>
-            <w:tcW w:w="6663" w:type="dxa"/>
-            <w:gridSpan w:val="3"/>
-          </w:tcPr>
-          <w:p>
-            <w:pPr>
-              <w:pStyle w:val="Bang"/>
-              <w:widowControl w:val="0"/>
-              <w:rPr>
-                <w:sz w:val="19"/>
-              </w:rPr>
-            </w:pPr>
-            <w:r>
-              <w:rPr>
-                <w:sz w:val="19"/>
-              </w:rPr>
-              <w:t>Tạo và hiển thị menu cho các chức năng của Admin</w:t>
-            </w:r>
-          </w:p>
-        </w:tc>
-      </w:tr>
-      <w:tr>
-        <w:trPr>
-          <w:jc w:val="center"/>
-        </w:trPr>
-        <w:tc>
-          <w:tcPr>
-            <w:tcW w:w="2376" w:type="dxa"/>
-            <w:shd w:val="clear" w:color="auto" w:fill="C5F1E3"/>
-          </w:tcPr>
-          <w:p>
-            <w:pPr>
-              <w:pStyle w:val="TableCaption"/>
-              <w:rPr>
-                <w:sz w:val="18"/>
-                <w:szCs w:val="18"/>
-              </w:rPr>
-            </w:pPr>
-            <w:r>
-              <w:rPr>
-                <w:sz w:val="18"/>
-                <w:szCs w:val="18"/>
-              </w:rPr>
-              <w:t>Tác nhân</w:t>
-            </w:r>
-          </w:p>
-        </w:tc>
-        <w:tc>
-          <w:tcPr>
-            <w:tcW w:w="6663" w:type="dxa"/>
-            <w:gridSpan w:val="3"/>
-          </w:tcPr>
-          <w:p>
-            <w:pPr>
-              <w:pStyle w:val="Bang"/>
-              <w:widowControl w:val="0"/>
-              <w:rPr>
-                <w:sz w:val="19"/>
-              </w:rPr>
-            </w:pPr>
-            <w:r>
-              <w:rPr>
-                <w:sz w:val="19"/>
-              </w:rPr>
-              <w:t>Hệ thống</w:t>
-            </w:r>
-          </w:p>
-        </w:tc>
-      </w:tr>
-      <w:tr>
-        <w:trPr>
-          <w:trHeight w:val="308"/>
-          <w:jc w:val="center"/>
-        </w:trPr>
-        <w:tc>
-          <w:tcPr>
-            <w:tcW w:w="2376" w:type="dxa"/>
-            <w:shd w:val="clear" w:color="auto" w:fill="C5F1E3"/>
-          </w:tcPr>
-          <w:p>
-            <w:pPr>
-              <w:pStyle w:val="TableCaption"/>
-              <w:rPr>
-                <w:sz w:val="18"/>
-                <w:szCs w:val="18"/>
-              </w:rPr>
-            </w:pPr>
-            <w:r>
-              <w:rPr>
-                <w:sz w:val="18"/>
-                <w:szCs w:val="18"/>
-              </w:rPr>
-              <w:t>Sự kiện kích hoạt</w:t>
-            </w:r>
-          </w:p>
-        </w:tc>
-        <w:tc>
-          <w:tcPr>
-            <w:tcW w:w="6663" w:type="dxa"/>
-            <w:gridSpan w:val="3"/>
-          </w:tcPr>
-          <w:p>
-            <w:pPr>
-              <w:pStyle w:val="Bang"/>
-              <w:widowControl w:val="0"/>
-              <w:rPr>
-                <w:sz w:val="19"/>
-              </w:rPr>
-            </w:pPr>
-            <w:r>
-              <w:rPr>
-                <w:sz w:val="19"/>
-              </w:rPr>
-              <w:t xml:space="preserve">Sau khi đăng nhập thành công Admin </w:t>
-            </w:r>
-          </w:p>
-        </w:tc>
-      </w:tr>
-      <w:tr>
-        <w:trPr>
-          <w:trHeight w:val="308"/>
-          <w:jc w:val="center"/>
-        </w:trPr>
-        <w:tc>
-          <w:tcPr>
-            <w:tcW w:w="2376" w:type="dxa"/>
-            <w:shd w:val="clear" w:color="auto" w:fill="C5F1E3"/>
-          </w:tcPr>
-          <w:p>
-            <w:pPr>
-              <w:pStyle w:val="TableCaption"/>
-              <w:rPr>
-                <w:sz w:val="18"/>
-                <w:szCs w:val="18"/>
-              </w:rPr>
-            </w:pPr>
-            <w:r>
-              <w:rPr>
-                <w:sz w:val="18"/>
-                <w:szCs w:val="18"/>
-              </w:rPr>
-              <w:t>Tiền điều kiện</w:t>
-            </w:r>
-          </w:p>
-        </w:tc>
-        <w:tc>
-          <w:tcPr>
-            <w:tcW w:w="6663" w:type="dxa"/>
-            <w:gridSpan w:val="3"/>
-          </w:tcPr>
-          <w:p>
-            <w:pPr>
-              <w:pStyle w:val="Bang"/>
-              <w:widowControl w:val="0"/>
-              <w:rPr>
-                <w:sz w:val="19"/>
-              </w:rPr>
-            </w:pPr>
-            <w:r>
-              <w:rPr>
-                <w:sz w:val="19"/>
-              </w:rPr>
-              <w:t>Guest đăng nhập thành công Admin</w:t>
-            </w:r>
-          </w:p>
-        </w:tc>
-      </w:tr>
-      <w:tr>
-        <w:trPr>
-          <w:trHeight w:val="841"/>
-          <w:jc w:val="center"/>
-        </w:trPr>
-        <w:tc>
-          <w:tcPr>
-            <w:tcW w:w="2376" w:type="dxa"/>
-            <w:shd w:val="clear" w:color="auto" w:fill="C5F1E3"/>
-          </w:tcPr>
-          <w:p>
-            <w:pPr>
-              <w:pStyle w:val="TableCaption"/>
-              <w:rPr>
-                <w:sz w:val="18"/>
-                <w:szCs w:val="18"/>
-              </w:rPr>
-            </w:pPr>
-            <w:r>
-              <w:rPr>
-                <w:sz w:val="18"/>
-                <w:szCs w:val="18"/>
-              </w:rPr>
-              <w:t>Luồng sự kiện chính</w:t>
-            </w:r>
-          </w:p>
-          <w:p>
-            <w:pPr>
-              <w:pStyle w:val="TableCaption"/>
-              <w:rPr>
-                <w:sz w:val="18"/>
-                <w:szCs w:val="18"/>
-              </w:rPr>
-            </w:pPr>
-            <w:r>
-              <w:rPr>
-                <w:sz w:val="18"/>
-                <w:szCs w:val="18"/>
-              </w:rPr>
-              <w:t>(Thành công)</w:t>
-            </w:r>
-          </w:p>
-        </w:tc>
-        <w:tc>
-          <w:tcPr>
-            <w:tcW w:w="6663" w:type="dxa"/>
-            <w:gridSpan w:val="3"/>
-          </w:tcPr>
-          <w:tbl>
-            <w:tblPr>
-              <w:tblW w:w="6408" w:type="dxa"/>
-              <w:tblBorders>
-                <w:top w:val="single" w:sz="4" w:space="0" w:color="auto"/>
-                <w:left w:val="single" w:sz="4" w:space="0" w:color="auto"/>
-                <w:bottom w:val="single" w:sz="4" w:space="0" w:color="auto"/>
-                <w:right w:val="single" w:sz="4" w:space="0" w:color="auto"/>
-                <w:insideH w:val="single" w:sz="4" w:space="0" w:color="auto"/>
-                <w:insideV w:val="single" w:sz="4" w:space="0" w:color="auto"/>
-              </w:tblBorders>
-              <w:tblLook w:val="01E0"/>
-            </w:tblPr>
-            <w:tblGrid>
-              <w:gridCol w:w="579"/>
-              <w:gridCol w:w="1452"/>
-              <w:gridCol w:w="4377"/>
-            </w:tblGrid>
-            <w:tr>
-              <w:tc>
-                <w:tcPr>
-                  <w:tcW w:w="579" w:type="dxa"/>
-                  <w:shd w:val="clear" w:color="auto" w:fill="FFCC99"/>
-                </w:tcPr>
-                <w:p>
-                  <w:pPr>
-                    <w:pStyle w:val="TableCaptionSmall"/>
-                    <w:jc w:val="both"/>
-                    <w:rPr>
-                      <w:sz w:val="17"/>
-                    </w:rPr>
-                  </w:pPr>
-                  <w:r>
-                    <w:rPr>
-                      <w:sz w:val="17"/>
-                    </w:rPr>
-                    <w:t>STT</w:t>
-                  </w:r>
-                </w:p>
-              </w:tc>
-              <w:tc>
-                <w:tcPr>
-                  <w:tcW w:w="1452" w:type="dxa"/>
-                  <w:tcBorders>
-                    <w:bottom w:val="single" w:sz="4" w:space="0" w:color="auto"/>
-                  </w:tcBorders>
-                  <w:shd w:val="clear" w:color="auto" w:fill="FFCC99"/>
-                </w:tcPr>
-                <w:p>
-                  <w:pPr>
-                    <w:pStyle w:val="TableCaptionSmall"/>
-                    <w:rPr>
-                      <w:sz w:val="17"/>
-                    </w:rPr>
-                  </w:pPr>
-                  <w:r>
-                    <w:rPr>
-                      <w:sz w:val="17"/>
-                    </w:rPr>
-                    <w:t>Thực hiện bởi</w:t>
-                  </w:r>
-                </w:p>
-              </w:tc>
-              <w:tc>
-                <w:tcPr>
-                  <w:tcW w:w="4377" w:type="dxa"/>
-                  <w:tcBorders>
-                    <w:bottom w:val="single" w:sz="4" w:space="0" w:color="auto"/>
-                  </w:tcBorders>
-                  <w:shd w:val="clear" w:color="auto" w:fill="FFCC99"/>
-                </w:tcPr>
-                <w:p>
-                  <w:pPr>
-                    <w:pStyle w:val="TableCaptionSmall"/>
-                    <w:ind w:left="547"/>
-                    <w:rPr>
-                      <w:sz w:val="17"/>
-                    </w:rPr>
-                  </w:pPr>
-                  <w:r>
-                    <w:rPr>
-                      <w:sz w:val="17"/>
-                    </w:rPr>
-                    <w:t>Hành động</w:t>
-                  </w:r>
-                </w:p>
-              </w:tc>
-            </w:tr>
-            <w:tr>
-              <w:tc>
-                <w:tcPr>
-                  <w:tcW w:w="579" w:type="dxa"/>
-                </w:tcPr>
-                <w:p>
-                  <w:pPr>
-                    <w:numPr>
-                      <w:ilvl w:val="0"/>
-                      <w:numId w:val="4"/>
-                    </w:numPr>
-                    <w:spacing w:line="240" w:lineRule="auto"/>
-                    <w:jc w:val="center"/>
-                    <w:rPr>
-                      <w:sz w:val="19"/>
-                    </w:rPr>
-                  </w:pPr>
-                </w:p>
-              </w:tc>
-              <w:tc>
-                <w:tcPr>
-                  <w:tcW w:w="1452" w:type="dxa"/>
-                  <w:tcBorders>
-                    <w:right w:val="nil"/>
-                  </w:tcBorders>
-                </w:tcPr>
-                <w:p>
-                  <w:pPr>
-                    <w:widowControl w:val="0"/>
-                    <w:spacing w:after="40"/>
-                    <w:ind w:left="105"/>
-                    <w:rPr>
-                      <w:sz w:val="19"/>
-                      <w:lang w:val="vi-VN"/>
-                    </w:rPr>
-                  </w:pPr>
-                  <w:r>
-                    <w:rPr>
-                      <w:sz w:val="19"/>
-                      <w:lang w:val="vi-VN"/>
-                    </w:rPr>
-                    <w:t>Hệ thống</w:t>
-                  </w:r>
-                </w:p>
-              </w:tc>
-              <w:tc>
-                <w:tcPr>
-                  <w:tcW w:w="4377" w:type="dxa"/>
-                  <w:tcBorders>
-                    <w:left w:val="nil"/>
-                  </w:tcBorders>
-                </w:tcPr>
-                <w:p>
-                  <w:pPr>
-                    <w:widowControl w:val="0"/>
-                    <w:spacing w:after="40"/>
-                    <w:ind w:left="105"/>
-                    <w:rPr>
-                      <w:sz w:val="19"/>
-                    </w:rPr>
-                  </w:pPr>
-                  <w:r>
-                    <w:rPr>
-                      <w:sz w:val="19"/>
-                      <w:lang w:val="vi-VN"/>
-                    </w:rPr>
-                    <w:t>lấy danh sách nhóm</w:t>
-                  </w:r>
-                  <w:r>
-                    <w:rPr>
-                      <w:sz w:val="19"/>
-                    </w:rPr>
-                    <w:t xml:space="preserve"> (Thể loại)</w:t>
-                  </w:r>
-                  <w:r>
-                    <w:rPr>
-                      <w:sz w:val="19"/>
-                      <w:lang w:val="vi-VN"/>
-                    </w:rPr>
-                    <w:t xml:space="preserve"> </w:t>
-                  </w:r>
-                  <w:r>
-                    <w:rPr>
-                      <w:sz w:val="19"/>
-                    </w:rPr>
-                    <w:t>Movies</w:t>
-                  </w:r>
-                </w:p>
-              </w:tc>
-            </w:tr>
-            <w:tr>
-              <w:tc>
-                <w:tcPr>
-                  <w:tcW w:w="579" w:type="dxa"/>
-                </w:tcPr>
-                <w:p>
-                  <w:pPr>
-                    <w:numPr>
-                      <w:ilvl w:val="0"/>
-                      <w:numId w:val="4"/>
-                    </w:numPr>
-                    <w:spacing w:line="240" w:lineRule="auto"/>
-                    <w:jc w:val="center"/>
-                    <w:rPr>
-                      <w:sz w:val="19"/>
-                      <w:lang w:val="vi-VN"/>
-                    </w:rPr>
-                  </w:pPr>
-                </w:p>
-              </w:tc>
-              <w:tc>
-                <w:tcPr>
-                  <w:tcW w:w="1452" w:type="dxa"/>
-                  <w:tcBorders>
-                    <w:right w:val="nil"/>
-                  </w:tcBorders>
-                </w:tcPr>
-                <w:p>
-                  <w:pPr>
-                    <w:widowControl w:val="0"/>
-                    <w:spacing w:after="40"/>
-                    <w:ind w:left="105"/>
-                    <w:rPr>
-                      <w:sz w:val="19"/>
-                      <w:lang w:val="vi-VN"/>
-                    </w:rPr>
-                  </w:pPr>
-                  <w:r>
-                    <w:rPr>
-                      <w:sz w:val="19"/>
-                      <w:lang w:val="vi-VN"/>
-                    </w:rPr>
-                    <w:t>Hệ thống</w:t>
-                  </w:r>
-                </w:p>
-              </w:tc>
-              <w:tc>
-                <w:tcPr>
-                  <w:tcW w:w="4377" w:type="dxa"/>
-                  <w:tcBorders>
-                    <w:left w:val="nil"/>
-                  </w:tcBorders>
-                </w:tcPr>
-                <w:p>
-                  <w:pPr>
-                    <w:widowControl w:val="0"/>
-                    <w:spacing w:after="40"/>
-                    <w:ind w:left="105"/>
-                    <w:rPr>
-                      <w:sz w:val="19"/>
-                      <w:lang w:val="vi-VN"/>
-                    </w:rPr>
-                  </w:pPr>
-                  <w:r>
-                    <w:rPr>
-                      <w:sz w:val="19"/>
-                      <w:lang w:val="vi-VN"/>
-                    </w:rPr>
-                    <w:t xml:space="preserve">lấy danh sách tất cả </w:t>
-                  </w:r>
-                  <w:r>
-                    <w:rPr>
-                      <w:sz w:val="19"/>
-                    </w:rPr>
-                    <w:t>Movies</w:t>
-                  </w:r>
-                  <w:r>
-                    <w:rPr>
-                      <w:sz w:val="19"/>
-                      <w:lang w:val="vi-VN"/>
-                    </w:rPr>
-                    <w:t xml:space="preserve"> </w:t>
-                  </w:r>
-                </w:p>
-              </w:tc>
-            </w:tr>
-            <w:tr>
-              <w:tc>
-                <w:tcPr>
-                  <w:tcW w:w="579" w:type="dxa"/>
-                </w:tcPr>
-                <w:p>
-                  <w:pPr>
-                    <w:numPr>
-                      <w:ilvl w:val="0"/>
-                      <w:numId w:val="4"/>
-                    </w:numPr>
-                    <w:spacing w:line="240" w:lineRule="auto"/>
-                    <w:jc w:val="center"/>
-                    <w:rPr>
-                      <w:sz w:val="19"/>
-                      <w:lang w:val="vi-VN"/>
-                    </w:rPr>
-                  </w:pPr>
-                </w:p>
-              </w:tc>
-              <w:tc>
-                <w:tcPr>
-                  <w:tcW w:w="1452" w:type="dxa"/>
-                  <w:tcBorders>
-                    <w:right w:val="nil"/>
-                  </w:tcBorders>
-                </w:tcPr>
-                <w:p>
-                  <w:pPr>
-                    <w:widowControl w:val="0"/>
-                    <w:spacing w:after="40"/>
-                    <w:ind w:left="105"/>
-                    <w:rPr>
-                      <w:sz w:val="19"/>
-                      <w:lang w:val="vi-VN"/>
-                    </w:rPr>
-                  </w:pPr>
-                  <w:r>
-                    <w:rPr>
-                      <w:sz w:val="19"/>
-                      <w:lang w:val="vi-VN"/>
-                    </w:rPr>
-                    <w:t>Hệ thống</w:t>
-                  </w:r>
-                </w:p>
-              </w:tc>
-              <w:tc>
-                <w:tcPr>
-                  <w:tcW w:w="4377" w:type="dxa"/>
-                  <w:tcBorders>
-                    <w:left w:val="nil"/>
-                  </w:tcBorders>
-                </w:tcPr>
-                <w:p>
-                  <w:pPr>
-                    <w:widowControl w:val="0"/>
-                    <w:spacing w:after="40"/>
-                    <w:ind w:left="105"/>
-                    <w:rPr>
-                      <w:sz w:val="19"/>
-                      <w:lang w:val="vi-VN"/>
-                    </w:rPr>
-                  </w:pPr>
-                  <w:r>
-                    <w:rPr>
-                      <w:sz w:val="19"/>
-                      <w:lang w:val="vi-VN"/>
-                    </w:rPr>
-                    <w:t xml:space="preserve">hiển thị giao diện Xem danh sách </w:t>
-                  </w:r>
-                  <w:r>
-                    <w:rPr>
-                      <w:sz w:val="19"/>
-                    </w:rPr>
-                    <w:t>Movies</w:t>
-                  </w:r>
-                  <w:r>
-                    <w:rPr>
-                      <w:sz w:val="19"/>
-                      <w:lang w:val="vi-VN"/>
-                    </w:rPr>
-                    <w:t xml:space="preserve"> gồm:</w:t>
-                  </w:r>
-                </w:p>
-                <w:p>
-                  <w:pPr>
-                    <w:widowControl w:val="0"/>
-                    <w:numPr>
-                      <w:ilvl w:val="0"/>
-                      <w:numId w:val="12"/>
-                    </w:numPr>
-                    <w:spacing w:after="40"/>
-                    <w:rPr>
-                      <w:sz w:val="19"/>
-                      <w:lang w:val="vi-VN"/>
-                    </w:rPr>
-                  </w:pPr>
-                  <w:r>
-                    <w:rPr>
-                      <w:sz w:val="19"/>
-                      <w:lang w:val="vi-VN"/>
-                    </w:rPr>
-                    <w:t xml:space="preserve">Phía trên: Danh sách nhóm </w:t>
-                  </w:r>
-                  <w:r>
-                    <w:rPr>
-                      <w:sz w:val="19"/>
-                      <w:lang w:val="vi-VN"/>
-                    </w:rPr>
-                    <w:t>Movies</w:t>
-                  </w:r>
-                  <w:r>
-                    <w:rPr>
-                      <w:sz w:val="19"/>
-                      <w:lang w:val="vi-VN"/>
-                    </w:rPr>
-                    <w:t xml:space="preserve"> để người dùng có thể lọc chức năng theo nhóm</w:t>
-                  </w:r>
-                  <w:r>
-                    <w:rPr>
-                      <w:sz w:val="19"/>
-                      <w:lang w:val="vi-VN"/>
-                    </w:rPr>
-                    <w:t xml:space="preserve"> (Thể loại)</w:t>
-                  </w:r>
-                </w:p>
-                <w:p>
-                  <w:pPr>
-                    <w:widowControl w:val="0"/>
-                    <w:numPr>
-                      <w:ilvl w:val="0"/>
-                      <w:numId w:val="12"/>
-                    </w:numPr>
-                    <w:spacing w:after="40"/>
-                    <w:rPr>
-                      <w:sz w:val="19"/>
-                      <w:lang w:val="vi-VN"/>
-                    </w:rPr>
-                  </w:pPr>
-                  <w:r>
-                    <w:rPr>
-                      <w:sz w:val="19"/>
-                      <w:lang w:val="vi-VN"/>
-                    </w:rPr>
-                    <w:t xml:space="preserve">Trung tâm: Danh sách </w:t>
-                  </w:r>
-                  <w:r>
-                    <w:rPr>
-                      <w:sz w:val="19"/>
-                    </w:rPr>
-                    <w:t>Movies</w:t>
-                  </w:r>
-                  <w:r>
-                    <w:rPr>
-                      <w:sz w:val="19"/>
-                      <w:lang w:val="vi-VN"/>
-                    </w:rPr>
-                    <w:t xml:space="preserve"> (mô tả phía dưới *) </w:t>
-                  </w:r>
-                </w:p>
-              </w:tc>
-            </w:tr>
-          </w:tbl>
-          <w:p>
-            <w:pPr>
-              <w:pStyle w:val="Bang"/>
-              <w:widowControl w:val="0"/>
-              <w:spacing w:before="0" w:after="0"/>
-              <w:rPr>
-                <w:sz w:val="19"/>
-              </w:rPr>
-            </w:pPr>
-          </w:p>
-        </w:tc>
-      </w:tr>
-      <w:tr>
-        <w:trPr>
-          <w:trHeight w:val="620"/>
-          <w:jc w:val="center"/>
-        </w:trPr>
-        <w:tc>
-          <w:tcPr>
-            <w:tcW w:w="2376" w:type="dxa"/>
-            <w:shd w:val="clear" w:color="auto" w:fill="C5F1E3"/>
-          </w:tcPr>
-          <w:p>
-            <w:pPr>
-              <w:pStyle w:val="TableCaption"/>
-              <w:rPr>
-                <w:sz w:val="19"/>
-              </w:rPr>
-            </w:pPr>
-            <w:r>
-              <w:rPr>
-                <w:sz w:val="19"/>
-              </w:rPr>
-              <w:t>Luồng sự kiện thay thế</w:t>
-            </w:r>
-          </w:p>
-        </w:tc>
-        <w:tc>
-          <w:tcPr>
-            <w:tcW w:w="6663" w:type="dxa"/>
-            <w:gridSpan w:val="3"/>
-          </w:tcPr>
-          <w:p>
-            <w:pPr>
-              <w:pStyle w:val="Bang"/>
-              <w:widowControl w:val="0"/>
-              <w:rPr>
-                <w:sz w:val="19"/>
-              </w:rPr>
-            </w:pPr>
-            <w:r>
-              <w:rPr>
-                <w:sz w:val="19"/>
-              </w:rPr>
-              <w:t>Không</w:t>
-            </w:r>
-          </w:p>
-        </w:tc>
-      </w:tr>
-    </w:tbl>
-    <w:p>
-      <w:pPr>
-        <w:pStyle w:val="Heading2"/>
         <w:numPr>
           <w:ilvl w:val="0"/>
           <w:numId w:val="0"/>
         </w:numPr>
       </w:pPr>
-      <w:bookmarkStart w:id="3" w:name="_Toc366943735"/>
+      <w:bookmarkStart w:id="2" w:name="_Toc366943735"/>
     </w:p>
     <w:p>
       <w:pPr>
         <w:pStyle w:val="Heading2"/>
       </w:pPr>
       <w:r>
-        <w:t>Đặc tả use case UC003 “</w:t>
+        <w:t>Đặc tả use case UC002</w:t>
+      </w:r>
+      <w:r>
+        <w:t xml:space="preserve"> “</w:t>
       </w:r>
       <w:r>
         <w:t>Sign Up</w:t>
@@ -2834,7 +2049,7 @@
       <w:r>
         <w:t>”</w:t>
       </w:r>
-      <w:bookmarkEnd w:id="3"/>
+      <w:bookmarkEnd w:id="2"/>
     </w:p>
     <w:tbl>
       <w:tblPr>
@@ -5061,14 +4276,7 @@
               <w:rPr>
                 <w:sz w:val="18"/>
               </w:rPr>
-              <w:t xml:space="preserve">Xác nhận </w:t>
-            </w:r>
-            <w:r>
-              <w:rPr>
-                <w:sz w:val="18"/>
-              </w:rPr>
-              <w:lastRenderedPageBreak/>
-              <w:t>mật khẩu</w:t>
+              <w:t>Xác nhận mật khẩu</w:t>
             </w:r>
           </w:p>
         </w:tc>
@@ -5519,9 +4727,12 @@
       <w:pPr>
         <w:pStyle w:val="Heading2"/>
       </w:pPr>
-      <w:bookmarkStart w:id="4" w:name="_Toc366943736"/>
+      <w:bookmarkStart w:id="3" w:name="_Toc366943736"/>
       <w:r>
-        <w:t>Đặc tả use case UC004 “</w:t>
+        <w:t>Đặc tả use case UC003</w:t>
+      </w:r>
+      <w:r>
+        <w:t xml:space="preserve"> “</w:t>
       </w:r>
       <w:r>
         <w:t>Find</w:t>
@@ -5535,7 +4746,7 @@
       <w:r>
         <w:t>”</w:t>
       </w:r>
-      <w:bookmarkEnd w:id="4"/>
+      <w:bookmarkEnd w:id="3"/>
     </w:p>
     <w:tbl>
       <w:tblPr>
@@ -5867,6 +5078,7 @@
                 <w:sz w:val="18"/>
                 <w:szCs w:val="18"/>
               </w:rPr>
+              <w:lastRenderedPageBreak/>
               <w:t>Luồng sự kiện chính</w:t>
             </w:r>
           </w:p>
@@ -6886,7 +6098,6 @@
     <w:p/>
     <w:p>
       <w:r>
-        <w:lastRenderedPageBreak/>
         <w:t>* Dữ liệu đầu vào khi tìm kiếm:</w:t>
       </w:r>
     </w:p>
@@ -7957,9 +7168,12 @@
       <w:pPr>
         <w:pStyle w:val="Heading2"/>
       </w:pPr>
-      <w:bookmarkStart w:id="5" w:name="_Toc366943737"/>
+      <w:bookmarkStart w:id="4" w:name="_Toc366943737"/>
       <w:r>
-        <w:t>Đặc tả use case UC005 “Find Cinema”</w:t>
+        <w:t>Đặc tả use case UC004</w:t>
+      </w:r>
+      <w:r>
+        <w:t xml:space="preserve"> “Find Cinema”</w:t>
       </w:r>
     </w:p>
     <w:tbl>
@@ -8951,14 +8165,7 @@
                     <w:rPr>
                       <w:sz w:val="19"/>
                     </w:rPr>
-                    <w:t xml:space="preserve">hiển thị danh sách những Cinemas thoả mãn điều </w:t>
-                  </w:r>
-                  <w:r>
-                    <w:rPr>
-                      <w:sz w:val="19"/>
-                    </w:rPr>
-                    <w:lastRenderedPageBreak/>
-                    <w:t>kiện tìm kiếm (mô tả phía dưới **) nếu có ít nhất một Movie được tìm thấy</w:t>
+                    <w:t>hiển thị danh sách những Cinemas thoả mãn điều kiện tìm kiếm (mô tả phía dưới **) nếu có ít nhất một Movie được tìm thấy</w:t>
                   </w:r>
                 </w:p>
               </w:tc>
@@ -8997,7 +8204,6 @@
               <w:rPr>
                 <w:sz w:val="19"/>
               </w:rPr>
-              <w:lastRenderedPageBreak/>
               <w:t>Luồng sự kiện thay thế</w:t>
             </w:r>
           </w:p>
@@ -10467,7 +9673,7 @@
         <w:t>Đặc tả use case UC00</w:t>
       </w:r>
       <w:r>
-        <w:t>6</w:t>
+        <w:t>5</w:t>
       </w:r>
       <w:r>
         <w:t xml:space="preserve"> “CRUD </w:t>
@@ -10478,7 +9684,7 @@
       <w:r>
         <w:t>”</w:t>
       </w:r>
-      <w:bookmarkEnd w:id="5"/>
+      <w:bookmarkEnd w:id="4"/>
     </w:p>
     <w:tbl>
       <w:tblPr>
@@ -10770,7 +9976,6 @@
                 <w:sz w:val="18"/>
                 <w:szCs w:val="18"/>
               </w:rPr>
-              <w:lastRenderedPageBreak/>
               <w:t>Tiền điều kiện</w:t>
             </w:r>
           </w:p>
@@ -11623,6 +10828,7 @@
                     <w:rPr>
                       <w:sz w:val="17"/>
                     </w:rPr>
+                    <w:lastRenderedPageBreak/>
                     <w:t>Luồng sự kiện chính</w:t>
                   </w:r>
                 </w:p>
@@ -13014,7 +12220,6 @@
                       <w:b/>
                       <w:sz w:val="19"/>
                     </w:rPr>
-                    <w:lastRenderedPageBreak/>
                     <w:t>Luồng sự kiện thay thế</w:t>
                   </w:r>
                 </w:p>
@@ -14041,7 +13246,10 @@
       </w:pPr>
       <w:r>
         <w:lastRenderedPageBreak/>
-        <w:t xml:space="preserve">Đặc tả use case UC007 “CRUD </w:t>
+        <w:t>Đặc tả use case UC006</w:t>
+      </w:r>
+      <w:r>
+        <w:t xml:space="preserve"> “CRUD </w:t>
       </w:r>
       <w:r>
         <w:t>Movie</w:t>
@@ -14251,7 +13459,7 @@
                 <w:sz w:val="18"/>
               </w:rPr>
             </w:pPr>
-            <w:bookmarkStart w:id="6" w:name="_GoBack"/>
+            <w:bookmarkStart w:id="5" w:name="_GoBack"/>
           </w:p>
         </w:tc>
         <w:tc>
@@ -14745,7 +13953,7 @@
           </w:p>
         </w:tc>
       </w:tr>
-      <w:bookmarkEnd w:id="6"/>
+      <w:bookmarkEnd w:id="5"/>
     </w:tbl>
     <w:p/>
     <w:p>
@@ -15678,8 +14886,16 @@
               <w:rPr>
                 <w:sz w:val="18"/>
               </w:rPr>
-              <w:t>Siêu anh hùng, Khoa học viễn tưởng, Bi kịch, Thảm kịch,…</w:t>
-            </w:r>
+              <w:t>Siêu anh hùng, Khoa học viễn tưởng, Bi kịch, Thảm kịch</w:t>
+            </w:r>
+            <w:proofErr w:type="gramStart"/>
+            <w:r>
+              <w:rPr>
+                <w:sz w:val="18"/>
+              </w:rPr>
+              <w:t>,…</w:t>
+            </w:r>
+            <w:proofErr w:type="gramEnd"/>
           </w:p>
         </w:tc>
       </w:tr>
@@ -15800,8 +15016,16 @@
               <w:rPr>
                 <w:sz w:val="18"/>
               </w:rPr>
-              <w:t>RDJ, Chris Evan, Chris Hemsworth,…</w:t>
-            </w:r>
+              <w:t>RDJ, Chris Evan, Chris Hemsworth</w:t>
+            </w:r>
+            <w:proofErr w:type="gramStart"/>
+            <w:r>
+              <w:rPr>
+                <w:sz w:val="18"/>
+              </w:rPr>
+              <w:t>,…</w:t>
+            </w:r>
+            <w:proofErr w:type="gramEnd"/>
           </w:p>
         </w:tc>
       </w:tr>
@@ -16035,7 +15259,14 @@
               <w:rPr>
                 <w:sz w:val="18"/>
               </w:rPr>
-              <w:t>chọn được rạp mới hiện được suất chiếu</w:t>
+              <w:t xml:space="preserve">chọn được rạp mới hiện </w:t>
+            </w:r>
+            <w:r>
+              <w:rPr>
+                <w:sz w:val="18"/>
+              </w:rPr>
+              <w:lastRenderedPageBreak/>
+              <w:t>được suất chiếu</w:t>
             </w:r>
           </w:p>
         </w:tc>
@@ -16056,6 +15287,7 @@
               <w:rPr>
                 <w:sz w:val="18"/>
               </w:rPr>
+              <w:lastRenderedPageBreak/>
               <w:t>8:50, 9:25, 11:30</w:t>
             </w:r>
           </w:p>
@@ -16068,7 +15300,7 @@
         <w:pStyle w:val="Heading2"/>
       </w:pPr>
       <w:r>
-        <w:t>Đặc tả use case UC008</w:t>
+        <w:t>Đặc tả use case UC007</w:t>
       </w:r>
       <w:r>
         <w:t xml:space="preserve"> “CRUD </w:t>
@@ -17962,10 +17194,11 @@
         <w:pStyle w:val="Heading2"/>
       </w:pPr>
       <w:r>
+        <w:lastRenderedPageBreak/>
         <w:t>Đặc tả use case UC0</w:t>
       </w:r>
       <w:r>
-        <w:t>09</w:t>
+        <w:t>08</w:t>
       </w:r>
       <w:r>
         <w:t xml:space="preserve"> “CRUD Comments”</w:t>
@@ -19048,8 +18281,10 @@
         <w:pStyle w:val="Heading2"/>
       </w:pPr>
       <w:r>
-        <w:lastRenderedPageBreak/>
-        <w:t>Đặc tả use case UC010</w:t>
+        <w:t>Đặc tả use case UC0</w:t>
+      </w:r>
+      <w:r>
+        <w:t>09</w:t>
       </w:r>
       <w:r>
         <w:t xml:space="preserve"> “CRUD Showtime”</w:t>

</xml_diff>

<commit_message>
Update IMDB field to "Movie" entity
</commit_message>
<xml_diff>
--- a/Usecase/Usecase Specification/Đặc tả usecase.docx
+++ b/Usecase/Usecase Specification/Đặc tả usecase.docx
@@ -1,6 +1,6 @@
 
 <file path=word/document.xml><?xml version="1.0" encoding="utf-8"?>
-<w:document xmlns:wpc="http://schemas.microsoft.com/office/word/2010/wordprocessingCanvas" xmlns:mc="http://schemas.openxmlformats.org/markup-compatibility/2006" xmlns:o="urn:schemas-microsoft-com:office:office" xmlns:r="http://schemas.openxmlformats.org/officeDocument/2006/relationships" xmlns:m="http://schemas.openxmlformats.org/officeDocument/2006/math" xmlns:v="urn:schemas-microsoft-com:vml" xmlns:wp14="http://schemas.microsoft.com/office/word/2010/wordprocessingDrawing" xmlns:wp="http://schemas.openxmlformats.org/drawingml/2006/wordprocessingDrawing" xmlns:w10="urn:schemas-microsoft-com:office:word" xmlns:w="http://schemas.openxmlformats.org/wordprocessingml/2006/main" xmlns:w14="http://schemas.microsoft.com/office/word/2010/wordml" xmlns:w15="http://schemas.microsoft.com/office/word/2012/wordml" xmlns:wpg="http://schemas.microsoft.com/office/word/2010/wordprocessingGroup" xmlns:wpi="http://schemas.microsoft.com/office/word/2010/wordprocessingInk" xmlns:wne="http://schemas.microsoft.com/office/word/2006/wordml" xmlns:wps="http://schemas.microsoft.com/office/word/2010/wordprocessingShape" mc:Ignorable="w14 w15 wp14">
+<w:document xmlns:ve="http://schemas.openxmlformats.org/markup-compatibility/2006" xmlns:o="urn:schemas-microsoft-com:office:office" xmlns:r="http://schemas.openxmlformats.org/officeDocument/2006/relationships" xmlns:m="http://schemas.openxmlformats.org/officeDocument/2006/math" xmlns:v="urn:schemas-microsoft-com:vml" xmlns:wp="http://schemas.openxmlformats.org/drawingml/2006/wordprocessingDrawing" xmlns:w10="urn:schemas-microsoft-com:office:word" xmlns:w="http://schemas.openxmlformats.org/wordprocessingml/2006/main" xmlns:wne="http://schemas.microsoft.com/office/word/2006/wordml">
   <w:body>
     <w:p>
       <w:pPr>
@@ -39,7 +39,7 @@
           <w:insideH w:val="single" w:sz="4" w:space="0" w:color="auto"/>
           <w:insideV w:val="single" w:sz="4" w:space="0" w:color="auto"/>
         </w:tblBorders>
-        <w:tblLook w:val="01E0" w:firstRow="1" w:lastRow="1" w:firstColumn="1" w:lastColumn="1" w:noHBand="0" w:noVBand="0"/>
+        <w:tblLook w:val="01E0"/>
       </w:tblPr>
       <w:tblGrid>
         <w:gridCol w:w="2043"/>
@@ -391,7 +391,7 @@
                 <w:insideH w:val="single" w:sz="4" w:space="0" w:color="auto"/>
                 <w:insideV w:val="single" w:sz="4" w:space="0" w:color="auto"/>
               </w:tblBorders>
-              <w:tblLook w:val="01E0" w:firstRow="1" w:lastRow="1" w:firstColumn="1" w:lastColumn="1" w:noHBand="0" w:noVBand="0"/>
+              <w:tblLook w:val="01E0"/>
             </w:tblPr>
             <w:tblGrid>
               <w:gridCol w:w="579"/>
@@ -1167,7 +1167,7 @@
                 <w:insideH w:val="single" w:sz="4" w:space="0" w:color="auto"/>
                 <w:insideV w:val="single" w:sz="4" w:space="0" w:color="auto"/>
               </w:tblBorders>
-              <w:tblLook w:val="01E0" w:firstRow="1" w:lastRow="1" w:firstColumn="1" w:lastColumn="1" w:noHBand="0" w:noVBand="0"/>
+              <w:tblLook w:val="01E0"/>
             </w:tblPr>
             <w:tblGrid>
               <w:gridCol w:w="651"/>
@@ -1618,7 +1618,7 @@
           <w:insideV w:val="single" w:sz="4" w:space="0" w:color="auto"/>
         </w:tblBorders>
         <w:tblLayout w:type="fixed"/>
-        <w:tblLook w:val="01E0" w:firstRow="1" w:lastRow="1" w:firstColumn="1" w:lastColumn="1" w:noHBand="0" w:noVBand="0"/>
+        <w:tblLook w:val="01E0"/>
       </w:tblPr>
       <w:tblGrid>
         <w:gridCol w:w="638"/>
@@ -2063,7 +2063,7 @@
           <w:insideH w:val="single" w:sz="4" w:space="0" w:color="auto"/>
           <w:insideV w:val="single" w:sz="4" w:space="0" w:color="auto"/>
         </w:tblBorders>
-        <w:tblLook w:val="01E0" w:firstRow="1" w:lastRow="1" w:firstColumn="1" w:lastColumn="1" w:noHBand="0" w:noVBand="0"/>
+        <w:tblLook w:val="01E0"/>
       </w:tblPr>
       <w:tblGrid>
         <w:gridCol w:w="2376"/>
@@ -2416,7 +2416,7 @@
                 <w:insideH w:val="single" w:sz="4" w:space="0" w:color="auto"/>
                 <w:insideV w:val="single" w:sz="4" w:space="0" w:color="auto"/>
               </w:tblBorders>
-              <w:tblLook w:val="01E0" w:firstRow="1" w:lastRow="1" w:firstColumn="1" w:lastColumn="1" w:noHBand="0" w:noVBand="0"/>
+              <w:tblLook w:val="01E0"/>
             </w:tblPr>
             <w:tblGrid>
               <w:gridCol w:w="579"/>
@@ -3204,7 +3204,7 @@
                 <w:insideH w:val="single" w:sz="4" w:space="0" w:color="auto"/>
                 <w:insideV w:val="single" w:sz="4" w:space="0" w:color="auto"/>
               </w:tblBorders>
-              <w:tblLook w:val="01E0" w:firstRow="1" w:lastRow="1" w:firstColumn="1" w:lastColumn="1" w:noHBand="0" w:noVBand="0"/>
+              <w:tblLook w:val="01E0"/>
             </w:tblPr>
             <w:tblGrid>
               <w:gridCol w:w="588"/>
@@ -3604,7 +3604,7 @@
           <w:insideV w:val="single" w:sz="4" w:space="0" w:color="auto"/>
         </w:tblBorders>
         <w:tblLayout w:type="fixed"/>
-        <w:tblLook w:val="01E0" w:firstRow="1" w:lastRow="1" w:firstColumn="1" w:lastColumn="1" w:noHBand="0" w:noVBand="0"/>
+        <w:tblLook w:val="01E0"/>
       </w:tblPr>
       <w:tblGrid>
         <w:gridCol w:w="495"/>
@@ -4760,7 +4760,7 @@
           <w:insideH w:val="single" w:sz="4" w:space="0" w:color="auto"/>
           <w:insideV w:val="single" w:sz="4" w:space="0" w:color="auto"/>
         </w:tblBorders>
-        <w:tblLook w:val="01E0" w:firstRow="1" w:lastRow="1" w:firstColumn="1" w:lastColumn="1" w:noHBand="0" w:noVBand="0"/>
+        <w:tblLook w:val="01E0"/>
       </w:tblPr>
       <w:tblGrid>
         <w:gridCol w:w="1844"/>
@@ -5114,7 +5114,7 @@
                 <w:insideH w:val="single" w:sz="4" w:space="0" w:color="auto"/>
                 <w:insideV w:val="single" w:sz="4" w:space="0" w:color="auto"/>
               </w:tblBorders>
-              <w:tblLook w:val="01E0" w:firstRow="1" w:lastRow="1" w:firstColumn="1" w:lastColumn="1" w:noHBand="0" w:noVBand="0"/>
+              <w:tblLook w:val="01E0"/>
             </w:tblPr>
             <w:tblGrid>
               <w:gridCol w:w="547"/>
@@ -5827,7 +5827,7 @@
                 <w:insideH w:val="single" w:sz="4" w:space="0" w:color="auto"/>
                 <w:insideV w:val="single" w:sz="4" w:space="0" w:color="auto"/>
               </w:tblBorders>
-              <w:tblLook w:val="01E0" w:firstRow="1" w:lastRow="1" w:firstColumn="1" w:lastColumn="1" w:noHBand="0" w:noVBand="0"/>
+              <w:tblLook w:val="01E0"/>
             </w:tblPr>
             <w:tblGrid>
               <w:gridCol w:w="588"/>
@@ -6113,7 +6113,7 @@
           <w:insideV w:val="single" w:sz="4" w:space="0" w:color="auto"/>
         </w:tblBorders>
         <w:tblLayout w:type="fixed"/>
-        <w:tblLook w:val="01E0" w:firstRow="1" w:lastRow="1" w:firstColumn="1" w:lastColumn="1" w:noHBand="0" w:noVBand="0"/>
+        <w:tblLook w:val="01E0"/>
       </w:tblPr>
       <w:tblGrid>
         <w:gridCol w:w="638"/>
@@ -6542,7 +6542,7 @@
           <w:insideV w:val="single" w:sz="4" w:space="0" w:color="auto"/>
         </w:tblBorders>
         <w:tblLayout w:type="fixed"/>
-        <w:tblLook w:val="01E0" w:firstRow="1" w:lastRow="1" w:firstColumn="1" w:lastColumn="1" w:noHBand="0" w:noVBand="0"/>
+        <w:tblLook w:val="01E0"/>
       </w:tblPr>
       <w:tblGrid>
         <w:gridCol w:w="638"/>
@@ -6972,6 +6972,103 @@
                 <w:sz w:val="18"/>
               </w:rPr>
               <w:t>185 phút</w:t>
+            </w:r>
+          </w:p>
+        </w:tc>
+      </w:tr>
+      <w:tr>
+        <w:trPr>
+          <w:jc w:val="center"/>
+        </w:trPr>
+        <w:tc>
+          <w:tcPr>
+            <w:tcW w:w="638" w:type="dxa"/>
+          </w:tcPr>
+          <w:p>
+            <w:pPr>
+              <w:widowControl w:val="0"/>
+              <w:numPr>
+                <w:ilvl w:val="0"/>
+                <w:numId w:val="23"/>
+              </w:numPr>
+              <w:spacing w:before="0"/>
+              <w:rPr>
+                <w:sz w:val="18"/>
+              </w:rPr>
+            </w:pPr>
+          </w:p>
+        </w:tc>
+        <w:tc>
+          <w:tcPr>
+            <w:tcW w:w="1194" w:type="dxa"/>
+          </w:tcPr>
+          <w:p>
+            <w:pPr>
+              <w:widowControl w:val="0"/>
+              <w:ind w:firstLine="12"/>
+              <w:rPr>
+                <w:sz w:val="18"/>
+              </w:rPr>
+            </w:pPr>
+            <w:r>
+              <w:rPr>
+                <w:sz w:val="18"/>
+              </w:rPr>
+              <w:t>IMDB</w:t>
+            </w:r>
+          </w:p>
+        </w:tc>
+        <w:tc>
+          <w:tcPr>
+            <w:tcW w:w="2315" w:type="dxa"/>
+          </w:tcPr>
+          <w:p>
+            <w:pPr>
+              <w:widowControl w:val="0"/>
+              <w:ind w:firstLine="12"/>
+              <w:rPr>
+                <w:sz w:val="18"/>
+              </w:rPr>
+            </w:pPr>
+            <w:r>
+              <w:rPr>
+                <w:sz w:val="18"/>
+              </w:rPr>
+              <w:t>điểm trung bình (max là 10)</w:t>
+            </w:r>
+          </w:p>
+        </w:tc>
+        <w:tc>
+          <w:tcPr>
+            <w:tcW w:w="2306" w:type="dxa"/>
+          </w:tcPr>
+          <w:p>
+            <w:pPr>
+              <w:widowControl w:val="0"/>
+              <w:ind w:firstLine="12"/>
+              <w:rPr>
+                <w:sz w:val="18"/>
+              </w:rPr>
+            </w:pPr>
+          </w:p>
+        </w:tc>
+        <w:tc>
+          <w:tcPr>
+            <w:tcW w:w="2200" w:type="dxa"/>
+          </w:tcPr>
+          <w:p>
+            <w:pPr>
+              <w:widowControl w:val="0"/>
+              <w:ind w:right="-51" w:firstLine="12"/>
+              <w:rPr>
+                <w:sz w:val="18"/>
+              </w:rPr>
+            </w:pPr>
+            <w:r>
+              <w:rPr>
+                <w:sz w:val="18"/>
+              </w:rPr>
+              <w:t>9.2</w:t>
             </w:r>
           </w:p>
         </w:tc>
@@ -7187,7 +7284,7 @@
           <w:insideH w:val="single" w:sz="4" w:space="0" w:color="auto"/>
           <w:insideV w:val="single" w:sz="4" w:space="0" w:color="auto"/>
         </w:tblBorders>
-        <w:tblLook w:val="01E0" w:firstRow="1" w:lastRow="1" w:firstColumn="1" w:lastColumn="1" w:noHBand="0" w:noVBand="0"/>
+        <w:tblLook w:val="01E0"/>
       </w:tblPr>
       <w:tblGrid>
         <w:gridCol w:w="1851"/>
@@ -7540,7 +7637,7 @@
                 <w:insideH w:val="single" w:sz="4" w:space="0" w:color="auto"/>
                 <w:insideV w:val="single" w:sz="4" w:space="0" w:color="auto"/>
               </w:tblBorders>
-              <w:tblLook w:val="01E0" w:firstRow="1" w:lastRow="1" w:firstColumn="1" w:lastColumn="1" w:noHBand="0" w:noVBand="0"/>
+              <w:tblLook w:val="01E0"/>
             </w:tblPr>
             <w:tblGrid>
               <w:gridCol w:w="795"/>
@@ -8222,7 +8319,7 @@
                 <w:insideH w:val="single" w:sz="4" w:space="0" w:color="auto"/>
                 <w:insideV w:val="single" w:sz="4" w:space="0" w:color="auto"/>
               </w:tblBorders>
-              <w:tblLook w:val="01E0" w:firstRow="1" w:lastRow="1" w:firstColumn="1" w:lastColumn="1" w:noHBand="0" w:noVBand="0"/>
+              <w:tblLook w:val="01E0"/>
             </w:tblPr>
             <w:tblGrid>
               <w:gridCol w:w="588"/>
@@ -8472,7 +8569,7 @@
           <w:insideV w:val="single" w:sz="4" w:space="0" w:color="auto"/>
         </w:tblBorders>
         <w:tblLayout w:type="fixed"/>
-        <w:tblLook w:val="01E0" w:firstRow="1" w:lastRow="1" w:firstColumn="1" w:lastColumn="1" w:noHBand="0" w:noVBand="0"/>
+        <w:tblLook w:val="01E0"/>
       </w:tblPr>
       <w:tblGrid>
         <w:gridCol w:w="638"/>
@@ -9026,7 +9123,7 @@
           <w:insideV w:val="single" w:sz="4" w:space="0" w:color="auto"/>
         </w:tblBorders>
         <w:tblLayout w:type="fixed"/>
-        <w:tblLook w:val="01E0" w:firstRow="1" w:lastRow="1" w:firstColumn="1" w:lastColumn="1" w:noHBand="0" w:noVBand="0"/>
+        <w:tblLook w:val="01E0"/>
       </w:tblPr>
       <w:tblGrid>
         <w:gridCol w:w="638"/>
@@ -9696,7 +9793,7 @@
           <w:insideH w:val="single" w:sz="4" w:space="0" w:color="auto"/>
           <w:insideV w:val="single" w:sz="4" w:space="0" w:color="auto"/>
         </w:tblBorders>
-        <w:tblLook w:val="01E0" w:firstRow="1" w:lastRow="1" w:firstColumn="1" w:lastColumn="1" w:noHBand="0" w:noVBand="0"/>
+        <w:tblLook w:val="01E0"/>
       </w:tblPr>
       <w:tblGrid>
         <w:gridCol w:w="1896"/>
@@ -10053,7 +10150,7 @@
                 <w:insideH w:val="single" w:sz="4" w:space="0" w:color="auto"/>
                 <w:insideV w:val="single" w:sz="4" w:space="0" w:color="auto"/>
               </w:tblBorders>
-              <w:tblLook w:val="01E0" w:firstRow="1" w:lastRow="1" w:firstColumn="1" w:lastColumn="1" w:noHBand="0" w:noVBand="0"/>
+              <w:tblLook w:val="01E0"/>
             </w:tblPr>
             <w:tblGrid>
               <w:gridCol w:w="1404"/>
@@ -10751,7 +10848,15 @@
                       <w:sz w:val="19"/>
                       <w:lang w:val="vi-VN"/>
                     </w:rPr>
-                    <w:t>lấy các chức năng thuộc nhóm chức năng đã chọn, hiển thị lên giao diện</w:t>
+                    <w:t xml:space="preserve">lấy các chức năng thuộc nhóm chức năng đã chọn, hiển thị </w:t>
+                  </w:r>
+                  <w:r>
+                    <w:rPr>
+                      <w:sz w:val="19"/>
+                      <w:lang w:val="vi-VN"/>
+                    </w:rPr>
+                    <w:lastRenderedPageBreak/>
+                    <w:t>lên giao diện</w:t>
                   </w:r>
                 </w:p>
               </w:tc>
@@ -10774,6 +10879,7 @@
                 <w:sz w:val="19"/>
                 <w:u w:val="single"/>
               </w:rPr>
+              <w:lastRenderedPageBreak/>
               <w:t>Sửa</w:t>
             </w:r>
             <w:r>
@@ -10797,7 +10903,7 @@
                 <w:insideH w:val="single" w:sz="4" w:space="0" w:color="auto"/>
                 <w:insideV w:val="single" w:sz="4" w:space="0" w:color="auto"/>
               </w:tblBorders>
-              <w:tblLook w:val="01E0" w:firstRow="1" w:lastRow="1" w:firstColumn="1" w:lastColumn="1" w:noHBand="0" w:noVBand="0"/>
+              <w:tblLook w:val="01E0"/>
             </w:tblPr>
             <w:tblGrid>
               <w:gridCol w:w="1404"/>
@@ -10825,7 +10931,6 @@
                     <w:rPr>
                       <w:sz w:val="17"/>
                     </w:rPr>
-                    <w:lastRenderedPageBreak/>
                     <w:t>Luồng sự kiện chính</w:t>
                   </w:r>
                 </w:p>
@@ -11720,7 +11825,7 @@
                 <w:insideH w:val="single" w:sz="4" w:space="0" w:color="auto"/>
                 <w:insideV w:val="single" w:sz="4" w:space="0" w:color="auto"/>
               </w:tblBorders>
-              <w:tblLook w:val="01E0" w:firstRow="1" w:lastRow="1" w:firstColumn="1" w:lastColumn="1" w:noHBand="0" w:noVBand="0"/>
+              <w:tblLook w:val="01E0"/>
             </w:tblPr>
             <w:tblGrid>
               <w:gridCol w:w="1404"/>
@@ -12348,7 +12453,7 @@
                 <w:insideH w:val="single" w:sz="4" w:space="0" w:color="auto"/>
                 <w:insideV w:val="single" w:sz="4" w:space="0" w:color="auto"/>
               </w:tblBorders>
-              <w:tblLook w:val="01E0" w:firstRow="1" w:lastRow="1" w:firstColumn="1" w:lastColumn="1" w:noHBand="0" w:noVBand="0"/>
+              <w:tblLook w:val="01E0"/>
             </w:tblPr>
             <w:tblGrid>
               <w:gridCol w:w="1404"/>
@@ -13030,6 +13135,7 @@
                       <w:b/>
                       <w:sz w:val="19"/>
                     </w:rPr>
+                    <w:lastRenderedPageBreak/>
                     <w:t>Luồng sự kiện thay thế</w:t>
                   </w:r>
                 </w:p>
@@ -13285,7 +13391,7 @@
           <w:insideV w:val="single" w:sz="4" w:space="0" w:color="auto"/>
         </w:tblBorders>
         <w:tblLayout w:type="fixed"/>
-        <w:tblLook w:val="01E0" w:firstRow="1" w:lastRow="1" w:firstColumn="1" w:lastColumn="1" w:noHBand="0" w:noVBand="0"/>
+        <w:tblLook w:val="01E0"/>
       </w:tblPr>
       <w:tblGrid>
         <w:gridCol w:w="638"/>
@@ -13969,7 +14075,7 @@
           <w:insideV w:val="single" w:sz="4" w:space="0" w:color="auto"/>
         </w:tblBorders>
         <w:tblLayout w:type="fixed"/>
-        <w:tblLook w:val="01E0" w:firstRow="1" w:lastRow="1" w:firstColumn="1" w:lastColumn="1" w:noHBand="0" w:noVBand="0"/>
+        <w:tblLook w:val="01E0"/>
       </w:tblPr>
       <w:tblGrid>
         <w:gridCol w:w="638"/>
@@ -14568,7 +14674,7 @@
               <w:rPr>
                 <w:sz w:val="18"/>
               </w:rPr>
-              <w:t>Poster phim</w:t>
+              <w:t>IMDB</w:t>
             </w:r>
           </w:p>
         </w:tc>
@@ -14586,6 +14692,12 @@
                 <w:sz w:val="18"/>
               </w:rPr>
             </w:pPr>
+            <w:r>
+              <w:rPr>
+                <w:sz w:val="18"/>
+              </w:rPr>
+              <w:t>trung bình của tất cả rating cho phim (max là 10)</w:t>
+            </w:r>
           </w:p>
         </w:tc>
         <w:tc>
@@ -14639,6 +14751,12 @@
                 <w:sz w:val="18"/>
               </w:rPr>
             </w:pPr>
+            <w:r>
+              <w:rPr>
+                <w:sz w:val="18"/>
+              </w:rPr>
+              <w:t>9.2</w:t>
+            </w:r>
           </w:p>
         </w:tc>
       </w:tr>
@@ -14684,7 +14802,7 @@
               <w:rPr>
                 <w:sz w:val="18"/>
               </w:rPr>
-              <w:t>Mô tả</w:t>
+              <w:t>Poster phim</w:t>
             </w:r>
           </w:p>
         </w:tc>
@@ -14755,12 +14873,6 @@
                 <w:sz w:val="18"/>
               </w:rPr>
             </w:pPr>
-            <w:r>
-              <w:rPr>
-                <w:sz w:val="18"/>
-              </w:rPr>
-              <w:t>Cuộc chiến tiếp theo sau Avengers: Infinity War</w:t>
-            </w:r>
           </w:p>
         </w:tc>
       </w:tr>
@@ -14806,7 +14918,7 @@
               <w:rPr>
                 <w:sz w:val="18"/>
               </w:rPr>
-              <w:t>Thể loại</w:t>
+              <w:t>Mô tả</w:t>
             </w:r>
           </w:p>
         </w:tc>
@@ -14881,16 +14993,8 @@
               <w:rPr>
                 <w:sz w:val="18"/>
               </w:rPr>
-              <w:t>Siêu anh hùng, Khoa học viễn tưởng, Bi kịch, Thảm kịch</w:t>
-            </w:r>
-            <w:proofErr w:type="gramStart"/>
-            <w:r>
-              <w:rPr>
-                <w:sz w:val="18"/>
-              </w:rPr>
-              <w:t>,…</w:t>
-            </w:r>
-            <w:proofErr w:type="gramEnd"/>
+              <w:t>Cuộc chiến tiếp theo sau Avengers: Infinity War</w:t>
+            </w:r>
           </w:p>
         </w:tc>
       </w:tr>
@@ -14936,7 +15040,7 @@
               <w:rPr>
                 <w:sz w:val="18"/>
               </w:rPr>
-              <w:t>Diễn viên</w:t>
+              <w:t>Thể loại</w:t>
             </w:r>
           </w:p>
         </w:tc>
@@ -15011,16 +15115,8 @@
               <w:rPr>
                 <w:sz w:val="18"/>
               </w:rPr>
-              <w:t>RDJ, Chris Evan, Chris Hemsworth</w:t>
-            </w:r>
-            <w:proofErr w:type="gramStart"/>
-            <w:r>
-              <w:rPr>
-                <w:sz w:val="18"/>
-              </w:rPr>
-              <w:t>,…</w:t>
-            </w:r>
-            <w:proofErr w:type="gramEnd"/>
+              <w:t>Siêu anh hùng, Khoa học viễn tưởng, Bi kịch, Thảm kịch,…</w:t>
+            </w:r>
           </w:p>
         </w:tc>
       </w:tr>
@@ -15066,7 +15162,7 @@
               <w:rPr>
                 <w:sz w:val="18"/>
               </w:rPr>
-              <w:t>Ngày khởi chiếu</w:t>
+              <w:t>Diễn viên</w:t>
             </w:r>
           </w:p>
         </w:tc>
@@ -15084,12 +15180,6 @@
                 <w:sz w:val="18"/>
               </w:rPr>
             </w:pPr>
-            <w:r>
-              <w:rPr>
-                <w:sz w:val="18"/>
-              </w:rPr>
-              <w:t>dd/mm/yyyy</w:t>
-            </w:r>
           </w:p>
         </w:tc>
         <w:tc>
@@ -15147,7 +15237,14 @@
               <w:rPr>
                 <w:sz w:val="18"/>
               </w:rPr>
-              <w:t>26/04/2019</w:t>
+              <w:t xml:space="preserve">RDJ, Chris Evan, Chris </w:t>
+            </w:r>
+            <w:r>
+              <w:rPr>
+                <w:sz w:val="18"/>
+              </w:rPr>
+              <w:lastRenderedPageBreak/>
+              <w:t>Hemsworth,…</w:t>
             </w:r>
           </w:p>
         </w:tc>
@@ -15194,6 +15291,134 @@
               <w:rPr>
                 <w:sz w:val="18"/>
               </w:rPr>
+              <w:t>Ngày khởi chiếu</w:t>
+            </w:r>
+          </w:p>
+        </w:tc>
+        <w:tc>
+          <w:tcPr>
+            <w:tcW w:w="1964" w:type="dxa"/>
+            <w:vAlign w:val="center"/>
+          </w:tcPr>
+          <w:p>
+            <w:pPr>
+              <w:widowControl w:val="0"/>
+              <w:ind w:firstLine="12"/>
+              <w:jc w:val="left"/>
+              <w:rPr>
+                <w:sz w:val="18"/>
+              </w:rPr>
+            </w:pPr>
+            <w:r>
+              <w:rPr>
+                <w:sz w:val="18"/>
+              </w:rPr>
+              <w:t>dd/mm/yyyy</w:t>
+            </w:r>
+          </w:p>
+        </w:tc>
+        <w:tc>
+          <w:tcPr>
+            <w:tcW w:w="1047" w:type="dxa"/>
+            <w:vAlign w:val="center"/>
+          </w:tcPr>
+          <w:p>
+            <w:pPr>
+              <w:widowControl w:val="0"/>
+              <w:ind w:firstLine="12"/>
+              <w:jc w:val="left"/>
+              <w:rPr>
+                <w:sz w:val="18"/>
+              </w:rPr>
+            </w:pPr>
+            <w:r>
+              <w:rPr>
+                <w:sz w:val="18"/>
+              </w:rPr>
+              <w:t>Có</w:t>
+            </w:r>
+          </w:p>
+        </w:tc>
+        <w:tc>
+          <w:tcPr>
+            <w:tcW w:w="2087" w:type="dxa"/>
+            <w:vAlign w:val="center"/>
+          </w:tcPr>
+          <w:p>
+            <w:pPr>
+              <w:widowControl w:val="0"/>
+              <w:ind w:firstLine="12"/>
+              <w:jc w:val="left"/>
+              <w:rPr>
+                <w:sz w:val="18"/>
+              </w:rPr>
+            </w:pPr>
+          </w:p>
+        </w:tc>
+        <w:tc>
+          <w:tcPr>
+            <w:tcW w:w="1709" w:type="dxa"/>
+            <w:vAlign w:val="center"/>
+          </w:tcPr>
+          <w:p>
+            <w:pPr>
+              <w:widowControl w:val="0"/>
+              <w:jc w:val="left"/>
+              <w:rPr>
+                <w:sz w:val="18"/>
+              </w:rPr>
+            </w:pPr>
+            <w:r>
+              <w:rPr>
+                <w:sz w:val="18"/>
+              </w:rPr>
+              <w:t>26/04/2019</w:t>
+            </w:r>
+          </w:p>
+        </w:tc>
+      </w:tr>
+      <w:tr>
+        <w:trPr>
+          <w:jc w:val="center"/>
+        </w:trPr>
+        <w:tc>
+          <w:tcPr>
+            <w:tcW w:w="638" w:type="dxa"/>
+            <w:vAlign w:val="center"/>
+          </w:tcPr>
+          <w:p>
+            <w:pPr>
+              <w:widowControl w:val="0"/>
+              <w:numPr>
+                <w:ilvl w:val="0"/>
+                <w:numId w:val="40"/>
+              </w:numPr>
+              <w:spacing w:before="0"/>
+              <w:jc w:val="left"/>
+              <w:rPr>
+                <w:sz w:val="18"/>
+              </w:rPr>
+            </w:pPr>
+          </w:p>
+        </w:tc>
+        <w:tc>
+          <w:tcPr>
+            <w:tcW w:w="1194" w:type="dxa"/>
+            <w:vAlign w:val="center"/>
+          </w:tcPr>
+          <w:p>
+            <w:pPr>
+              <w:widowControl w:val="0"/>
+              <w:ind w:firstLine="12"/>
+              <w:jc w:val="left"/>
+              <w:rPr>
+                <w:sz w:val="18"/>
+              </w:rPr>
+            </w:pPr>
+            <w:r>
+              <w:rPr>
+                <w:sz w:val="18"/>
+              </w:rPr>
               <w:t>Suất chiếu</w:t>
             </w:r>
           </w:p>
@@ -15254,14 +15479,7 @@
               <w:rPr>
                 <w:sz w:val="18"/>
               </w:rPr>
-              <w:t xml:space="preserve">chọn được rạp mới hiện </w:t>
-            </w:r>
-            <w:r>
-              <w:rPr>
-                <w:sz w:val="18"/>
-              </w:rPr>
-              <w:lastRenderedPageBreak/>
-              <w:t>được suất chiếu</w:t>
+              <w:t>chọn được rạp mới hiện được suất chiếu</w:t>
             </w:r>
           </w:p>
         </w:tc>
@@ -15282,7 +15500,6 @@
               <w:rPr>
                 <w:sz w:val="18"/>
               </w:rPr>
-              <w:lastRenderedPageBreak/>
               <w:t>8:50, 9:25, 11:30</w:t>
             </w:r>
           </w:p>
@@ -15340,7 +15557,7 @@
           <w:insideV w:val="single" w:sz="4" w:space="0" w:color="auto"/>
         </w:tblBorders>
         <w:tblLayout w:type="fixed"/>
-        <w:tblLook w:val="01E0" w:firstRow="1" w:lastRow="1" w:firstColumn="1" w:lastColumn="1" w:noHBand="0" w:noVBand="0"/>
+        <w:tblLook w:val="01E0"/>
       </w:tblPr>
       <w:tblGrid>
         <w:gridCol w:w="638"/>
@@ -16018,7 +16235,7 @@
           <w:insideV w:val="single" w:sz="4" w:space="0" w:color="auto"/>
         </w:tblBorders>
         <w:tblLayout w:type="fixed"/>
-        <w:tblLook w:val="01E0" w:firstRow="1" w:lastRow="1" w:firstColumn="1" w:lastColumn="1" w:noHBand="0" w:noVBand="0"/>
+        <w:tblLook w:val="01E0"/>
       </w:tblPr>
       <w:tblGrid>
         <w:gridCol w:w="638"/>
@@ -17095,7 +17312,14 @@
               <w:rPr>
                 <w:sz w:val="18"/>
               </w:rPr>
-              <w:t>Suất chiếu phim</w:t>
+              <w:t xml:space="preserve">Suất chiếu </w:t>
+            </w:r>
+            <w:r>
+              <w:rPr>
+                <w:sz w:val="18"/>
+              </w:rPr>
+              <w:lastRenderedPageBreak/>
+              <w:t>phim</w:t>
             </w:r>
           </w:p>
         </w:tc>
@@ -17177,6 +17401,12 @@
                 <w:sz w:val="18"/>
               </w:rPr>
               <w:br/>
+            </w:r>
+            <w:r>
+              <w:rPr>
+                <w:sz w:val="18"/>
+              </w:rPr>
+              <w:lastRenderedPageBreak/>
               <w:t>8:50, 9:30, 11:30, 15:40</w:t>
             </w:r>
           </w:p>
@@ -17189,7 +17419,6 @@
         <w:pStyle w:val="Heading2"/>
       </w:pPr>
       <w:r>
-        <w:lastRenderedPageBreak/>
         <w:t>Đặc tả use case UC0</w:t>
       </w:r>
       <w:r>
@@ -17229,7 +17458,7 @@
           <w:insideV w:val="single" w:sz="4" w:space="0" w:color="auto"/>
         </w:tblBorders>
         <w:tblLayout w:type="fixed"/>
-        <w:tblLook w:val="01E0" w:firstRow="1" w:lastRow="1" w:firstColumn="1" w:lastColumn="1" w:noHBand="0" w:noVBand="0"/>
+        <w:tblLook w:val="01E0"/>
       </w:tblPr>
       <w:tblGrid>
         <w:gridCol w:w="638"/>
@@ -17838,7 +18067,7 @@
           <w:insideV w:val="single" w:sz="4" w:space="0" w:color="auto"/>
         </w:tblBorders>
         <w:tblLayout w:type="fixed"/>
-        <w:tblLook w:val="01E0" w:firstRow="1" w:lastRow="1" w:firstColumn="1" w:lastColumn="1" w:noHBand="0" w:noVBand="0"/>
+        <w:tblLook w:val="01E0"/>
       </w:tblPr>
       <w:tblGrid>
         <w:gridCol w:w="638"/>
@@ -18315,7 +18544,7 @@
           <w:insideV w:val="single" w:sz="4" w:space="0" w:color="auto"/>
         </w:tblBorders>
         <w:tblLayout w:type="fixed"/>
-        <w:tblLook w:val="01E0" w:firstRow="1" w:lastRow="1" w:firstColumn="1" w:lastColumn="1" w:noHBand="0" w:noVBand="0"/>
+        <w:tblLook w:val="01E0"/>
       </w:tblPr>
       <w:tblGrid>
         <w:gridCol w:w="638"/>
@@ -18875,6 +19104,7 @@
     </w:tbl>
     <w:p>
       <w:r>
+        <w:lastRenderedPageBreak/>
         <w:t xml:space="preserve">** Dữ liệu đầu vào khi thêm/sửa </w:t>
       </w:r>
       <w:r>
@@ -18897,7 +19127,7 @@
           <w:insideV w:val="single" w:sz="4" w:space="0" w:color="auto"/>
         </w:tblBorders>
         <w:tblLayout w:type="fixed"/>
-        <w:tblLook w:val="01E0" w:firstRow="1" w:lastRow="1" w:firstColumn="1" w:lastColumn="1" w:noHBand="0" w:noVBand="0"/>
+        <w:tblLook w:val="01E0"/>
       </w:tblPr>
       <w:tblGrid>
         <w:gridCol w:w="638"/>
@@ -19475,7 +19705,7 @@
           <w:insideH w:val="single" w:sz="4" w:space="0" w:color="auto"/>
           <w:insideV w:val="single" w:sz="4" w:space="0" w:color="auto"/>
         </w:tblBorders>
-        <w:tblLook w:val="01E0" w:firstRow="1" w:lastRow="1" w:firstColumn="1" w:lastColumn="1" w:noHBand="0" w:noVBand="0"/>
+        <w:tblLook w:val="01E0"/>
       </w:tblPr>
       <w:tblGrid>
         <w:gridCol w:w="2376"/>
@@ -19822,7 +20052,7 @@
                 <w:insideH w:val="single" w:sz="4" w:space="0" w:color="auto"/>
                 <w:insideV w:val="single" w:sz="4" w:space="0" w:color="auto"/>
               </w:tblBorders>
-              <w:tblLook w:val="01E0" w:firstRow="1" w:lastRow="1" w:firstColumn="1" w:lastColumn="1" w:noHBand="0" w:noVBand="0"/>
+              <w:tblLook w:val="01E0"/>
             </w:tblPr>
             <w:tblGrid>
               <w:gridCol w:w="579"/>
@@ -20452,7 +20682,7 @@
                 <w:insideH w:val="single" w:sz="4" w:space="0" w:color="auto"/>
                 <w:insideV w:val="single" w:sz="4" w:space="0" w:color="auto"/>
               </w:tblBorders>
-              <w:tblLook w:val="01E0" w:firstRow="1" w:lastRow="1" w:firstColumn="1" w:lastColumn="1" w:noHBand="0" w:noVBand="0"/>
+              <w:tblLook w:val="01E0"/>
             </w:tblPr>
             <w:tblGrid>
               <w:gridCol w:w="588"/>
@@ -20708,7 +20938,7 @@
           <w:insideV w:val="single" w:sz="4" w:space="0" w:color="auto"/>
         </w:tblBorders>
         <w:tblLayout w:type="fixed"/>
-        <w:tblLook w:val="01E0" w:firstRow="1" w:lastRow="1" w:firstColumn="1" w:lastColumn="1" w:noHBand="0" w:noVBand="0"/>
+        <w:tblLook w:val="01E0"/>
       </w:tblPr>
       <w:tblGrid>
         <w:gridCol w:w="616"/>
@@ -21243,14 +21473,7 @@
         <w:pStyle w:val="Heading2"/>
       </w:pPr>
       <w:r>
-        <w:lastRenderedPageBreak/>
-        <w:t>Đặc tả use case UC0</w:t>
-      </w:r>
-      <w:r>
-        <w:t>11</w:t>
-      </w:r>
-      <w:r>
-        <w:t xml:space="preserve"> “</w:t>
+        <w:t>Đặc tả use case UC011 “</w:t>
       </w:r>
       <w:r>
         <w:t>U Create Comment</w:t>
@@ -21271,7 +21494,7 @@
           <w:insideH w:val="single" w:sz="4" w:space="0" w:color="auto"/>
           <w:insideV w:val="single" w:sz="4" w:space="0" w:color="auto"/>
         </w:tblBorders>
-        <w:tblLook w:val="01E0" w:firstRow="1" w:lastRow="1" w:firstColumn="1" w:lastColumn="1" w:noHBand="0" w:noVBand="0"/>
+        <w:tblLook w:val="01E0"/>
       </w:tblPr>
       <w:tblGrid>
         <w:gridCol w:w="2376"/>
@@ -21624,7 +21847,7 @@
                 <w:insideH w:val="single" w:sz="4" w:space="0" w:color="auto"/>
                 <w:insideV w:val="single" w:sz="4" w:space="0" w:color="auto"/>
               </w:tblBorders>
-              <w:tblLook w:val="01E0" w:firstRow="1" w:lastRow="1" w:firstColumn="1" w:lastColumn="1" w:noHBand="0" w:noVBand="0"/>
+              <w:tblLook w:val="01E0"/>
             </w:tblPr>
             <w:tblGrid>
               <w:gridCol w:w="579"/>
@@ -22421,7 +22644,7 @@
                 <w:insideH w:val="single" w:sz="4" w:space="0" w:color="auto"/>
                 <w:insideV w:val="single" w:sz="4" w:space="0" w:color="auto"/>
               </w:tblBorders>
-              <w:tblLook w:val="01E0" w:firstRow="1" w:lastRow="1" w:firstColumn="1" w:lastColumn="1" w:noHBand="0" w:noVBand="0"/>
+              <w:tblLook w:val="01E0"/>
             </w:tblPr>
             <w:tblGrid>
               <w:gridCol w:w="588"/>
@@ -22827,7 +23050,7 @@
           <w:insideV w:val="single" w:sz="4" w:space="0" w:color="auto"/>
         </w:tblBorders>
         <w:tblLayout w:type="fixed"/>
-        <w:tblLook w:val="01E0" w:firstRow="1" w:lastRow="1" w:firstColumn="1" w:lastColumn="1" w:noHBand="0" w:noVBand="0"/>
+        <w:tblLook w:val="01E0"/>
       </w:tblPr>
       <w:tblGrid>
         <w:gridCol w:w="616"/>
@@ -23348,10 +23571,7 @@
         <w:pStyle w:val="Heading2"/>
       </w:pPr>
       <w:r>
-        <w:t>Đặc tả use case UC01</w:t>
-      </w:r>
-      <w:r>
-        <w:t>2 “</w:t>
+        <w:t>Đặc tả use case UC012 “</w:t>
       </w:r>
       <w:r>
         <w:t>GU View Comment</w:t>
@@ -23372,7 +23592,7 @@
           <w:insideH w:val="single" w:sz="4" w:space="0" w:color="auto"/>
           <w:insideV w:val="single" w:sz="4" w:space="0" w:color="auto"/>
         </w:tblBorders>
-        <w:tblLook w:val="01E0" w:firstRow="1" w:lastRow="1" w:firstColumn="1" w:lastColumn="1" w:noHBand="0" w:noVBand="0"/>
+        <w:tblLook w:val="01E0"/>
       </w:tblPr>
       <w:tblGrid>
         <w:gridCol w:w="2441"/>
@@ -23422,13 +23642,7 @@
               <w:rPr>
                 <w:sz w:val="19"/>
               </w:rPr>
-              <w:t>UC01</w:t>
-            </w:r>
-            <w:r>
-              <w:rPr>
-                <w:sz w:val="19"/>
-              </w:rPr>
-              <w:t>2</w:t>
+              <w:t>UC012</w:t>
             </w:r>
           </w:p>
         </w:tc>
@@ -23737,7 +23951,7 @@
                 <w:insideH w:val="single" w:sz="4" w:space="0" w:color="auto"/>
                 <w:insideV w:val="single" w:sz="4" w:space="0" w:color="auto"/>
               </w:tblBorders>
-              <w:tblLook w:val="01E0" w:firstRow="1" w:lastRow="1" w:firstColumn="1" w:lastColumn="1" w:noHBand="0" w:noVBand="0"/>
+              <w:tblLook w:val="01E0"/>
             </w:tblPr>
             <w:tblGrid>
               <w:gridCol w:w="579"/>
@@ -24055,7 +24269,7 @@
 </file>
 
 <file path=word/numbering.xml><?xml version="1.0" encoding="utf-8"?>
-<w:numbering xmlns:wpc="http://schemas.microsoft.com/office/word/2010/wordprocessingCanvas" xmlns:mc="http://schemas.openxmlformats.org/markup-compatibility/2006" xmlns:o="urn:schemas-microsoft-com:office:office" xmlns:r="http://schemas.openxmlformats.org/officeDocument/2006/relationships" xmlns:m="http://schemas.openxmlformats.org/officeDocument/2006/math" xmlns:v="urn:schemas-microsoft-com:vml" xmlns:wp14="http://schemas.microsoft.com/office/word/2010/wordprocessingDrawing" xmlns:wp="http://schemas.openxmlformats.org/drawingml/2006/wordprocessingDrawing" xmlns:w10="urn:schemas-microsoft-com:office:word" xmlns:w="http://schemas.openxmlformats.org/wordprocessingml/2006/main" xmlns:w14="http://schemas.microsoft.com/office/word/2010/wordml" xmlns:w15="http://schemas.microsoft.com/office/word/2012/wordml" xmlns:wpg="http://schemas.microsoft.com/office/word/2010/wordprocessingGroup" xmlns:wpi="http://schemas.microsoft.com/office/word/2010/wordprocessingInk" xmlns:wne="http://schemas.microsoft.com/office/word/2006/wordml" xmlns:wps="http://schemas.microsoft.com/office/word/2010/wordprocessingShape" mc:Ignorable="w14 w15 wp14">
+<w:numbering xmlns:ve="http://schemas.openxmlformats.org/markup-compatibility/2006" xmlns:o="urn:schemas-microsoft-com:office:office" xmlns:r="http://schemas.openxmlformats.org/officeDocument/2006/relationships" xmlns:m="http://schemas.openxmlformats.org/officeDocument/2006/math" xmlns:v="urn:schemas-microsoft-com:vml" xmlns:wp="http://schemas.openxmlformats.org/drawingml/2006/wordprocessingDrawing" xmlns:w10="urn:schemas-microsoft-com:office:word" xmlns:w="http://schemas.openxmlformats.org/wordprocessingml/2006/main" xmlns:wne="http://schemas.microsoft.com/office/word/2006/wordml">
   <w:abstractNum w:abstractNumId="0">
     <w:nsid w:val="037D73CB"/>
     <w:multiLevelType w:val="hybridMultilevel"/>
@@ -29132,7 +29346,7 @@
 </file>
 
 <file path=word/styles.xml><?xml version="1.0" encoding="utf-8"?>
-<w:styles xmlns:mc="http://schemas.openxmlformats.org/markup-compatibility/2006" xmlns:r="http://schemas.openxmlformats.org/officeDocument/2006/relationships" xmlns:w="http://schemas.openxmlformats.org/wordprocessingml/2006/main" xmlns:w14="http://schemas.microsoft.com/office/word/2010/wordml" xmlns:w15="http://schemas.microsoft.com/office/word/2012/wordml" mc:Ignorable="w14 w15">
+<w:styles xmlns:r="http://schemas.openxmlformats.org/officeDocument/2006/relationships" xmlns:w="http://schemas.openxmlformats.org/wordprocessingml/2006/main">
   <w:docDefaults>
     <w:rPrDefault>
       <w:rPr>
@@ -29148,378 +29362,144 @@
       </w:pPr>
     </w:pPrDefault>
   </w:docDefaults>
-  <w:latentStyles w:defLockedState="0" w:defUIPriority="99" w:defSemiHidden="0" w:defUnhideWhenUsed="0" w:defQFormat="0" w:count="371">
-    <w:lsdException w:name="Normal" w:uiPriority="0" w:qFormat="1"/>
-    <w:lsdException w:name="heading 1" w:uiPriority="0" w:qFormat="1"/>
-    <w:lsdException w:name="heading 2" w:semiHidden="1" w:uiPriority="0" w:unhideWhenUsed="1" w:qFormat="1"/>
-    <w:lsdException w:name="heading 3" w:semiHidden="1" w:uiPriority="0" w:unhideWhenUsed="1" w:qFormat="1"/>
-    <w:lsdException w:name="heading 4" w:semiHidden="1" w:uiPriority="0" w:unhideWhenUsed="1" w:qFormat="1"/>
-    <w:lsdException w:name="heading 5" w:semiHidden="1" w:uiPriority="0" w:unhideWhenUsed="1" w:qFormat="1"/>
-    <w:lsdException w:name="heading 6" w:semiHidden="1" w:uiPriority="9" w:unhideWhenUsed="1" w:qFormat="1"/>
-    <w:lsdException w:name="heading 7" w:semiHidden="1" w:uiPriority="9" w:unhideWhenUsed="1" w:qFormat="1"/>
-    <w:lsdException w:name="heading 8" w:semiHidden="1" w:uiPriority="9" w:unhideWhenUsed="1" w:qFormat="1"/>
-    <w:lsdException w:name="heading 9" w:semiHidden="1" w:uiPriority="9" w:unhideWhenUsed="1" w:qFormat="1"/>
-    <w:lsdException w:name="index 1" w:semiHidden="1" w:unhideWhenUsed="1"/>
-    <w:lsdException w:name="index 2" w:semiHidden="1" w:unhideWhenUsed="1"/>
-    <w:lsdException w:name="index 3" w:semiHidden="1" w:unhideWhenUsed="1"/>
-    <w:lsdException w:name="index 4" w:semiHidden="1" w:unhideWhenUsed="1"/>
-    <w:lsdException w:name="index 5" w:semiHidden="1" w:unhideWhenUsed="1"/>
-    <w:lsdException w:name="index 6" w:semiHidden="1" w:unhideWhenUsed="1"/>
-    <w:lsdException w:name="index 7" w:semiHidden="1" w:unhideWhenUsed="1"/>
-    <w:lsdException w:name="index 8" w:semiHidden="1" w:unhideWhenUsed="1"/>
-    <w:lsdException w:name="index 9" w:semiHidden="1" w:unhideWhenUsed="1"/>
-    <w:lsdException w:name="toc 1" w:semiHidden="1" w:uiPriority="39" w:unhideWhenUsed="1"/>
-    <w:lsdException w:name="toc 2" w:semiHidden="1" w:uiPriority="39" w:unhideWhenUsed="1"/>
-    <w:lsdException w:name="toc 3" w:semiHidden="1" w:uiPriority="39" w:unhideWhenUsed="1"/>
-    <w:lsdException w:name="toc 4" w:semiHidden="1" w:uiPriority="39" w:unhideWhenUsed="1"/>
-    <w:lsdException w:name="toc 5" w:semiHidden="1" w:uiPriority="39" w:unhideWhenUsed="1"/>
-    <w:lsdException w:name="toc 6" w:semiHidden="1" w:uiPriority="39" w:unhideWhenUsed="1"/>
-    <w:lsdException w:name="toc 7" w:semiHidden="1" w:uiPriority="39" w:unhideWhenUsed="1"/>
-    <w:lsdException w:name="toc 8" w:semiHidden="1" w:uiPriority="39" w:unhideWhenUsed="1"/>
-    <w:lsdException w:name="toc 9" w:semiHidden="1" w:uiPriority="39" w:unhideWhenUsed="1"/>
-    <w:lsdException w:name="Normal Indent" w:semiHidden="1" w:unhideWhenUsed="1"/>
-    <w:lsdException w:name="footnote text" w:semiHidden="1" w:unhideWhenUsed="1"/>
-    <w:lsdException w:name="annotation text" w:semiHidden="1" w:unhideWhenUsed="1"/>
-    <w:lsdException w:name="header" w:semiHidden="1" w:unhideWhenUsed="1"/>
-    <w:lsdException w:name="footer" w:semiHidden="1" w:unhideWhenUsed="1"/>
-    <w:lsdException w:name="index heading" w:semiHidden="1" w:unhideWhenUsed="1"/>
-    <w:lsdException w:name="caption" w:semiHidden="1" w:uiPriority="35" w:unhideWhenUsed="1" w:qFormat="1"/>
-    <w:lsdException w:name="table of figures" w:semiHidden="1" w:unhideWhenUsed="1"/>
-    <w:lsdException w:name="envelope address" w:semiHidden="1" w:unhideWhenUsed="1"/>
-    <w:lsdException w:name="envelope return" w:semiHidden="1" w:unhideWhenUsed="1"/>
-    <w:lsdException w:name="footnote reference" w:semiHidden="1" w:unhideWhenUsed="1"/>
-    <w:lsdException w:name="annotation reference" w:semiHidden="1" w:unhideWhenUsed="1"/>
-    <w:lsdException w:name="line number" w:semiHidden="1" w:unhideWhenUsed="1"/>
-    <w:lsdException w:name="page number" w:semiHidden="1" w:unhideWhenUsed="1"/>
-    <w:lsdException w:name="endnote reference" w:semiHidden="1" w:unhideWhenUsed="1"/>
-    <w:lsdException w:name="endnote text" w:semiHidden="1" w:unhideWhenUsed="1"/>
-    <w:lsdException w:name="table of authorities" w:semiHidden="1" w:unhideWhenUsed="1"/>
-    <w:lsdException w:name="macro" w:semiHidden="1" w:unhideWhenUsed="1"/>
-    <w:lsdException w:name="toa heading" w:semiHidden="1" w:unhideWhenUsed="1"/>
-    <w:lsdException w:name="List" w:semiHidden="1" w:unhideWhenUsed="1"/>
-    <w:lsdException w:name="List Bullet" w:semiHidden="1" w:unhideWhenUsed="1"/>
-    <w:lsdException w:name="List Number" w:semiHidden="1" w:unhideWhenUsed="1"/>
-    <w:lsdException w:name="List 2" w:semiHidden="1" w:unhideWhenUsed="1"/>
-    <w:lsdException w:name="List 3" w:semiHidden="1" w:unhideWhenUsed="1"/>
-    <w:lsdException w:name="List 4" w:semiHidden="1" w:unhideWhenUsed="1"/>
-    <w:lsdException w:name="List 5" w:semiHidden="1" w:unhideWhenUsed="1"/>
-    <w:lsdException w:name="List Bullet 2" w:semiHidden="1" w:unhideWhenUsed="1"/>
-    <w:lsdException w:name="List Bullet 3" w:semiHidden="1" w:unhideWhenUsed="1"/>
-    <w:lsdException w:name="List Bullet 4" w:semiHidden="1" w:unhideWhenUsed="1"/>
-    <w:lsdException w:name="List Bullet 5" w:semiHidden="1" w:unhideWhenUsed="1"/>
-    <w:lsdException w:name="List Number 2" w:semiHidden="1" w:unhideWhenUsed="1"/>
-    <w:lsdException w:name="List Number 3" w:semiHidden="1" w:unhideWhenUsed="1"/>
-    <w:lsdException w:name="List Number 4" w:semiHidden="1" w:unhideWhenUsed="1"/>
-    <w:lsdException w:name="List Number 5" w:semiHidden="1" w:unhideWhenUsed="1"/>
-    <w:lsdException w:name="Title" w:uiPriority="10" w:qFormat="1"/>
-    <w:lsdException w:name="Closing" w:semiHidden="1" w:unhideWhenUsed="1"/>
-    <w:lsdException w:name="Signature" w:semiHidden="1" w:unhideWhenUsed="1"/>
-    <w:lsdException w:name="Default Paragraph Font" w:semiHidden="1" w:uiPriority="1" w:unhideWhenUsed="1"/>
-    <w:lsdException w:name="Body Text" w:semiHidden="1" w:unhideWhenUsed="1"/>
-    <w:lsdException w:name="Body Text Indent" w:semiHidden="1" w:unhideWhenUsed="1"/>
-    <w:lsdException w:name="List Continue" w:semiHidden="1" w:unhideWhenUsed="1"/>
-    <w:lsdException w:name="List Continue 2" w:semiHidden="1" w:unhideWhenUsed="1"/>
-    <w:lsdException w:name="List Continue 3" w:semiHidden="1" w:unhideWhenUsed="1"/>
-    <w:lsdException w:name="List Continue 4" w:semiHidden="1" w:unhideWhenUsed="1"/>
-    <w:lsdException w:name="List Continue 5" w:semiHidden="1" w:unhideWhenUsed="1"/>
-    <w:lsdException w:name="Message Header" w:semiHidden="1" w:unhideWhenUsed="1"/>
-    <w:lsdException w:name="Subtitle" w:uiPriority="11" w:qFormat="1"/>
-    <w:lsdException w:name="Salutation" w:semiHidden="1" w:unhideWhenUsed="1"/>
-    <w:lsdException w:name="Date" w:semiHidden="1" w:unhideWhenUsed="1"/>
-    <w:lsdException w:name="Body Text First Indent" w:semiHidden="1" w:unhideWhenUsed="1"/>
-    <w:lsdException w:name="Body Text First Indent 2" w:semiHidden="1" w:unhideWhenUsed="1"/>
-    <w:lsdException w:name="Note Heading" w:semiHidden="1" w:unhideWhenUsed="1"/>
-    <w:lsdException w:name="Body Text 2" w:semiHidden="1" w:unhideWhenUsed="1"/>
-    <w:lsdException w:name="Body Text 3" w:semiHidden="1" w:unhideWhenUsed="1"/>
-    <w:lsdException w:name="Body Text Indent 2" w:semiHidden="1" w:unhideWhenUsed="1"/>
-    <w:lsdException w:name="Body Text Indent 3" w:semiHidden="1" w:unhideWhenUsed="1"/>
-    <w:lsdException w:name="Block Text" w:semiHidden="1" w:unhideWhenUsed="1"/>
-    <w:lsdException w:name="Hyperlink" w:semiHidden="1" w:unhideWhenUsed="1"/>
-    <w:lsdException w:name="FollowedHyperlink" w:semiHidden="1" w:unhideWhenUsed="1"/>
-    <w:lsdException w:name="Strong" w:uiPriority="22" w:qFormat="1"/>
-    <w:lsdException w:name="Emphasis" w:uiPriority="20" w:qFormat="1"/>
-    <w:lsdException w:name="Document Map" w:semiHidden="1" w:unhideWhenUsed="1"/>
-    <w:lsdException w:name="Plain Text" w:semiHidden="1" w:unhideWhenUsed="1"/>
-    <w:lsdException w:name="E-mail Signature" w:semiHidden="1" w:unhideWhenUsed="1"/>
-    <w:lsdException w:name="HTML Top of Form" w:semiHidden="1" w:unhideWhenUsed="1"/>
-    <w:lsdException w:name="HTML Bottom of Form" w:semiHidden="1" w:unhideWhenUsed="1"/>
-    <w:lsdException w:name="Normal (Web)" w:semiHidden="1" w:unhideWhenUsed="1"/>
-    <w:lsdException w:name="HTML Acronym" w:semiHidden="1" w:unhideWhenUsed="1"/>
-    <w:lsdException w:name="HTML Address" w:semiHidden="1" w:unhideWhenUsed="1"/>
-    <w:lsdException w:name="HTML Cite" w:semiHidden="1" w:unhideWhenUsed="1"/>
-    <w:lsdException w:name="HTML Code" w:semiHidden="1" w:unhideWhenUsed="1"/>
-    <w:lsdException w:name="HTML Definition" w:semiHidden="1" w:unhideWhenUsed="1"/>
-    <w:lsdException w:name="HTML Keyboard" w:semiHidden="1" w:unhideWhenUsed="1"/>
-    <w:lsdException w:name="HTML Preformatted" w:semiHidden="1" w:unhideWhenUsed="1"/>
-    <w:lsdException w:name="HTML Sample" w:semiHidden="1" w:unhideWhenUsed="1"/>
-    <w:lsdException w:name="HTML Typewriter" w:semiHidden="1" w:unhideWhenUsed="1"/>
-    <w:lsdException w:name="HTML Variable" w:semiHidden="1" w:unhideWhenUsed="1"/>
-    <w:lsdException w:name="Normal Table" w:semiHidden="1" w:unhideWhenUsed="1"/>
-    <w:lsdException w:name="annotation subject" w:semiHidden="1" w:unhideWhenUsed="1"/>
-    <w:lsdException w:name="No List" w:semiHidden="1" w:unhideWhenUsed="1"/>
-    <w:lsdException w:name="Outline List 1" w:semiHidden="1" w:unhideWhenUsed="1"/>
-    <w:lsdException w:name="Outline List 2" w:semiHidden="1" w:unhideWhenUsed="1"/>
-    <w:lsdException w:name="Outline List 3" w:semiHidden="1" w:unhideWhenUsed="1"/>
-    <w:lsdException w:name="Table Simple 1" w:semiHidden="1" w:unhideWhenUsed="1"/>
-    <w:lsdException w:name="Table Simple 2" w:semiHidden="1" w:unhideWhenUsed="1"/>
-    <w:lsdException w:name="Table Simple 3" w:semiHidden="1" w:unhideWhenUsed="1"/>
-    <w:lsdException w:name="Table Classic 1" w:semiHidden="1" w:unhideWhenUsed="1"/>
-    <w:lsdException w:name="Table Classic 2" w:semiHidden="1" w:unhideWhenUsed="1"/>
-    <w:lsdException w:name="Table Classic 3" w:semiHidden="1" w:unhideWhenUsed="1"/>
-    <w:lsdException w:name="Table Classic 4" w:semiHidden="1" w:unhideWhenUsed="1"/>
-    <w:lsdException w:name="Table Colorful 1" w:semiHidden="1" w:unhideWhenUsed="1"/>
-    <w:lsdException w:name="Table Colorful 2" w:semiHidden="1" w:unhideWhenUsed="1"/>
-    <w:lsdException w:name="Table Colorful 3" w:semiHidden="1" w:unhideWhenUsed="1"/>
-    <w:lsdException w:name="Table Columns 1" w:semiHidden="1" w:unhideWhenUsed="1"/>
-    <w:lsdException w:name="Table Columns 2" w:semiHidden="1" w:unhideWhenUsed="1"/>
-    <w:lsdException w:name="Table Columns 3" w:semiHidden="1" w:unhideWhenUsed="1"/>
-    <w:lsdException w:name="Table Columns 4" w:semiHidden="1" w:unhideWhenUsed="1"/>
-    <w:lsdException w:name="Table Columns 5" w:semiHidden="1" w:unhideWhenUsed="1"/>
-    <w:lsdException w:name="Table Grid 1" w:semiHidden="1" w:unhideWhenUsed="1"/>
-    <w:lsdException w:name="Table Grid 2" w:semiHidden="1" w:unhideWhenUsed="1"/>
-    <w:lsdException w:name="Table Grid 3" w:semiHidden="1" w:unhideWhenUsed="1"/>
-    <w:lsdException w:name="Table Grid 4" w:semiHidden="1" w:unhideWhenUsed="1"/>
-    <w:lsdException w:name="Table Grid 5" w:semiHidden="1" w:unhideWhenUsed="1"/>
-    <w:lsdException w:name="Table Grid 6" w:semiHidden="1" w:unhideWhenUsed="1"/>
-    <w:lsdException w:name="Table Grid 7" w:semiHidden="1" w:unhideWhenUsed="1"/>
-    <w:lsdException w:name="Table Grid 8" w:semiHidden="1" w:unhideWhenUsed="1"/>
-    <w:lsdException w:name="Table List 1" w:semiHidden="1" w:unhideWhenUsed="1"/>
-    <w:lsdException w:name="Table List 2" w:semiHidden="1" w:unhideWhenUsed="1"/>
-    <w:lsdException w:name="Table List 3" w:semiHidden="1" w:unhideWhenUsed="1"/>
-    <w:lsdException w:name="Table List 4" w:semiHidden="1" w:unhideWhenUsed="1"/>
-    <w:lsdException w:name="Table List 5" w:semiHidden="1" w:unhideWhenUsed="1"/>
-    <w:lsdException w:name="Table List 6" w:semiHidden="1" w:unhideWhenUsed="1"/>
-    <w:lsdException w:name="Table List 7" w:semiHidden="1" w:unhideWhenUsed="1"/>
-    <w:lsdException w:name="Table List 8" w:semiHidden="1" w:unhideWhenUsed="1"/>
-    <w:lsdException w:name="Table 3D effects 1" w:semiHidden="1" w:unhideWhenUsed="1"/>
-    <w:lsdException w:name="Table 3D effects 2" w:semiHidden="1" w:unhideWhenUsed="1"/>
-    <w:lsdException w:name="Table 3D effects 3" w:semiHidden="1" w:unhideWhenUsed="1"/>
-    <w:lsdException w:name="Table Contemporary" w:semiHidden="1" w:unhideWhenUsed="1"/>
-    <w:lsdException w:name="Table Elegant" w:semiHidden="1" w:unhideWhenUsed="1"/>
-    <w:lsdException w:name="Table Professional" w:semiHidden="1" w:unhideWhenUsed="1"/>
-    <w:lsdException w:name="Table Subtle 1" w:semiHidden="1" w:unhideWhenUsed="1"/>
-    <w:lsdException w:name="Table Subtle 2" w:semiHidden="1" w:unhideWhenUsed="1"/>
-    <w:lsdException w:name="Table Web 1" w:semiHidden="1" w:unhideWhenUsed="1"/>
-    <w:lsdException w:name="Table Web 2" w:semiHidden="1" w:unhideWhenUsed="1"/>
-    <w:lsdException w:name="Table Web 3" w:semiHidden="1" w:unhideWhenUsed="1"/>
-    <w:lsdException w:name="Balloon Text" w:semiHidden="1" w:unhideWhenUsed="1"/>
-    <w:lsdException w:name="Table Grid" w:uiPriority="59"/>
-    <w:lsdException w:name="Table Theme" w:semiHidden="1" w:unhideWhenUsed="1"/>
-    <w:lsdException w:name="Placeholder Text" w:semiHidden="1"/>
-    <w:lsdException w:name="No Spacing" w:uiPriority="1" w:qFormat="1"/>
-    <w:lsdException w:name="Light Shading" w:uiPriority="60"/>
-    <w:lsdException w:name="Light List" w:uiPriority="61"/>
-    <w:lsdException w:name="Light Grid" w:uiPriority="62"/>
-    <w:lsdException w:name="Medium Shading 1" w:uiPriority="63"/>
-    <w:lsdException w:name="Medium Shading 2" w:uiPriority="64"/>
-    <w:lsdException w:name="Medium List 1" w:uiPriority="65"/>
-    <w:lsdException w:name="Medium List 2" w:uiPriority="66"/>
-    <w:lsdException w:name="Medium Grid 1" w:uiPriority="67"/>
-    <w:lsdException w:name="Medium Grid 2" w:uiPriority="68"/>
-    <w:lsdException w:name="Medium Grid 3" w:uiPriority="69"/>
-    <w:lsdException w:name="Dark List" w:uiPriority="70"/>
-    <w:lsdException w:name="Colorful Shading" w:uiPriority="71"/>
-    <w:lsdException w:name="Colorful List" w:uiPriority="72"/>
-    <w:lsdException w:name="Colorful Grid" w:uiPriority="73"/>
-    <w:lsdException w:name="Light Shading Accent 1" w:uiPriority="60"/>
-    <w:lsdException w:name="Light List Accent 1" w:uiPriority="61"/>
-    <w:lsdException w:name="Light Grid Accent 1" w:uiPriority="62"/>
-    <w:lsdException w:name="Medium Shading 1 Accent 1" w:uiPriority="63"/>
-    <w:lsdException w:name="Medium Shading 2 Accent 1" w:uiPriority="64"/>
-    <w:lsdException w:name="Medium List 1 Accent 1" w:uiPriority="65"/>
-    <w:lsdException w:name="Revision" w:semiHidden="1"/>
-    <w:lsdException w:name="List Paragraph" w:uiPriority="34" w:qFormat="1"/>
-    <w:lsdException w:name="Quote" w:uiPriority="29" w:qFormat="1"/>
-    <w:lsdException w:name="Intense Quote" w:uiPriority="30" w:qFormat="1"/>
-    <w:lsdException w:name="Medium List 2 Accent 1" w:uiPriority="66"/>
-    <w:lsdException w:name="Medium Grid 1 Accent 1" w:uiPriority="67"/>
-    <w:lsdException w:name="Medium Grid 2 Accent 1" w:uiPriority="68"/>
-    <w:lsdException w:name="Medium Grid 3 Accent 1" w:uiPriority="69"/>
-    <w:lsdException w:name="Dark List Accent 1" w:uiPriority="70"/>
-    <w:lsdException w:name="Colorful Shading Accent 1" w:uiPriority="71"/>
-    <w:lsdException w:name="Colorful List Accent 1" w:uiPriority="72"/>
-    <w:lsdException w:name="Colorful Grid Accent 1" w:uiPriority="73"/>
-    <w:lsdException w:name="Light Shading Accent 2" w:uiPriority="60"/>
-    <w:lsdException w:name="Light List Accent 2" w:uiPriority="61"/>
-    <w:lsdException w:name="Light Grid Accent 2" w:uiPriority="62"/>
-    <w:lsdException w:name="Medium Shading 1 Accent 2" w:uiPriority="63"/>
-    <w:lsdException w:name="Medium Shading 2 Accent 2" w:uiPriority="64"/>
-    <w:lsdException w:name="Medium List 1 Accent 2" w:uiPriority="65"/>
-    <w:lsdException w:name="Medium List 2 Accent 2" w:uiPriority="66"/>
-    <w:lsdException w:name="Medium Grid 1 Accent 2" w:uiPriority="67"/>
-    <w:lsdException w:name="Medium Grid 2 Accent 2" w:uiPriority="68"/>
-    <w:lsdException w:name="Medium Grid 3 Accent 2" w:uiPriority="69"/>
-    <w:lsdException w:name="Dark List Accent 2" w:uiPriority="70"/>
-    <w:lsdException w:name="Colorful Shading Accent 2" w:uiPriority="71"/>
-    <w:lsdException w:name="Colorful List Accent 2" w:uiPriority="72"/>
-    <w:lsdException w:name="Colorful Grid Accent 2" w:uiPriority="73"/>
-    <w:lsdException w:name="Light Shading Accent 3" w:uiPriority="60"/>
-    <w:lsdException w:name="Light List Accent 3" w:uiPriority="61"/>
-    <w:lsdException w:name="Light Grid Accent 3" w:uiPriority="62"/>
-    <w:lsdException w:name="Medium Shading 1 Accent 3" w:uiPriority="63"/>
-    <w:lsdException w:name="Medium Shading 2 Accent 3" w:uiPriority="64"/>
-    <w:lsdException w:name="Medium List 1 Accent 3" w:uiPriority="65"/>
-    <w:lsdException w:name="Medium List 2 Accent 3" w:uiPriority="66"/>
-    <w:lsdException w:name="Medium Grid 1 Accent 3" w:uiPriority="67"/>
-    <w:lsdException w:name="Medium Grid 2 Accent 3" w:uiPriority="68"/>
-    <w:lsdException w:name="Medium Grid 3 Accent 3" w:uiPriority="69"/>
-    <w:lsdException w:name="Dark List Accent 3" w:uiPriority="70"/>
-    <w:lsdException w:name="Colorful Shading Accent 3" w:uiPriority="71"/>
-    <w:lsdException w:name="Colorful List Accent 3" w:uiPriority="72"/>
-    <w:lsdException w:name="Colorful Grid Accent 3" w:uiPriority="73"/>
-    <w:lsdException w:name="Light Shading Accent 4" w:uiPriority="60"/>
-    <w:lsdException w:name="Light List Accent 4" w:uiPriority="61"/>
-    <w:lsdException w:name="Light Grid Accent 4" w:uiPriority="62"/>
-    <w:lsdException w:name="Medium Shading 1 Accent 4" w:uiPriority="63"/>
-    <w:lsdException w:name="Medium Shading 2 Accent 4" w:uiPriority="64"/>
-    <w:lsdException w:name="Medium List 1 Accent 4" w:uiPriority="65"/>
-    <w:lsdException w:name="Medium List 2 Accent 4" w:uiPriority="66"/>
-    <w:lsdException w:name="Medium Grid 1 Accent 4" w:uiPriority="67"/>
-    <w:lsdException w:name="Medium Grid 2 Accent 4" w:uiPriority="68"/>
-    <w:lsdException w:name="Medium Grid 3 Accent 4" w:uiPriority="69"/>
-    <w:lsdException w:name="Dark List Accent 4" w:uiPriority="70"/>
-    <w:lsdException w:name="Colorful Shading Accent 4" w:uiPriority="71"/>
-    <w:lsdException w:name="Colorful List Accent 4" w:uiPriority="72"/>
-    <w:lsdException w:name="Colorful Grid Accent 4" w:uiPriority="73"/>
-    <w:lsdException w:name="Light Shading Accent 5" w:uiPriority="60"/>
-    <w:lsdException w:name="Light List Accent 5" w:uiPriority="61"/>
-    <w:lsdException w:name="Light Grid Accent 5" w:uiPriority="62"/>
-    <w:lsdException w:name="Medium Shading 1 Accent 5" w:uiPriority="63"/>
-    <w:lsdException w:name="Medium Shading 2 Accent 5" w:uiPriority="64"/>
-    <w:lsdException w:name="Medium List 1 Accent 5" w:uiPriority="65"/>
-    <w:lsdException w:name="Medium List 2 Accent 5" w:uiPriority="66"/>
-    <w:lsdException w:name="Medium Grid 1 Accent 5" w:uiPriority="67"/>
-    <w:lsdException w:name="Medium Grid 2 Accent 5" w:uiPriority="68"/>
-    <w:lsdException w:name="Medium Grid 3 Accent 5" w:uiPriority="69"/>
-    <w:lsdException w:name="Dark List Accent 5" w:uiPriority="70"/>
-    <w:lsdException w:name="Colorful Shading Accent 5" w:uiPriority="71"/>
-    <w:lsdException w:name="Colorful List Accent 5" w:uiPriority="72"/>
-    <w:lsdException w:name="Colorful Grid Accent 5" w:uiPriority="73"/>
-    <w:lsdException w:name="Light Shading Accent 6" w:uiPriority="60"/>
-    <w:lsdException w:name="Light List Accent 6" w:uiPriority="61"/>
-    <w:lsdException w:name="Light Grid Accent 6" w:uiPriority="62"/>
-    <w:lsdException w:name="Medium Shading 1 Accent 6" w:uiPriority="63"/>
-    <w:lsdException w:name="Medium Shading 2 Accent 6" w:uiPriority="64"/>
-    <w:lsdException w:name="Medium List 1 Accent 6" w:uiPriority="65"/>
-    <w:lsdException w:name="Medium List 2 Accent 6" w:uiPriority="66"/>
-    <w:lsdException w:name="Medium Grid 1 Accent 6" w:uiPriority="67"/>
-    <w:lsdException w:name="Medium Grid 2 Accent 6" w:uiPriority="68"/>
-    <w:lsdException w:name="Medium Grid 3 Accent 6" w:uiPriority="69"/>
-    <w:lsdException w:name="Dark List Accent 6" w:uiPriority="70"/>
-    <w:lsdException w:name="Colorful Shading Accent 6" w:uiPriority="71"/>
-    <w:lsdException w:name="Colorful List Accent 6" w:uiPriority="72"/>
-    <w:lsdException w:name="Colorful Grid Accent 6" w:uiPriority="73"/>
-    <w:lsdException w:name="Subtle Emphasis" w:uiPriority="19" w:qFormat="1"/>
-    <w:lsdException w:name="Intense Emphasis" w:uiPriority="21" w:qFormat="1"/>
-    <w:lsdException w:name="Subtle Reference" w:uiPriority="31" w:qFormat="1"/>
-    <w:lsdException w:name="Intense Reference" w:uiPriority="32" w:qFormat="1"/>
-    <w:lsdException w:name="Book Title" w:uiPriority="33" w:qFormat="1"/>
-    <w:lsdException w:name="Bibliography" w:semiHidden="1" w:uiPriority="37" w:unhideWhenUsed="1"/>
-    <w:lsdException w:name="TOC Heading" w:semiHidden="1" w:uiPriority="39" w:unhideWhenUsed="1" w:qFormat="1"/>
-    <w:lsdException w:name="Plain Table 1" w:uiPriority="41"/>
-    <w:lsdException w:name="Plain Table 2" w:uiPriority="42"/>
-    <w:lsdException w:name="Plain Table 3" w:uiPriority="43"/>
-    <w:lsdException w:name="Plain Table 4" w:uiPriority="44"/>
-    <w:lsdException w:name="Plain Table 5" w:uiPriority="45"/>
-    <w:lsdException w:name="Grid Table Light" w:uiPriority="40"/>
-    <w:lsdException w:name="Grid Table 1 Light" w:uiPriority="46"/>
-    <w:lsdException w:name="Grid Table 2" w:uiPriority="47"/>
-    <w:lsdException w:name="Grid Table 3" w:uiPriority="48"/>
-    <w:lsdException w:name="Grid Table 4" w:uiPriority="49"/>
-    <w:lsdException w:name="Grid Table 5 Dark" w:uiPriority="50"/>
-    <w:lsdException w:name="Grid Table 6 Colorful" w:uiPriority="51"/>
-    <w:lsdException w:name="Grid Table 7 Colorful" w:uiPriority="52"/>
-    <w:lsdException w:name="Grid Table 1 Light Accent 1" w:uiPriority="46"/>
-    <w:lsdException w:name="Grid Table 2 Accent 1" w:uiPriority="47"/>
-    <w:lsdException w:name="Grid Table 3 Accent 1" w:uiPriority="48"/>
-    <w:lsdException w:name="Grid Table 4 Accent 1" w:uiPriority="49"/>
-    <w:lsdException w:name="Grid Table 5 Dark Accent 1" w:uiPriority="50"/>
-    <w:lsdException w:name="Grid Table 6 Colorful Accent 1" w:uiPriority="51"/>
-    <w:lsdException w:name="Grid Table 7 Colorful Accent 1" w:uiPriority="52"/>
-    <w:lsdException w:name="Grid Table 1 Light Accent 2" w:uiPriority="46"/>
-    <w:lsdException w:name="Grid Table 2 Accent 2" w:uiPriority="47"/>
-    <w:lsdException w:name="Grid Table 3 Accent 2" w:uiPriority="48"/>
-    <w:lsdException w:name="Grid Table 4 Accent 2" w:uiPriority="49"/>
-    <w:lsdException w:name="Grid Table 5 Dark Accent 2" w:uiPriority="50"/>
-    <w:lsdException w:name="Grid Table 6 Colorful Accent 2" w:uiPriority="51"/>
-    <w:lsdException w:name="Grid Table 7 Colorful Accent 2" w:uiPriority="52"/>
-    <w:lsdException w:name="Grid Table 1 Light Accent 3" w:uiPriority="46"/>
-    <w:lsdException w:name="Grid Table 2 Accent 3" w:uiPriority="47"/>
-    <w:lsdException w:name="Grid Table 3 Accent 3" w:uiPriority="48"/>
-    <w:lsdException w:name="Grid Table 4 Accent 3" w:uiPriority="49"/>
-    <w:lsdException w:name="Grid Table 5 Dark Accent 3" w:uiPriority="50"/>
-    <w:lsdException w:name="Grid Table 6 Colorful Accent 3" w:uiPriority="51"/>
-    <w:lsdException w:name="Grid Table 7 Colorful Accent 3" w:uiPriority="52"/>
-    <w:lsdException w:name="Grid Table 1 Light Accent 4" w:uiPriority="46"/>
-    <w:lsdException w:name="Grid Table 2 Accent 4" w:uiPriority="47"/>
-    <w:lsdException w:name="Grid Table 3 Accent 4" w:uiPriority="48"/>
-    <w:lsdException w:name="Grid Table 4 Accent 4" w:uiPriority="49"/>
-    <w:lsdException w:name="Grid Table 5 Dark Accent 4" w:uiPriority="50"/>
-    <w:lsdException w:name="Grid Table 6 Colorful Accent 4" w:uiPriority="51"/>
-    <w:lsdException w:name="Grid Table 7 Colorful Accent 4" w:uiPriority="52"/>
-    <w:lsdException w:name="Grid Table 1 Light Accent 5" w:uiPriority="46"/>
-    <w:lsdException w:name="Grid Table 2 Accent 5" w:uiPriority="47"/>
-    <w:lsdException w:name="Grid Table 3 Accent 5" w:uiPriority="48"/>
-    <w:lsdException w:name="Grid Table 4 Accent 5" w:uiPriority="49"/>
-    <w:lsdException w:name="Grid Table 5 Dark Accent 5" w:uiPriority="50"/>
-    <w:lsdException w:name="Grid Table 6 Colorful Accent 5" w:uiPriority="51"/>
-    <w:lsdException w:name="Grid Table 7 Colorful Accent 5" w:uiPriority="52"/>
-    <w:lsdException w:name="Grid Table 1 Light Accent 6" w:uiPriority="46"/>
-    <w:lsdException w:name="Grid Table 2 Accent 6" w:uiPriority="47"/>
-    <w:lsdException w:name="Grid Table 3 Accent 6" w:uiPriority="48"/>
-    <w:lsdException w:name="Grid Table 4 Accent 6" w:uiPriority="49"/>
-    <w:lsdException w:name="Grid Table 5 Dark Accent 6" w:uiPriority="50"/>
-    <w:lsdException w:name="Grid Table 6 Colorful Accent 6" w:uiPriority="51"/>
-    <w:lsdException w:name="Grid Table 7 Colorful Accent 6" w:uiPriority="52"/>
-    <w:lsdException w:name="List Table 1 Light" w:uiPriority="46"/>
-    <w:lsdException w:name="List Table 2" w:uiPriority="47"/>
-    <w:lsdException w:name="List Table 3" w:uiPriority="48"/>
-    <w:lsdException w:name="List Table 4" w:uiPriority="49"/>
-    <w:lsdException w:name="List Table 5 Dark" w:uiPriority="50"/>
-    <w:lsdException w:name="List Table 6 Colorful" w:uiPriority="51"/>
-    <w:lsdException w:name="List Table 7 Colorful" w:uiPriority="52"/>
-    <w:lsdException w:name="List Table 1 Light Accent 1" w:uiPriority="46"/>
-    <w:lsdException w:name="List Table 2 Accent 1" w:uiPriority="47"/>
-    <w:lsdException w:name="List Table 3 Accent 1" w:uiPriority="48"/>
-    <w:lsdException w:name="List Table 4 Accent 1" w:uiPriority="49"/>
-    <w:lsdException w:name="List Table 5 Dark Accent 1" w:uiPriority="50"/>
-    <w:lsdException w:name="List Table 6 Colorful Accent 1" w:uiPriority="51"/>
-    <w:lsdException w:name="List Table 7 Colorful Accent 1" w:uiPriority="52"/>
-    <w:lsdException w:name="List Table 1 Light Accent 2" w:uiPriority="46"/>
-    <w:lsdException w:name="List Table 2 Accent 2" w:uiPriority="47"/>
-    <w:lsdException w:name="List Table 3 Accent 2" w:uiPriority="48"/>
-    <w:lsdException w:name="List Table 4 Accent 2" w:uiPriority="49"/>
-    <w:lsdException w:name="List Table 5 Dark Accent 2" w:uiPriority="50"/>
-    <w:lsdException w:name="List Table 6 Colorful Accent 2" w:uiPriority="51"/>
-    <w:lsdException w:name="List Table 7 Colorful Accent 2" w:uiPriority="52"/>
-    <w:lsdException w:name="List Table 1 Light Accent 3" w:uiPriority="46"/>
-    <w:lsdException w:name="List Table 2 Accent 3" w:uiPriority="47"/>
-    <w:lsdException w:name="List Table 3 Accent 3" w:uiPriority="48"/>
-    <w:lsdException w:name="List Table 4 Accent 3" w:uiPriority="49"/>
-    <w:lsdException w:name="List Table 5 Dark Accent 3" w:uiPriority="50"/>
-    <w:lsdException w:name="List Table 6 Colorful Accent 3" w:uiPriority="51"/>
-    <w:lsdException w:name="List Table 7 Colorful Accent 3" w:uiPriority="52"/>
-    <w:lsdException w:name="List Table 1 Light Accent 4" w:uiPriority="46"/>
-    <w:lsdException w:name="List Table 2 Accent 4" w:uiPriority="47"/>
-    <w:lsdException w:name="List Table 3 Accent 4" w:uiPriority="48"/>
-    <w:lsdException w:name="List Table 4 Accent 4" w:uiPriority="49"/>
-    <w:lsdException w:name="List Table 5 Dark Accent 4" w:uiPriority="50"/>
-    <w:lsdException w:name="List Table 6 Colorful Accent 4" w:uiPriority="51"/>
-    <w:lsdException w:name="List Table 7 Colorful Accent 4" w:uiPriority="52"/>
-    <w:lsdException w:name="List Table 1 Light Accent 5" w:uiPriority="46"/>
-    <w:lsdException w:name="List Table 2 Accent 5" w:uiPriority="47"/>
-    <w:lsdException w:name="List Table 3 Accent 5" w:uiPriority="48"/>
-    <w:lsdException w:name="List Table 4 Accent 5" w:uiPriority="49"/>
-    <w:lsdException w:name="List Table 5 Dark Accent 5" w:uiPriority="50"/>
-    <w:lsdException w:name="List Table 6 Colorful Accent 5" w:uiPriority="51"/>
-    <w:lsdException w:name="List Table 7 Colorful Accent 5" w:uiPriority="52"/>
-    <w:lsdException w:name="List Table 1 Light Accent 6" w:uiPriority="46"/>
-    <w:lsdException w:name="List Table 2 Accent 6" w:uiPriority="47"/>
-    <w:lsdException w:name="List Table 3 Accent 6" w:uiPriority="48"/>
-    <w:lsdException w:name="List Table 4 Accent 6" w:uiPriority="49"/>
-    <w:lsdException w:name="List Table 5 Dark Accent 6" w:uiPriority="50"/>
-    <w:lsdException w:name="List Table 6 Colorful Accent 6" w:uiPriority="51"/>
-    <w:lsdException w:name="List Table 7 Colorful Accent 6" w:uiPriority="52"/>
+  <w:latentStyles w:defLockedState="0" w:defUIPriority="99" w:defSemiHidden="1" w:defUnhideWhenUsed="1" w:defQFormat="0" w:count="267">
+    <w:lsdException w:name="Normal" w:semiHidden="0" w:uiPriority="0" w:unhideWhenUsed="0" w:qFormat="1"/>
+    <w:lsdException w:name="heading 1" w:semiHidden="0" w:uiPriority="0" w:unhideWhenUsed="0" w:qFormat="1"/>
+    <w:lsdException w:name="heading 2" w:uiPriority="0" w:qFormat="1"/>
+    <w:lsdException w:name="heading 3" w:uiPriority="0" w:qFormat="1"/>
+    <w:lsdException w:name="heading 4" w:uiPriority="0" w:qFormat="1"/>
+    <w:lsdException w:name="heading 5" w:uiPriority="0" w:qFormat="1"/>
+    <w:lsdException w:name="heading 6" w:uiPriority="9" w:qFormat="1"/>
+    <w:lsdException w:name="heading 7" w:uiPriority="9" w:qFormat="1"/>
+    <w:lsdException w:name="heading 8" w:uiPriority="9" w:qFormat="1"/>
+    <w:lsdException w:name="heading 9" w:uiPriority="9" w:qFormat="1"/>
+    <w:lsdException w:name="toc 1" w:uiPriority="39"/>
+    <w:lsdException w:name="toc 2" w:uiPriority="39"/>
+    <w:lsdException w:name="toc 3" w:uiPriority="39"/>
+    <w:lsdException w:name="toc 4" w:uiPriority="39"/>
+    <w:lsdException w:name="toc 5" w:uiPriority="39"/>
+    <w:lsdException w:name="toc 6" w:uiPriority="39"/>
+    <w:lsdException w:name="toc 7" w:uiPriority="39"/>
+    <w:lsdException w:name="toc 8" w:uiPriority="39"/>
+    <w:lsdException w:name="toc 9" w:uiPriority="39"/>
+    <w:lsdException w:name="caption" w:uiPriority="35" w:qFormat="1"/>
+    <w:lsdException w:name="Title" w:semiHidden="0" w:uiPriority="10" w:unhideWhenUsed="0" w:qFormat="1"/>
+    <w:lsdException w:name="Default Paragraph Font" w:uiPriority="1"/>
+    <w:lsdException w:name="Subtitle" w:semiHidden="0" w:uiPriority="11" w:unhideWhenUsed="0" w:qFormat="1"/>
+    <w:lsdException w:name="Strong" w:semiHidden="0" w:uiPriority="22" w:unhideWhenUsed="0" w:qFormat="1"/>
+    <w:lsdException w:name="Emphasis" w:semiHidden="0" w:uiPriority="20" w:unhideWhenUsed="0" w:qFormat="1"/>
+    <w:lsdException w:name="Table Grid" w:semiHidden="0" w:uiPriority="59" w:unhideWhenUsed="0"/>
+    <w:lsdException w:name="Placeholder Text" w:unhideWhenUsed="0"/>
+    <w:lsdException w:name="No Spacing" w:semiHidden="0" w:uiPriority="1" w:unhideWhenUsed="0" w:qFormat="1"/>
+    <w:lsdException w:name="Light Shading" w:semiHidden="0" w:uiPriority="60" w:unhideWhenUsed="0"/>
+    <w:lsdException w:name="Light List" w:semiHidden="0" w:uiPriority="61" w:unhideWhenUsed="0"/>
+    <w:lsdException w:name="Light Grid" w:semiHidden="0" w:uiPriority="62" w:unhideWhenUsed="0"/>
+    <w:lsdException w:name="Medium Shading 1" w:semiHidden="0" w:uiPriority="63" w:unhideWhenUsed="0"/>
+    <w:lsdException w:name="Medium Shading 2" w:semiHidden="0" w:uiPriority="64" w:unhideWhenUsed="0"/>
+    <w:lsdException w:name="Medium List 1" w:semiHidden="0" w:uiPriority="65" w:unhideWhenUsed="0"/>
+    <w:lsdException w:name="Medium List 2" w:semiHidden="0" w:uiPriority="66" w:unhideWhenUsed="0"/>
+    <w:lsdException w:name="Medium Grid 1" w:semiHidden="0" w:uiPriority="67" w:unhideWhenUsed="0"/>
+    <w:lsdException w:name="Medium Grid 2" w:semiHidden="0" w:uiPriority="68" w:unhideWhenUsed="0"/>
+    <w:lsdException w:name="Medium Grid 3" w:semiHidden="0" w:uiPriority="69" w:unhideWhenUsed="0"/>
+    <w:lsdException w:name="Dark List" w:semiHidden="0" w:uiPriority="70" w:unhideWhenUsed="0"/>
+    <w:lsdException w:name="Colorful Shading" w:semiHidden="0" w:uiPriority="71" w:unhideWhenUsed="0"/>
+    <w:lsdException w:name="Colorful List" w:semiHidden="0" w:uiPriority="72" w:unhideWhenUsed="0"/>
+    <w:lsdException w:name="Colorful Grid" w:semiHidden="0" w:uiPriority="73" w:unhideWhenUsed="0"/>
+    <w:lsdException w:name="Light Shading Accent 1" w:semiHidden="0" w:uiPriority="60" w:unhideWhenUsed="0"/>
+    <w:lsdException w:name="Light List Accent 1" w:semiHidden="0" w:uiPriority="61" w:unhideWhenUsed="0"/>
+    <w:lsdException w:name="Light Grid Accent 1" w:semiHidden="0" w:uiPriority="62" w:unhideWhenUsed="0"/>
+    <w:lsdException w:name="Medium Shading 1 Accent 1" w:semiHidden="0" w:uiPriority="63" w:unhideWhenUsed="0"/>
+    <w:lsdException w:name="Medium Shading 2 Accent 1" w:semiHidden="0" w:uiPriority="64" w:unhideWhenUsed="0"/>
+    <w:lsdException w:name="Medium List 1 Accent 1" w:semiHidden="0" w:uiPriority="65" w:unhideWhenUsed="0"/>
+    <w:lsdException w:name="Revision" w:unhideWhenUsed="0"/>
+    <w:lsdException w:name="List Paragraph" w:semiHidden="0" w:uiPriority="34" w:unhideWhenUsed="0" w:qFormat="1"/>
+    <w:lsdException w:name="Quote" w:semiHidden="0" w:uiPriority="29" w:unhideWhenUsed="0" w:qFormat="1"/>
+    <w:lsdException w:name="Intense Quote" w:semiHidden="0" w:uiPriority="30" w:unhideWhenUsed="0" w:qFormat="1"/>
+    <w:lsdException w:name="Medium List 2 Accent 1" w:semiHidden="0" w:uiPriority="66" w:unhideWhenUsed="0"/>
+    <w:lsdException w:name="Medium Grid 1 Accent 1" w:semiHidden="0" w:uiPriority="67" w:unhideWhenUsed="0"/>
+    <w:lsdException w:name="Medium Grid 2 Accent 1" w:semiHidden="0" w:uiPriority="68" w:unhideWhenUsed="0"/>
+    <w:lsdException w:name="Medium Grid 3 Accent 1" w:semiHidden="0" w:uiPriority="69" w:unhideWhenUsed="0"/>
+    <w:lsdException w:name="Dark List Accent 1" w:semiHidden="0" w:uiPriority="70" w:unhideWhenUsed="0"/>
+    <w:lsdException w:name="Colorful Shading Accent 1" w:semiHidden="0" w:uiPriority="71" w:unhideWhenUsed="0"/>
+    <w:lsdException w:name="Colorful List Accent 1" w:semiHidden="0" w:uiPriority="72" w:unhideWhenUsed="0"/>
+    <w:lsdException w:name="Colorful Grid Accent 1" w:semiHidden="0" w:uiPriority="73" w:unhideWhenUsed="0"/>
+    <w:lsdException w:name="Light Shading Accent 2" w:semiHidden="0" w:uiPriority="60" w:unhideWhenUsed="0"/>
+    <w:lsdException w:name="Light List Accent 2" w:semiHidden="0" w:uiPriority="61" w:unhideWhenUsed="0"/>
+    <w:lsdException w:name="Light Grid Accent 2" w:semiHidden="0" w:uiPriority="62" w:unhideWhenUsed="0"/>
+    <w:lsdException w:name="Medium Shading 1 Accent 2" w:semiHidden="0" w:uiPriority="63" w:unhideWhenUsed="0"/>
+    <w:lsdException w:name="Medium Shading 2 Accent 2" w:semiHidden="0" w:uiPriority="64" w:unhideWhenUsed="0"/>
+    <w:lsdException w:name="Medium List 1 Accent 2" w:semiHidden="0" w:uiPriority="65" w:unhideWhenUsed="0"/>
+    <w:lsdException w:name="Medium List 2 Accent 2" w:semiHidden="0" w:uiPriority="66" w:unhideWhenUsed="0"/>
+    <w:lsdException w:name="Medium Grid 1 Accent 2" w:semiHidden="0" w:uiPriority="67" w:unhideWhenUsed="0"/>
+    <w:lsdException w:name="Medium Grid 2 Accent 2" w:semiHidden="0" w:uiPriority="68" w:unhideWhenUsed="0"/>
+    <w:lsdException w:name="Medium Grid 3 Accent 2" w:semiHidden="0" w:uiPriority="69" w:unhideWhenUsed="0"/>
+    <w:lsdException w:name="Dark List Accent 2" w:semiHidden="0" w:uiPriority="70" w:unhideWhenUsed="0"/>
+    <w:lsdException w:name="Colorful Shading Accent 2" w:semiHidden="0" w:uiPriority="71" w:unhideWhenUsed="0"/>
+    <w:lsdException w:name="Colorful List Accent 2" w:semiHidden="0" w:uiPriority="72" w:unhideWhenUsed="0"/>
+    <w:lsdException w:name="Colorful Grid Accent 2" w:semiHidden="0" w:uiPriority="73" w:unhideWhenUsed="0"/>
+    <w:lsdException w:name="Light Shading Accent 3" w:semiHidden="0" w:uiPriority="60" w:unhideWhenUsed="0"/>
+    <w:lsdException w:name="Light List Accent 3" w:semiHidden="0" w:uiPriority="61" w:unhideWhenUsed="0"/>
+    <w:lsdException w:name="Light Grid Accent 3" w:semiHidden="0" w:uiPriority="62" w:unhideWhenUsed="0"/>
+    <w:lsdException w:name="Medium Shading 1 Accent 3" w:semiHidden="0" w:uiPriority="63" w:unhideWhenUsed="0"/>
+    <w:lsdException w:name="Medium Shading 2 Accent 3" w:semiHidden="0" w:uiPriority="64" w:unhideWhenUsed="0"/>
+    <w:lsdException w:name="Medium List 1 Accent 3" w:semiHidden="0" w:uiPriority="65" w:unhideWhenUsed="0"/>
+    <w:lsdException w:name="Medium List 2 Accent 3" w:semiHidden="0" w:uiPriority="66" w:unhideWhenUsed="0"/>
+    <w:lsdException w:name="Medium Grid 1 Accent 3" w:semiHidden="0" w:uiPriority="67" w:unhideWhenUsed="0"/>
+    <w:lsdException w:name="Medium Grid 2 Accent 3" w:semiHidden="0" w:uiPriority="68" w:unhideWhenUsed="0"/>
+    <w:lsdException w:name="Medium Grid 3 Accent 3" w:semiHidden="0" w:uiPriority="69" w:unhideWhenUsed="0"/>
+    <w:lsdException w:name="Dark List Accent 3" w:semiHidden="0" w:uiPriority="70" w:unhideWhenUsed="0"/>
+    <w:lsdException w:name="Colorful Shading Accent 3" w:semiHidden="0" w:uiPriority="71" w:unhideWhenUsed="0"/>
+    <w:lsdException w:name="Colorful List Accent 3" w:semiHidden="0" w:uiPriority="72" w:unhideWhenUsed="0"/>
+    <w:lsdException w:name="Colorful Grid Accent 3" w:semiHidden="0" w:uiPriority="73" w:unhideWhenUsed="0"/>
+    <w:lsdException w:name="Light Shading Accent 4" w:semiHidden="0" w:uiPriority="60" w:unhideWhenUsed="0"/>
+    <w:lsdException w:name="Light List Accent 4" w:semiHidden="0" w:uiPriority="61" w:unhideWhenUsed="0"/>
+    <w:lsdException w:name="Light Grid Accent 4" w:semiHidden="0" w:uiPriority="62" w:unhideWhenUsed="0"/>
+    <w:lsdException w:name="Medium Shading 1 Accent 4" w:semiHidden="0" w:uiPriority="63" w:unhideWhenUsed="0"/>
+    <w:lsdException w:name="Medium Shading 2 Accent 4" w:semiHidden="0" w:uiPriority="64" w:unhideWhenUsed="0"/>
+    <w:lsdException w:name="Medium List 1 Accent 4" w:semiHidden="0" w:uiPriority="65" w:unhideWhenUsed="0"/>
+    <w:lsdException w:name="Medium List 2 Accent 4" w:semiHidden="0" w:uiPriority="66" w:unhideWhenUsed="0"/>
+    <w:lsdException w:name="Medium Grid 1 Accent 4" w:semiHidden="0" w:uiPriority="67" w:unhideWhenUsed="0"/>
+    <w:lsdException w:name="Medium Grid 2 Accent 4" w:semiHidden="0" w:uiPriority="68" w:unhideWhenUsed="0"/>
+    <w:lsdException w:name="Medium Grid 3 Accent 4" w:semiHidden="0" w:uiPriority="69" w:unhideWhenUsed="0"/>
+    <w:lsdException w:name="Dark List Accent 4" w:semiHidden="0" w:uiPriority="70" w:unhideWhenUsed="0"/>
+    <w:lsdException w:name="Colorful Shading Accent 4" w:semiHidden="0" w:uiPriority="71" w:unhideWhenUsed="0"/>
+    <w:lsdException w:name="Colorful List Accent 4" w:semiHidden="0" w:uiPriority="72" w:unhideWhenUsed="0"/>
+    <w:lsdException w:name="Colorful Grid Accent 4" w:semiHidden="0" w:uiPriority="73" w:unhideWhenUsed="0"/>
+    <w:lsdException w:name="Light Shading Accent 5" w:semiHidden="0" w:uiPriority="60" w:unhideWhenUsed="0"/>
+    <w:lsdException w:name="Light List Accent 5" w:semiHidden="0" w:uiPriority="61" w:unhideWhenUsed="0"/>
+    <w:lsdException w:name="Light Grid Accent 5" w:semiHidden="0" w:uiPriority="62" w:unhideWhenUsed="0"/>
+    <w:lsdException w:name="Medium Shading 1 Accent 5" w:semiHidden="0" w:uiPriority="63" w:unhideWhenUsed="0"/>
+    <w:lsdException w:name="Medium Shading 2 Accent 5" w:semiHidden="0" w:uiPriority="64" w:unhideWhenUsed="0"/>
+    <w:lsdException w:name="Medium List 1 Accent 5" w:semiHidden="0" w:uiPriority="65" w:unhideWhenUsed="0"/>
+    <w:lsdException w:name="Medium List 2 Accent 5" w:semiHidden="0" w:uiPriority="66" w:unhideWhenUsed="0"/>
+    <w:lsdException w:name="Medium Grid 1 Accent 5" w:semiHidden="0" w:uiPriority="67" w:unhideWhenUsed="0"/>
+    <w:lsdException w:name="Medium Grid 2 Accent 5" w:semiHidden="0" w:uiPriority="68" w:unhideWhenUsed="0"/>
+    <w:lsdException w:name="Medium Grid 3 Accent 5" w:semiHidden="0" w:uiPriority="69" w:unhideWhenUsed="0"/>
+    <w:lsdException w:name="Dark List Accent 5" w:semiHidden="0" w:uiPriority="70" w:unhideWhenUsed="0"/>
+    <w:lsdException w:name="Colorful Shading Accent 5" w:semiHidden="0" w:uiPriority="71" w:unhideWhenUsed="0"/>
+    <w:lsdException w:name="Colorful List Accent 5" w:semiHidden="0" w:uiPriority="72" w:unhideWhenUsed="0"/>
+    <w:lsdException w:name="Colorful Grid Accent 5" w:semiHidden="0" w:uiPriority="73" w:unhideWhenUsed="0"/>
+    <w:lsdException w:name="Light Shading Accent 6" w:semiHidden="0" w:uiPriority="60" w:unhideWhenUsed="0"/>
+    <w:lsdException w:name="Light List Accent 6" w:semiHidden="0" w:uiPriority="61" w:unhideWhenUsed="0"/>
+    <w:lsdException w:name="Light Grid Accent 6" w:semiHidden="0" w:uiPriority="62" w:unhideWhenUsed="0"/>
+    <w:lsdException w:name="Medium Shading 1 Accent 6" w:semiHidden="0" w:uiPriority="63" w:unhideWhenUsed="0"/>
+    <w:lsdException w:name="Medium Shading 2 Accent 6" w:semiHidden="0" w:uiPriority="64" w:unhideWhenUsed="0"/>
+    <w:lsdException w:name="Medium List 1 Accent 6" w:semiHidden="0" w:uiPriority="65" w:unhideWhenUsed="0"/>
+    <w:lsdException w:name="Medium List 2 Accent 6" w:semiHidden="0" w:uiPriority="66" w:unhideWhenUsed="0"/>
+    <w:lsdException w:name="Medium Grid 1 Accent 6" w:semiHidden="0" w:uiPriority="67" w:unhideWhenUsed="0"/>
+    <w:lsdException w:name="Medium Grid 2 Accent 6" w:semiHidden="0" w:uiPriority="68" w:unhideWhenUsed="0"/>
+    <w:lsdException w:name="Medium Grid 3 Accent 6" w:semiHidden="0" w:uiPriority="69" w:unhideWhenUsed="0"/>
+    <w:lsdException w:name="Dark List Accent 6" w:semiHidden="0" w:uiPriority="70" w:unhideWhenUsed="0"/>
+    <w:lsdException w:name="Colorful Shading Accent 6" w:semiHidden="0" w:uiPriority="71" w:unhideWhenUsed="0"/>
+    <w:lsdException w:name="Colorful List Accent 6" w:semiHidden="0" w:uiPriority="72" w:unhideWhenUsed="0"/>
+    <w:lsdException w:name="Colorful Grid Accent 6" w:semiHidden="0" w:uiPriority="73" w:unhideWhenUsed="0"/>
+    <w:lsdException w:name="Subtle Emphasis" w:semiHidden="0" w:uiPriority="19" w:unhideWhenUsed="0" w:qFormat="1"/>
+    <w:lsdException w:name="Intense Emphasis" w:semiHidden="0" w:uiPriority="21" w:unhideWhenUsed="0" w:qFormat="1"/>
+    <w:lsdException w:name="Subtle Reference" w:semiHidden="0" w:uiPriority="31" w:unhideWhenUsed="0" w:qFormat="1"/>
+    <w:lsdException w:name="Intense Reference" w:semiHidden="0" w:uiPriority="32" w:unhideWhenUsed="0" w:qFormat="1"/>
+    <w:lsdException w:name="Book Title" w:semiHidden="0" w:uiPriority="33" w:unhideWhenUsed="0" w:qFormat="1"/>
+    <w:lsdException w:name="Bibliography" w:uiPriority="37"/>
+    <w:lsdException w:name="TOC Heading" w:uiPriority="39" w:qFormat="1"/>
   </w:latentStyles>
   <w:style w:type="paragraph" w:default="1" w:styleId="Normal">
     <w:name w:val="Normal"/>
@@ -29735,6 +29715,7 @@
     <w:uiPriority w:val="99"/>
     <w:semiHidden/>
     <w:unhideWhenUsed/>
+    <w:qFormat/>
     <w:tblPr>
       <w:tblInd w:w="0" w:type="dxa"/>
       <w:tblCellMar>

</xml_diff>

<commit_message>
Quốc - Đổi tên "Chức năng" thành "Đối tượng"
</commit_message>
<xml_diff>
--- a/Usecase/Usecase Specification/Đặc tả usecase.docx
+++ b/Usecase/Usecase Specification/Đặc tả usecase.docx
@@ -7150,6 +7150,8 @@
       <w:r>
         <w:t xml:space="preserve"> “Find Cinema”</w:t>
       </w:r>
+      <w:bookmarkStart w:id="5" w:name="_GoBack"/>
+      <w:bookmarkEnd w:id="5"/>
     </w:p>
     <w:tbl>
       <w:tblPr>
@@ -9660,7 +9662,7 @@
         <w:t xml:space="preserve"> “CRUD </w:t>
       </w:r>
       <w:r>
-        <w:t>Chức năng</w:t>
+        <w:t>đối tượng</w:t>
       </w:r>
       <w:r>
         <w:t>”</w:t>
@@ -9774,7 +9776,13 @@
               <w:rPr>
                 <w:sz w:val="19"/>
               </w:rPr>
-              <w:t>CRUD chức năng</w:t>
+              <w:t xml:space="preserve">CRUD </w:t>
+            </w:r>
+            <w:r>
+              <w:rPr>
+                <w:sz w:val="19"/>
+              </w:rPr>
+              <w:t>đối tượng</w:t>
             </w:r>
           </w:p>
         </w:tc>
@@ -9822,7 +9830,13 @@
               <w:rPr>
                 <w:sz w:val="19"/>
               </w:rPr>
-              <w:t>Giúp Admin quản lý các chức năng</w:t>
+              <w:t xml:space="preserve">Giúp Admin quản lý các </w:t>
+            </w:r>
+            <w:r>
+              <w:rPr>
+                <w:sz w:val="19"/>
+              </w:rPr>
+              <w:t>đối tượng</w:t>
             </w:r>
           </w:p>
         </w:tc>
@@ -9925,7 +9939,19 @@
               <w:rPr>
                 <w:sz w:val="19"/>
               </w:rPr>
-              <w:t>Khi ấn vào nút liên quan đến các chức năng tương ứng</w:t>
+              <w:t>Khi ấn vào nút liên quan đến</w:t>
+            </w:r>
+            <w:r>
+              <w:rPr>
+                <w:sz w:val="19"/>
+              </w:rPr>
+              <w:t xml:space="preserve"> các đối tượng</w:t>
+            </w:r>
+            <w:r>
+              <w:rPr>
+                <w:sz w:val="19"/>
+              </w:rPr>
+              <w:t xml:space="preserve"> tương ứng</w:t>
             </w:r>
           </w:p>
         </w:tc>
@@ -10224,7 +10250,14 @@
                       <w:sz w:val="19"/>
                       <w:lang w:val="vi-VN"/>
                     </w:rPr>
-                    <w:t>yêu cầu Xem danh sách chức năng</w:t>
+                    <w:t xml:space="preserve">yêu cầu Xem danh sách </w:t>
+                  </w:r>
+                  <w:r>
+                    <w:rPr>
+                      <w:sz w:val="19"/>
+                      <w:lang w:val="vi-VN"/>
+                    </w:rPr>
+                    <w:t>đối tượng</w:t>
                   </w:r>
                 </w:p>
               </w:tc>
@@ -10317,7 +10350,14 @@
                       <w:sz w:val="19"/>
                       <w:lang w:val="vi-VN"/>
                     </w:rPr>
-                    <w:t>lấy danh sách nhóm chức năng</w:t>
+                    <w:t xml:space="preserve">lấy danh sách nhóm </w:t>
+                  </w:r>
+                  <w:r>
+                    <w:rPr>
+                      <w:sz w:val="19"/>
+                      <w:lang w:val="vi-VN"/>
+                    </w:rPr>
+                    <w:t>đối tượng</w:t>
                   </w:r>
                 </w:p>
               </w:tc>
@@ -10412,7 +10452,21 @@
                       <w:sz w:val="19"/>
                       <w:lang w:val="vi-VN"/>
                     </w:rPr>
-                    <w:t xml:space="preserve">lấy danh sách tất cả chức năng </w:t>
+                    <w:t xml:space="preserve">lấy danh sách tất cả </w:t>
+                  </w:r>
+                  <w:r>
+                    <w:rPr>
+                      <w:sz w:val="19"/>
+                      <w:lang w:val="vi-VN"/>
+                    </w:rPr>
+                    <w:t>đối tượng</w:t>
+                  </w:r>
+                  <w:r>
+                    <w:rPr>
+                      <w:sz w:val="19"/>
+                      <w:lang w:val="vi-VN"/>
+                    </w:rPr>
+                    <w:t xml:space="preserve"> </w:t>
                   </w:r>
                 </w:p>
               </w:tc>
@@ -10507,7 +10561,21 @@
                       <w:sz w:val="19"/>
                       <w:lang w:val="vi-VN"/>
                     </w:rPr>
-                    <w:t>hiển thị giao diện Xem danh sách chức năng gồm:</w:t>
+                    <w:t xml:space="preserve">hiển thị giao diện Xem danh sách </w:t>
+                  </w:r>
+                  <w:r>
+                    <w:rPr>
+                      <w:sz w:val="19"/>
+                      <w:lang w:val="vi-VN"/>
+                    </w:rPr>
+                    <w:t>đối tượng</w:t>
+                  </w:r>
+                  <w:r>
+                    <w:rPr>
+                      <w:sz w:val="19"/>
+                      <w:lang w:val="vi-VN"/>
+                    </w:rPr>
+                    <w:t xml:space="preserve"> gồm:</w:t>
                   </w:r>
                 </w:p>
                 <w:p>
@@ -10528,7 +10596,35 @@
                       <w:sz w:val="19"/>
                       <w:lang w:val="vi-VN"/>
                     </w:rPr>
-                    <w:t>Phía trên: Danh sách nhóm chức năng để người dùng có thể lọc chức năng theo nhóm</w:t>
+                    <w:t xml:space="preserve">Phía trên: Danh sách nhóm </w:t>
+                  </w:r>
+                  <w:r>
+                    <w:rPr>
+                      <w:sz w:val="19"/>
+                      <w:lang w:val="vi-VN"/>
+                    </w:rPr>
+                    <w:t>đối tượng</w:t>
+                  </w:r>
+                  <w:r>
+                    <w:rPr>
+                      <w:sz w:val="19"/>
+                      <w:lang w:val="vi-VN"/>
+                    </w:rPr>
+                    <w:t xml:space="preserve"> để người dùng có thể lọc </w:t>
+                  </w:r>
+                  <w:r>
+                    <w:rPr>
+                      <w:sz w:val="19"/>
+                      <w:lang w:val="vi-VN"/>
+                    </w:rPr>
+                    <w:t>đối tượng</w:t>
+                  </w:r>
+                  <w:r>
+                    <w:rPr>
+                      <w:sz w:val="19"/>
+                      <w:lang w:val="vi-VN"/>
+                    </w:rPr>
+                    <w:t xml:space="preserve"> theo nhóm</w:t>
                   </w:r>
                 </w:p>
                 <w:p>
@@ -10549,7 +10645,21 @@
                       <w:sz w:val="19"/>
                       <w:lang w:val="vi-VN"/>
                     </w:rPr>
-                    <w:t xml:space="preserve">Trung tâm: Danh sách chức năng </w:t>
+                    <w:t xml:space="preserve">Trung tâm: Danh sách </w:t>
+                  </w:r>
+                  <w:r>
+                    <w:rPr>
+                      <w:sz w:val="19"/>
+                      <w:lang w:val="vi-VN"/>
+                    </w:rPr>
+                    <w:t>đối tượng</w:t>
+                  </w:r>
+                  <w:r>
+                    <w:rPr>
+                      <w:sz w:val="19"/>
+                      <w:lang w:val="vi-VN"/>
+                    </w:rPr>
+                    <w:t xml:space="preserve"> </w:t>
                   </w:r>
                 </w:p>
               </w:tc>
@@ -10645,7 +10755,14 @@
                       <w:sz w:val="19"/>
                       <w:lang w:val="vi-VN"/>
                     </w:rPr>
-                    <w:t>lựa chọn một nhóm chức năng</w:t>
+                    <w:t xml:space="preserve">lựa chọn một nhóm </w:t>
+                  </w:r>
+                  <w:r>
+                    <w:rPr>
+                      <w:sz w:val="19"/>
+                      <w:lang w:val="vi-VN"/>
+                    </w:rPr>
+                    <w:t>đối tượng</w:t>
                   </w:r>
                 </w:p>
               </w:tc>
@@ -10734,7 +10851,35 @@
                       <w:sz w:val="19"/>
                       <w:lang w:val="vi-VN"/>
                     </w:rPr>
-                    <w:t>lấy các chức năng thuộc nhóm chức năng đã chọn, hiển thị lên giao diện</w:t>
+                    <w:t xml:space="preserve">lấy các </w:t>
+                  </w:r>
+                  <w:r>
+                    <w:rPr>
+                      <w:sz w:val="19"/>
+                      <w:lang w:val="vi-VN"/>
+                    </w:rPr>
+                    <w:t>đối tượng</w:t>
+                  </w:r>
+                  <w:r>
+                    <w:rPr>
+                      <w:sz w:val="19"/>
+                      <w:lang w:val="vi-VN"/>
+                    </w:rPr>
+                    <w:t xml:space="preserve"> thuộc nhóm </w:t>
+                  </w:r>
+                  <w:r>
+                    <w:rPr>
+                      <w:sz w:val="19"/>
+                      <w:lang w:val="vi-VN"/>
+                    </w:rPr>
+                    <w:t>đối tượng</w:t>
+                  </w:r>
+                  <w:r>
+                    <w:rPr>
+                      <w:sz w:val="19"/>
+                      <w:lang w:val="vi-VN"/>
+                    </w:rPr>
+                    <w:t xml:space="preserve"> đã chọn, hiển thị lên giao diện</w:t>
                   </w:r>
                 </w:p>
               </w:tc>
@@ -10968,7 +11113,21 @@
                       <w:sz w:val="19"/>
                       <w:lang w:val="vi-VN"/>
                     </w:rPr>
-                    <w:t>chọn một chức năng và yêu cầu sửa</w:t>
+                    <w:t xml:space="preserve">chọn một </w:t>
+                  </w:r>
+                  <w:r>
+                    <w:rPr>
+                      <w:sz w:val="19"/>
+                      <w:lang w:val="vi-VN"/>
+                    </w:rPr>
+                    <w:t>đối tượng</w:t>
+                  </w:r>
+                  <w:r>
+                    <w:rPr>
+                      <w:sz w:val="19"/>
+                      <w:lang w:val="vi-VN"/>
+                    </w:rPr>
+                    <w:t xml:space="preserve"> và yêu cầu sửa</w:t>
                   </w:r>
                 </w:p>
               </w:tc>
@@ -11061,15 +11220,50 @@
                       <w:sz w:val="19"/>
                       <w:lang w:val="vi-VN"/>
                     </w:rPr>
-                    <w:t xml:space="preserve">lấy thông tin chi tiết của chức năng và hiển thị thông tin </w:t>
+                    <w:t xml:space="preserve">lấy thông tin chi tiết của </w:t>
                   </w:r>
                   <w:r>
                     <w:rPr>
                       <w:sz w:val="19"/>
                       <w:lang w:val="vi-VN"/>
                     </w:rPr>
+                    <w:t>đối tượng</w:t>
+                  </w:r>
+                  <w:r>
+                    <w:rPr>
+                      <w:sz w:val="19"/>
+                      <w:lang w:val="vi-VN"/>
+                    </w:rPr>
+                    <w:t xml:space="preserve"> và hiển thị thông tin cũ </w:t>
+                  </w:r>
+                  <w:r>
+                    <w:rPr>
+                      <w:sz w:val="19"/>
+                      <w:lang w:val="vi-VN"/>
+                    </w:rPr>
                     <w:lastRenderedPageBreak/>
-                    <w:t>cũ của chức năng trên giao diện sửa chức năng</w:t>
+                    <w:t xml:space="preserve">của </w:t>
+                  </w:r>
+                  <w:r>
+                    <w:rPr>
+                      <w:sz w:val="19"/>
+                      <w:lang w:val="vi-VN"/>
+                    </w:rPr>
+                    <w:t>đối tượng</w:t>
+                  </w:r>
+                  <w:r>
+                    <w:rPr>
+                      <w:sz w:val="19"/>
+                      <w:lang w:val="vi-VN"/>
+                    </w:rPr>
+                    <w:t xml:space="preserve"> trên giao diện sửa </w:t>
+                  </w:r>
+                  <w:r>
+                    <w:rPr>
+                      <w:sz w:val="19"/>
+                      <w:lang w:val="vi-VN"/>
+                    </w:rPr>
+                    <w:t>đối tượng</w:t>
                   </w:r>
                 </w:p>
               </w:tc>
@@ -11162,7 +11356,21 @@
                       <w:sz w:val="19"/>
                       <w:lang w:val="vi-VN"/>
                     </w:rPr>
-                    <w:t>chỉnh sửa các thông tin chức năng và yêu cầu sửa</w:t>
+                    <w:t xml:space="preserve">chỉnh sửa các thông tin </w:t>
+                  </w:r>
+                  <w:r>
+                    <w:rPr>
+                      <w:sz w:val="19"/>
+                      <w:lang w:val="vi-VN"/>
+                    </w:rPr>
+                    <w:t>đối tượng</w:t>
+                  </w:r>
+                  <w:r>
+                    <w:rPr>
+                      <w:sz w:val="19"/>
+                      <w:lang w:val="vi-VN"/>
+                    </w:rPr>
+                    <w:t xml:space="preserve"> và yêu cầu sửa</w:t>
                   </w:r>
                 </w:p>
               </w:tc>
@@ -11900,7 +12108,21 @@
                       <w:sz w:val="19"/>
                       <w:lang w:val="vi-VN"/>
                     </w:rPr>
-                    <w:t>chọn một chức năng và yêu cầu xoá</w:t>
+                    <w:t xml:space="preserve">chọn một </w:t>
+                  </w:r>
+                  <w:r>
+                    <w:rPr>
+                      <w:sz w:val="19"/>
+                      <w:lang w:val="vi-VN"/>
+                    </w:rPr>
+                    <w:t>đối tượng</w:t>
+                  </w:r>
+                  <w:r>
+                    <w:rPr>
+                      <w:sz w:val="19"/>
+                      <w:lang w:val="vi-VN"/>
+                    </w:rPr>
+                    <w:t xml:space="preserve"> và yêu cầu xoá</w:t>
                   </w:r>
                 </w:p>
               </w:tc>
@@ -12088,7 +12310,14 @@
                       <w:sz w:val="19"/>
                       <w:lang w:val="vi-VN"/>
                     </w:rPr>
-                    <w:t>xác nhận xoá chức năng</w:t>
+                    <w:t xml:space="preserve">xác nhận xoá </w:t>
+                  </w:r>
+                  <w:r>
+                    <w:rPr>
+                      <w:sz w:val="19"/>
+                      <w:lang w:val="vi-VN"/>
+                    </w:rPr>
+                    <w:t>đối tượng</w:t>
                   </w:r>
                 </w:p>
               </w:tc>
@@ -12181,7 +12410,21 @@
                       <w:sz w:val="19"/>
                       <w:lang w:val="vi-VN"/>
                     </w:rPr>
-                    <w:t>xoá chức năng và thông báo xoá thành công</w:t>
+                    <w:t xml:space="preserve">xoá </w:t>
+                  </w:r>
+                  <w:r>
+                    <w:rPr>
+                      <w:sz w:val="19"/>
+                      <w:lang w:val="vi-VN"/>
+                    </w:rPr>
+                    <w:t>đối tượng</w:t>
+                  </w:r>
+                  <w:r>
+                    <w:rPr>
+                      <w:sz w:val="19"/>
+                      <w:lang w:val="vi-VN"/>
+                    </w:rPr>
+                    <w:t xml:space="preserve"> và thông báo xoá thành công</w:t>
                   </w:r>
                 </w:p>
               </w:tc>
@@ -12528,7 +12771,21 @@
                       <w:sz w:val="19"/>
                       <w:lang w:val="vi-VN"/>
                     </w:rPr>
-                    <w:t xml:space="preserve">yêu cầu thêm chức năng mới </w:t>
+                    <w:t xml:space="preserve">yêu cầu thêm </w:t>
+                  </w:r>
+                  <w:r>
+                    <w:rPr>
+                      <w:sz w:val="19"/>
+                      <w:lang w:val="vi-VN"/>
+                    </w:rPr>
+                    <w:t>đối tượng</w:t>
+                  </w:r>
+                  <w:r>
+                    <w:rPr>
+                      <w:sz w:val="19"/>
+                      <w:lang w:val="vi-VN"/>
+                    </w:rPr>
+                    <w:t xml:space="preserve"> mới </w:t>
                   </w:r>
                 </w:p>
               </w:tc>
@@ -12623,7 +12880,28 @@
                       <w:sz w:val="19"/>
                       <w:lang w:val="vi-VN"/>
                     </w:rPr>
-                    <w:t>lấy danh sách nhóm chức năng và hiển thị giao diện thêm chức năng</w:t>
+                    <w:t xml:space="preserve">lấy danh sách nhóm </w:t>
+                  </w:r>
+                  <w:r>
+                    <w:rPr>
+                      <w:sz w:val="19"/>
+                      <w:lang w:val="vi-VN"/>
+                    </w:rPr>
+                    <w:t>đối tượng</w:t>
+                  </w:r>
+                  <w:r>
+                    <w:rPr>
+                      <w:sz w:val="19"/>
+                      <w:lang w:val="vi-VN"/>
+                    </w:rPr>
+                    <w:t xml:space="preserve"> và hiển thị giao diện thêm </w:t>
+                  </w:r>
+                  <w:r>
+                    <w:rPr>
+                      <w:sz w:val="19"/>
+                      <w:lang w:val="vi-VN"/>
+                    </w:rPr>
+                    <w:t>đối tượng</w:t>
                   </w:r>
                 </w:p>
               </w:tc>
@@ -12716,7 +12994,21 @@
                       <w:sz w:val="19"/>
                       <w:lang w:val="vi-VN"/>
                     </w:rPr>
-                    <w:t>nhập các thông tin chức năng và yêu cầu sửa</w:t>
+                    <w:t xml:space="preserve">nhập các thông tin </w:t>
+                  </w:r>
+                  <w:r>
+                    <w:rPr>
+                      <w:sz w:val="19"/>
+                      <w:lang w:val="vi-VN"/>
+                    </w:rPr>
+                    <w:t>đối tượng</w:t>
+                  </w:r>
+                  <w:r>
+                    <w:rPr>
+                      <w:sz w:val="19"/>
+                      <w:lang w:val="vi-VN"/>
+                    </w:rPr>
+                    <w:t xml:space="preserve"> và yêu cầu sửa</w:t>
                   </w:r>
                 </w:p>
               </w:tc>
@@ -14770,8 +15062,16 @@
               <w:rPr>
                 <w:sz w:val="18"/>
               </w:rPr>
-              <w:t>Siêu anh hùng, Khoa học viễn tưởng, Bi kịch, Thảm kịch,…</w:t>
-            </w:r>
+              <w:t>Siêu anh hùng, Khoa học viễn tưởng, Bi kịch, Thảm kịch</w:t>
+            </w:r>
+            <w:proofErr w:type="gramStart"/>
+            <w:r>
+              <w:rPr>
+                <w:sz w:val="18"/>
+              </w:rPr>
+              <w:t>,…</w:t>
+            </w:r>
+            <w:proofErr w:type="gramEnd"/>
           </w:p>
         </w:tc>
       </w:tr>
@@ -14892,8 +15192,16 @@
               <w:rPr>
                 <w:sz w:val="18"/>
               </w:rPr>
-              <w:t>RDJ, Chris Evan, Chris Hemsworth,…</w:t>
-            </w:r>
+              <w:t>RDJ, Chris Evan, Chris Hemsworth</w:t>
+            </w:r>
+            <w:proofErr w:type="gramStart"/>
+            <w:r>
+              <w:rPr>
+                <w:sz w:val="18"/>
+              </w:rPr>
+              <w:t>,…</w:t>
+            </w:r>
+            <w:proofErr w:type="gramEnd"/>
           </w:p>
         </w:tc>
       </w:tr>
@@ -18176,8 +18484,16 @@
               <w:rPr>
                 <w:sz w:val="18"/>
               </w:rPr>
-              <w:t>, CGV Liễu Giai,…</w:t>
-            </w:r>
+              <w:t>, CGV Liễu Giai</w:t>
+            </w:r>
+            <w:proofErr w:type="gramStart"/>
+            <w:r>
+              <w:rPr>
+                <w:sz w:val="18"/>
+              </w:rPr>
+              <w:t>,…</w:t>
+            </w:r>
+            <w:proofErr w:type="gramEnd"/>
           </w:p>
         </w:tc>
       </w:tr>
@@ -18846,8 +19162,16 @@
               <w:rPr>
                 <w:sz w:val="18"/>
               </w:rPr>
-              <w:t>, CGV Liễu Giai,…</w:t>
-            </w:r>
+              <w:t>, CGV Liễu Giai</w:t>
+            </w:r>
+            <w:proofErr w:type="gramStart"/>
+            <w:r>
+              <w:rPr>
+                <w:sz w:val="18"/>
+              </w:rPr>
+              <w:t>,…</w:t>
+            </w:r>
+            <w:proofErr w:type="gramEnd"/>
           </w:p>
         </w:tc>
       </w:tr>
@@ -19125,22 +19449,11 @@
       </w:pPr>
       <w:r>
         <w:lastRenderedPageBreak/>
-        <w:t>Đặc tả use case UC0</w:t>
-      </w:r>
-      <w:r>
-        <w:t>10</w:t>
-      </w:r>
-      <w:r>
-        <w:t xml:space="preserve"> “CRUD </w:t>
-      </w:r>
-      <w:r>
-        <w:t>Account</w:t>
+        <w:t>Đặc tả use case UC010 “CRUD Account</w:t>
       </w:r>
       <w:r>
         <w:t>s</w:t>
       </w:r>
-      <w:bookmarkStart w:id="5" w:name="_GoBack"/>
-      <w:bookmarkEnd w:id="5"/>
       <w:r>
         <w:t>”</w:t>
       </w:r>
@@ -19153,13 +19466,7 @@
     <w:p/>
     <w:p>
       <w:r>
-        <w:t xml:space="preserve">* Dữ liệu đầu ra khi hiển thị danh sách </w:t>
-      </w:r>
-      <w:r>
-        <w:t>Account</w:t>
-      </w:r>
-      <w:r>
-        <w:t>:</w:t>
+        <w:t>* Dữ liệu đầu ra khi hiển thị danh sách Account:</w:t>
       </w:r>
     </w:p>
     <w:tbl>
@@ -19945,13 +20252,7 @@
     </w:tbl>
     <w:p>
       <w:r>
-        <w:t xml:space="preserve">** Dữ liệu đầu vào khi thêm/sửa </w:t>
-      </w:r>
-      <w:r>
-        <w:t>Account</w:t>
-      </w:r>
-      <w:r>
-        <w:t>:</w:t>
+        <w:t>** Dữ liệu đầu vào khi thêm/sửa Account:</w:t>
       </w:r>
     </w:p>
     <w:tbl>

</xml_diff>